<commit_message>
Refining catagory and completed Ch 1.1
</commit_message>
<xml_diff>
--- a/Design Text/正文.docx
+++ b/Design Text/正文.docx
@@ -26,7 +26,7 @@
       <w:pPr>
         <w:spacing w:line="360" w:lineRule="auto"/>
         <w:rPr>
-          <w:rFonts w:ascii="宋体" w:eastAsia="宋体" w:hAnsi="宋体" w:hint="eastAsia"/>
+          <w:rFonts w:ascii="宋体" w:eastAsia="宋体" w:hAnsi="宋体"/>
           <w:sz w:val="24"/>
           <w:szCs w:val="24"/>
         </w:rPr>
@@ -79,7 +79,7 @@
       <w:pPr>
         <w:spacing w:line="360" w:lineRule="auto"/>
         <w:rPr>
-          <w:rFonts w:ascii="宋体" w:eastAsia="宋体" w:hAnsi="宋体" w:hint="eastAsia"/>
+          <w:rFonts w:ascii="宋体" w:eastAsia="宋体" w:hAnsi="宋体"/>
           <w:sz w:val="24"/>
           <w:szCs w:val="24"/>
         </w:rPr>
@@ -89,65 +89,63 @@
       <w:pPr>
         <w:widowControl/>
         <w:jc w:val="left"/>
+        <w:rPr>
+          <w:rFonts w:ascii="宋体" w:eastAsia="宋体" w:hAnsi="宋体"/>
+          <w:sz w:val="32"/>
+          <w:szCs w:val="32"/>
+        </w:rPr>
+      </w:pPr>
+      <w:r>
+        <w:rPr>
+          <w:rFonts w:ascii="宋体" w:eastAsia="宋体" w:hAnsi="宋体"/>
+          <w:sz w:val="32"/>
+          <w:szCs w:val="32"/>
+        </w:rPr>
+        <w:br w:type="page"/>
+      </w:r>
+    </w:p>
+    <w:p>
+      <w:pPr>
+        <w:pStyle w:val="1"/>
+        <w:spacing w:before="0" w:after="0" w:line="360" w:lineRule="auto"/>
+        <w:jc w:val="center"/>
+        <w:rPr>
+          <w:rFonts w:ascii="宋体" w:eastAsia="宋体" w:hAnsi="宋体"/>
+          <w:sz w:val="32"/>
+          <w:szCs w:val="32"/>
+        </w:rPr>
+      </w:pPr>
+      <w:r>
         <w:rPr>
           <w:rFonts w:ascii="宋体" w:eastAsia="宋体" w:hAnsi="宋体" w:hint="eastAsia"/>
           <w:sz w:val="32"/>
           <w:szCs w:val="32"/>
         </w:rPr>
-      </w:pPr>
-      <w:r>
+        <w:lastRenderedPageBreak/>
+        <w:t>表目录</w:t>
+      </w:r>
+    </w:p>
+    <w:p>
+      <w:pPr>
+        <w:spacing w:line="360" w:lineRule="auto"/>
+        <w:rPr>
+          <w:rFonts w:ascii="宋体" w:eastAsia="宋体" w:hAnsi="宋体"/>
+          <w:sz w:val="24"/>
+          <w:szCs w:val="24"/>
+        </w:rPr>
+      </w:pPr>
+    </w:p>
+    <w:p>
+      <w:pPr>
+        <w:widowControl/>
+        <w:jc w:val="left"/>
         <w:rPr>
           <w:rFonts w:ascii="宋体" w:eastAsia="宋体" w:hAnsi="宋体"/>
           <w:sz w:val="32"/>
           <w:szCs w:val="32"/>
         </w:rPr>
-        <w:br w:type="page"/>
-      </w:r>
-    </w:p>
-    <w:p>
-      <w:pPr>
-        <w:pStyle w:val="1"/>
-        <w:spacing w:before="0" w:after="0" w:line="360" w:lineRule="auto"/>
-        <w:jc w:val="center"/>
-        <w:rPr>
-          <w:rFonts w:ascii="宋体" w:eastAsia="宋体" w:hAnsi="宋体"/>
-          <w:sz w:val="32"/>
-          <w:szCs w:val="32"/>
-        </w:rPr>
-      </w:pPr>
-      <w:r>
-        <w:rPr>
-          <w:rFonts w:ascii="宋体" w:eastAsia="宋体" w:hAnsi="宋体" w:hint="eastAsia"/>
-          <w:sz w:val="32"/>
-          <w:szCs w:val="32"/>
-        </w:rPr>
-        <w:lastRenderedPageBreak/>
-        <w:t>表目录</w:t>
-      </w:r>
-    </w:p>
-    <w:p>
-      <w:pPr>
-        <w:spacing w:line="360" w:lineRule="auto"/>
-        <w:rPr>
-          <w:rFonts w:ascii="宋体" w:eastAsia="宋体" w:hAnsi="宋体" w:hint="eastAsia"/>
-          <w:sz w:val="24"/>
-          <w:szCs w:val="24"/>
-        </w:rPr>
-      </w:pPr>
-      <w:bookmarkStart w:id="0" w:name="_GoBack"/>
-    </w:p>
-    <w:bookmarkEnd w:id="0"/>
-    <w:p>
-      <w:pPr>
-        <w:widowControl/>
-        <w:jc w:val="left"/>
-        <w:rPr>
-          <w:rFonts w:ascii="宋体" w:eastAsia="宋体" w:hAnsi="宋体"/>
-          <w:sz w:val="32"/>
-          <w:szCs w:val="32"/>
-        </w:rPr>
         <w:sectPr>
-          <w:footerReference w:type="default" r:id="rId7"/>
+          <w:footerReference w:type="default" r:id="rId8"/>
           <w:pgSz w:w="11906" w:h="16838"/>
           <w:pgMar w:top="1440" w:right="1800" w:bottom="1440" w:left="1800" w:header="851" w:footer="992" w:gutter="0"/>
           <w:pgNumType w:fmt="upperRoman" w:start="1"/>
@@ -222,11 +220,214 @@
         <w:spacing w:line="360" w:lineRule="auto"/>
         <w:ind w:firstLineChars="200" w:firstLine="480"/>
         <w:rPr>
-          <w:rFonts w:ascii="宋体" w:eastAsia="宋体" w:hAnsi="宋体"/>
-          <w:sz w:val="24"/>
-          <w:szCs w:val="24"/>
-        </w:rPr>
-      </w:pPr>
+          <w:rFonts w:ascii="Times New Roman" w:eastAsia="宋体" w:hAnsi="Times New Roman"/>
+          <w:sz w:val="24"/>
+          <w:szCs w:val="24"/>
+        </w:rPr>
+      </w:pPr>
+      <w:r>
+        <w:rPr>
+          <w:rFonts w:ascii="Times New Roman" w:eastAsia="宋体" w:hAnsi="Times New Roman" w:hint="eastAsia"/>
+          <w:sz w:val="24"/>
+          <w:szCs w:val="24"/>
+        </w:rPr>
+        <w:t>随着</w:t>
+      </w:r>
+      <w:r>
+        <w:rPr>
+          <w:rFonts w:ascii="Times New Roman" w:eastAsia="宋体" w:hAnsi="Times New Roman" w:hint="eastAsia"/>
+          <w:sz w:val="24"/>
+          <w:szCs w:val="24"/>
+        </w:rPr>
+        <w:t>社会与经济的全面发展，我国居民对健康生活的关注程度逐步提高。以南京市居民为例，平日参加体育锻炼的居民已对体育锻炼强身健体、消除疲劳、放松心情等功能产生了充分的认可。</w:t>
+      </w:r>
+      <w:r>
+        <w:rPr>
+          <w:rFonts w:ascii="Times New Roman" w:eastAsia="宋体" w:hAnsi="Times New Roman"/>
+          <w:sz w:val="24"/>
+          <w:szCs w:val="24"/>
+        </w:rPr>
+        <w:fldChar w:fldCharType="begin"/>
+      </w:r>
+      <w:r>
+        <w:rPr>
+          <w:rFonts w:ascii="Times New Roman" w:eastAsia="宋体" w:hAnsi="Times New Roman"/>
+          <w:sz w:val="24"/>
+          <w:szCs w:val="24"/>
+        </w:rPr>
+        <w:instrText xml:space="preserve"> </w:instrText>
+      </w:r>
+      <w:r>
+        <w:rPr>
+          <w:rFonts w:ascii="Times New Roman" w:eastAsia="宋体" w:hAnsi="Times New Roman" w:hint="eastAsia"/>
+          <w:sz w:val="24"/>
+          <w:szCs w:val="24"/>
+        </w:rPr>
+        <w:instrText>REF _Ref450172180 \r</w:instrText>
+      </w:r>
+      <w:r>
+        <w:rPr>
+          <w:rFonts w:ascii="Times New Roman" w:eastAsia="宋体" w:hAnsi="Times New Roman"/>
+          <w:sz w:val="24"/>
+          <w:szCs w:val="24"/>
+        </w:rPr>
+        <w:instrText xml:space="preserve"> </w:instrText>
+      </w:r>
+      <w:r>
+        <w:rPr>
+          <w:rFonts w:ascii="Times New Roman" w:eastAsia="宋体" w:hAnsi="Times New Roman"/>
+          <w:sz w:val="24"/>
+          <w:szCs w:val="24"/>
+        </w:rPr>
+        <w:fldChar w:fldCharType="separate"/>
+      </w:r>
+      <w:r>
+        <w:rPr>
+          <w:rFonts w:ascii="Times New Roman" w:eastAsia="宋体" w:hAnsi="Times New Roman"/>
+          <w:sz w:val="24"/>
+          <w:szCs w:val="24"/>
+        </w:rPr>
+        <w:t>[1]</w:t>
+      </w:r>
+      <w:r>
+        <w:rPr>
+          <w:rFonts w:ascii="Times New Roman" w:eastAsia="宋体" w:hAnsi="Times New Roman"/>
+          <w:sz w:val="24"/>
+          <w:szCs w:val="24"/>
+        </w:rPr>
+        <w:fldChar w:fldCharType="end"/>
+      </w:r>
+      <w:r>
+        <w:rPr>
+          <w:rFonts w:ascii="Times New Roman" w:eastAsia="宋体" w:hAnsi="Times New Roman" w:hint="eastAsia"/>
+          <w:sz w:val="24"/>
+          <w:szCs w:val="24"/>
+        </w:rPr>
+        <w:t>可以预见，今后将有越来越多的居民参与到体育锻炼中来</w:t>
+      </w:r>
+      <w:r>
+        <w:rPr>
+          <w:rFonts w:ascii="Times New Roman" w:eastAsia="宋体" w:hAnsi="Times New Roman" w:hint="eastAsia"/>
+          <w:sz w:val="24"/>
+          <w:szCs w:val="24"/>
+        </w:rPr>
+        <w:t>；</w:t>
+      </w:r>
+      <w:r>
+        <w:rPr>
+          <w:rFonts w:ascii="Times New Roman" w:eastAsia="宋体" w:hAnsi="Times New Roman" w:hint="eastAsia"/>
+          <w:sz w:val="24"/>
+          <w:szCs w:val="24"/>
+        </w:rPr>
+        <w:t>同时</w:t>
+      </w:r>
+      <w:r>
+        <w:rPr>
+          <w:rFonts w:ascii="Times New Roman" w:eastAsia="宋体" w:hAnsi="Times New Roman" w:hint="eastAsia"/>
+          <w:sz w:val="24"/>
+          <w:szCs w:val="24"/>
+        </w:rPr>
+        <w:t>，</w:t>
+      </w:r>
+      <w:r>
+        <w:rPr>
+          <w:rFonts w:ascii="Times New Roman" w:eastAsia="宋体" w:hAnsi="Times New Roman" w:hint="eastAsia"/>
+          <w:sz w:val="24"/>
+          <w:szCs w:val="24"/>
+        </w:rPr>
+        <w:t>不可避免地，我国</w:t>
+      </w:r>
+      <w:r>
+        <w:rPr>
+          <w:rFonts w:ascii="Times New Roman" w:eastAsia="宋体" w:hAnsi="Times New Roman" w:hint="eastAsia"/>
+          <w:sz w:val="24"/>
+          <w:szCs w:val="24"/>
+        </w:rPr>
+        <w:t>也</w:t>
+      </w:r>
+      <w:r>
+        <w:rPr>
+          <w:rFonts w:ascii="Times New Roman" w:eastAsia="宋体" w:hAnsi="Times New Roman" w:hint="eastAsia"/>
+          <w:sz w:val="24"/>
+          <w:szCs w:val="24"/>
+        </w:rPr>
+        <w:t>正</w:t>
+      </w:r>
+      <w:r>
+        <w:rPr>
+          <w:rFonts w:ascii="Times New Roman" w:eastAsia="宋体" w:hAnsi="Times New Roman" w:hint="eastAsia"/>
+          <w:sz w:val="24"/>
+          <w:szCs w:val="24"/>
+        </w:rPr>
+        <w:t>加速步入老龄化社会。与年轻人相比，老年人拥有更加充裕的体育活动时间，但身体条件往往会稍差一些，甚至患有某些慢性病。在这些条件的共同作用下，老年人的体育锻炼更加需要确保</w:t>
+      </w:r>
+      <w:r>
+        <w:rPr>
+          <w:rFonts w:ascii="Times New Roman" w:eastAsia="宋体" w:hAnsi="Times New Roman" w:hint="eastAsia"/>
+          <w:sz w:val="24"/>
+          <w:szCs w:val="24"/>
+        </w:rPr>
+        <w:t>自身的</w:t>
+      </w:r>
+      <w:r>
+        <w:rPr>
+          <w:rFonts w:ascii="Times New Roman" w:eastAsia="宋体" w:hAnsi="Times New Roman" w:hint="eastAsia"/>
+          <w:sz w:val="24"/>
+          <w:szCs w:val="24"/>
+        </w:rPr>
+        <w:t>安全。</w:t>
+      </w:r>
+    </w:p>
+    <w:p>
+      <w:pPr>
+        <w:spacing w:line="360" w:lineRule="auto"/>
+        <w:ind w:firstLineChars="200" w:firstLine="480"/>
+        <w:rPr>
+          <w:rFonts w:ascii="Times New Roman" w:eastAsia="宋体" w:hAnsi="Times New Roman"/>
+          <w:sz w:val="24"/>
+          <w:szCs w:val="24"/>
+        </w:rPr>
+      </w:pPr>
+      <w:r>
+        <w:rPr>
+          <w:rFonts w:ascii="Times New Roman" w:eastAsia="宋体" w:hAnsi="Times New Roman" w:hint="eastAsia"/>
+          <w:sz w:val="24"/>
+          <w:szCs w:val="24"/>
+        </w:rPr>
+        <w:t>强身健体与人身安全并重的主张同样适用于患有慢性病或正在参加康复训练的人群。对此类人而言，身体运动机能受到或多或少的限制，但运动也是必不可少的。如今，大数据在互联网行业已经得到广泛的应用。如果能够借助物联网与可穿戴设备的潮流，采集此类人群的运动数据与身体状况，并进行大数据分析，医师将能够更加有针对性地调整运动处方或康复训练的质与量，从而提高体育锻炼对患者的作用与价值，并最终推广到运动人群的全体中来，为全民锻炼与保健提供个性化的科学指导。</w:t>
+      </w:r>
+    </w:p>
+    <w:p>
+      <w:pPr>
+        <w:spacing w:line="360" w:lineRule="auto"/>
+        <w:ind w:firstLineChars="200" w:firstLine="480"/>
+        <w:rPr>
+          <w:rFonts w:ascii="Times New Roman" w:eastAsia="宋体" w:hAnsi="Times New Roman"/>
+          <w:sz w:val="24"/>
+          <w:szCs w:val="24"/>
+        </w:rPr>
+      </w:pPr>
+      <w:r>
+        <w:rPr>
+          <w:rFonts w:ascii="Times New Roman" w:eastAsia="宋体" w:hAnsi="Times New Roman" w:hint="eastAsia"/>
+          <w:sz w:val="24"/>
+          <w:szCs w:val="24"/>
+        </w:rPr>
+        <w:t>基于以上条件，使用可穿戴设备收集个人的运动与健康数据是一个相对简单的方案。在众多可穿戴设备中，目前又以智能手环最为大众所接受。因此，以智能手环为最接近人的设备进行数据的采集，并以此为基础建立一个运动数据的分析平台，将会具有良好的前景。</w:t>
+      </w:r>
+    </w:p>
+    <w:p>
+      <w:pPr>
+        <w:spacing w:line="360" w:lineRule="auto"/>
+        <w:ind w:firstLineChars="200" w:firstLine="480"/>
+        <w:rPr>
+          <w:rFonts w:ascii="Times New Roman" w:eastAsia="宋体" w:hAnsi="Times New Roman" w:hint="eastAsia"/>
+          <w:sz w:val="24"/>
+          <w:szCs w:val="24"/>
+        </w:rPr>
+      </w:pPr>
+      <w:bookmarkStart w:id="0" w:name="_GoBack"/>
+      <w:bookmarkEnd w:id="0"/>
     </w:p>
     <w:p>
       <w:pPr>
@@ -251,7 +452,25 @@
           <w:sz w:val="28"/>
           <w:szCs w:val="28"/>
         </w:rPr>
-        <w:t>国内外智能手环技术现状</w:t>
+        <w:t>国内外</w:t>
+      </w:r>
+      <w:r>
+        <w:rPr>
+          <w:rFonts w:ascii="黑体" w:eastAsia="黑体" w:hAnsi="黑体" w:hint="eastAsia"/>
+          <w:b w:val="0"/>
+          <w:sz w:val="28"/>
+          <w:szCs w:val="28"/>
+        </w:rPr>
+        <w:t>可穿戴设备</w:t>
+      </w:r>
+      <w:r>
+        <w:rPr>
+          <w:rFonts w:ascii="黑体" w:eastAsia="黑体" w:hAnsi="黑体" w:hint="eastAsia"/>
+          <w:b w:val="0"/>
+          <w:sz w:val="28"/>
+          <w:szCs w:val="28"/>
+        </w:rPr>
+        <w:t>技术现状</w:t>
       </w:r>
     </w:p>
     <w:p>
@@ -362,6 +581,7 @@
           <w:sz w:val="28"/>
           <w:szCs w:val="28"/>
         </w:rPr>
+        <w:lastRenderedPageBreak/>
         <w:t>技术简介及原型平台</w:t>
       </w:r>
     </w:p>
@@ -435,6 +655,54 @@
           <w:sz w:val="28"/>
           <w:szCs w:val="28"/>
         </w:rPr>
+        <w:t xml:space="preserve"> RTOS</w:t>
+      </w:r>
+    </w:p>
+    <w:p>
+      <w:pPr>
+        <w:spacing w:line="360" w:lineRule="auto"/>
+        <w:ind w:firstLineChars="200" w:firstLine="480"/>
+        <w:rPr>
+          <w:rFonts w:ascii="宋体" w:eastAsia="宋体" w:hAnsi="宋体"/>
+          <w:sz w:val="24"/>
+          <w:szCs w:val="24"/>
+        </w:rPr>
+      </w:pPr>
+    </w:p>
+    <w:p>
+      <w:pPr>
+        <w:pStyle w:val="2"/>
+        <w:numPr>
+          <w:ilvl w:val="0"/>
+          <w:numId w:val="27"/>
+        </w:numPr>
+        <w:spacing w:before="0" w:after="0" w:line="360" w:lineRule="auto"/>
+        <w:ind w:left="840" w:hangingChars="300" w:hanging="840"/>
+        <w:rPr>
+          <w:rFonts w:ascii="黑体" w:eastAsia="黑体" w:hAnsi="黑体"/>
+          <w:b w:val="0"/>
+          <w:sz w:val="28"/>
+          <w:szCs w:val="28"/>
+        </w:rPr>
+      </w:pPr>
+      <w:proofErr w:type="spellStart"/>
+      <w:r>
+        <w:rPr>
+          <w:rFonts w:ascii="黑体" w:eastAsia="黑体" w:hAnsi="黑体" w:hint="eastAsia"/>
+          <w:b w:val="0"/>
+          <w:sz w:val="28"/>
+          <w:szCs w:val="28"/>
+        </w:rPr>
+        <w:t>LinkIt</w:t>
+      </w:r>
+      <w:proofErr w:type="spellEnd"/>
+      <w:r>
+        <w:rPr>
+          <w:rFonts w:ascii="黑体" w:eastAsia="黑体" w:hAnsi="黑体" w:hint="eastAsia"/>
+          <w:b w:val="0"/>
+          <w:sz w:val="28"/>
+          <w:szCs w:val="28"/>
+        </w:rPr>
         <w:t xml:space="preserve"> ONE</w:t>
       </w:r>
     </w:p>
@@ -548,54 +816,6 @@
           <w:szCs w:val="28"/>
         </w:rPr>
       </w:pPr>
-      <w:proofErr w:type="spellStart"/>
-      <w:r>
-        <w:rPr>
-          <w:rFonts w:ascii="黑体" w:eastAsia="黑体" w:hAnsi="黑体" w:hint="eastAsia"/>
-          <w:b w:val="0"/>
-          <w:sz w:val="28"/>
-          <w:szCs w:val="28"/>
-        </w:rPr>
-        <w:t>LinkIt</w:t>
-      </w:r>
-      <w:proofErr w:type="spellEnd"/>
-      <w:r>
-        <w:rPr>
-          <w:rFonts w:ascii="黑体" w:eastAsia="黑体" w:hAnsi="黑体" w:hint="eastAsia"/>
-          <w:b w:val="0"/>
-          <w:sz w:val="28"/>
-          <w:szCs w:val="28"/>
-        </w:rPr>
-        <w:t xml:space="preserve"> RTOS</w:t>
-      </w:r>
-    </w:p>
-    <w:p>
-      <w:pPr>
-        <w:spacing w:line="360" w:lineRule="auto"/>
-        <w:ind w:firstLineChars="200" w:firstLine="480"/>
-        <w:rPr>
-          <w:rFonts w:ascii="宋体" w:eastAsia="宋体" w:hAnsi="宋体"/>
-          <w:sz w:val="24"/>
-          <w:szCs w:val="24"/>
-        </w:rPr>
-      </w:pPr>
-    </w:p>
-    <w:p>
-      <w:pPr>
-        <w:pStyle w:val="2"/>
-        <w:numPr>
-          <w:ilvl w:val="0"/>
-          <w:numId w:val="27"/>
-        </w:numPr>
-        <w:spacing w:before="0" w:after="0" w:line="360" w:lineRule="auto"/>
-        <w:ind w:left="840" w:hangingChars="300" w:hanging="840"/>
-        <w:rPr>
-          <w:rFonts w:ascii="黑体" w:eastAsia="黑体" w:hAnsi="黑体"/>
-          <w:b w:val="0"/>
-          <w:sz w:val="28"/>
-          <w:szCs w:val="28"/>
-        </w:rPr>
-      </w:pPr>
       <w:r>
         <w:rPr>
           <w:rFonts w:ascii="黑体" w:eastAsia="黑体" w:hAnsi="黑体" w:hint="eastAsia"/>
@@ -702,7 +922,6 @@
           <w:sz w:val="28"/>
           <w:szCs w:val="28"/>
         </w:rPr>
-        <w:lastRenderedPageBreak/>
         <w:t>智能手环系统的需求分析</w:t>
       </w:r>
     </w:p>
@@ -866,6 +1085,7 @@
           <w:sz w:val="28"/>
           <w:szCs w:val="28"/>
         </w:rPr>
+        <w:lastRenderedPageBreak/>
         <w:t>智能手机端</w:t>
       </w:r>
     </w:p>
@@ -964,7 +1184,7 @@
         <w:spacing w:before="0" w:after="0" w:line="360" w:lineRule="auto"/>
         <w:ind w:left="560" w:hangingChars="200" w:hanging="560"/>
         <w:rPr>
-          <w:rFonts w:ascii="黑体" w:eastAsia="黑体" w:hAnsi="黑体" w:hint="eastAsia"/>
+          <w:rFonts w:ascii="黑体" w:eastAsia="黑体" w:hAnsi="黑体"/>
           <w:b w:val="0"/>
           <w:sz w:val="28"/>
           <w:szCs w:val="28"/>
@@ -1205,7 +1425,6 @@
           <w:sz w:val="28"/>
           <w:szCs w:val="28"/>
         </w:rPr>
-        <w:lastRenderedPageBreak/>
         <w:t>智能手环的详细设计与实现</w:t>
       </w:r>
     </w:p>
@@ -1367,6 +1586,7 @@
           <w:rFonts w:ascii="黑体" w:eastAsia="黑体" w:hAnsi="黑体" w:hint="eastAsia"/>
           <w:b w:val="0"/>
         </w:rPr>
+        <w:lastRenderedPageBreak/>
         <w:t>消息的接收</w:t>
       </w:r>
     </w:p>
@@ -1667,7 +1887,6 @@
           <w:rFonts w:ascii="黑体" w:eastAsia="黑体" w:hAnsi="黑体" w:hint="eastAsia"/>
           <w:b w:val="0"/>
         </w:rPr>
-        <w:lastRenderedPageBreak/>
         <w:t>传感器共享数据区的读写互斥</w:t>
       </w:r>
     </w:p>
@@ -1835,6 +2054,7 @@
           <w:rFonts w:ascii="黑体" w:eastAsia="黑体" w:hAnsi="黑体" w:hint="eastAsia"/>
           <w:b w:val="0"/>
         </w:rPr>
+        <w:lastRenderedPageBreak/>
         <w:t>运动状态的分析与统计</w:t>
       </w:r>
     </w:p>
@@ -2113,7 +2333,6 @@
           <w:rFonts w:ascii="黑体" w:eastAsia="黑体" w:hAnsi="黑体" w:hint="eastAsia"/>
           <w:b w:val="0"/>
         </w:rPr>
-        <w:lastRenderedPageBreak/>
         <w:t>用户运动状态的判定</w:t>
       </w:r>
     </w:p>
@@ -2276,6 +2495,7 @@
           <w:sz w:val="28"/>
           <w:szCs w:val="28"/>
         </w:rPr>
+        <w:lastRenderedPageBreak/>
         <w:t>未来产品化的方向</w:t>
       </w:r>
     </w:p>
@@ -2313,49 +2533,119 @@
     </w:p>
     <w:p>
       <w:pPr>
+        <w:pStyle w:val="a7"/>
+        <w:numPr>
+          <w:ilvl w:val="0"/>
+          <w:numId w:val="39"/>
+        </w:numPr>
+        <w:spacing w:line="360" w:lineRule="auto"/>
+        <w:ind w:firstLineChars="0"/>
+        <w:jc w:val="left"/>
+        <w:rPr>
+          <w:rFonts w:ascii="宋体" w:eastAsia="宋体" w:hAnsi="宋体"/>
+          <w:sz w:val="24"/>
+          <w:szCs w:val="24"/>
+        </w:rPr>
+      </w:pPr>
+      <w:bookmarkStart w:id="1" w:name="_Ref450172180"/>
+      <w:r>
+        <w:rPr>
+          <w:rFonts w:ascii="宋体" w:eastAsia="宋体" w:hAnsi="宋体" w:hint="eastAsia"/>
+          <w:sz w:val="24"/>
+          <w:szCs w:val="24"/>
+        </w:rPr>
+        <w:t>栾世超，</w:t>
+      </w:r>
+      <w:proofErr w:type="gramStart"/>
+      <w:r>
+        <w:rPr>
+          <w:rFonts w:ascii="宋体" w:eastAsia="宋体" w:hAnsi="宋体" w:hint="eastAsia"/>
+          <w:sz w:val="24"/>
+          <w:szCs w:val="24"/>
+        </w:rPr>
+        <w:t>雍</w:t>
+      </w:r>
+      <w:proofErr w:type="gramEnd"/>
+      <w:r>
+        <w:rPr>
+          <w:rFonts w:ascii="宋体" w:eastAsia="宋体" w:hAnsi="宋体" w:hint="eastAsia"/>
+          <w:sz w:val="24"/>
+          <w:szCs w:val="24"/>
+        </w:rPr>
+        <w:t>明</w:t>
+      </w:r>
+      <w:r>
+        <w:rPr>
+          <w:rFonts w:ascii="宋体" w:eastAsia="宋体" w:hAnsi="宋体"/>
+          <w:sz w:val="24"/>
+          <w:szCs w:val="24"/>
+        </w:rPr>
+        <w:t>.南京市居民体育锻炼现状调查研究[J].体育时空,2015,第11期:28.</w:t>
+      </w:r>
+      <w:bookmarkEnd w:id="1"/>
+    </w:p>
+    <w:p>
+      <w:pPr>
+        <w:pStyle w:val="a7"/>
+        <w:numPr>
+          <w:ilvl w:val="0"/>
+          <w:numId w:val="39"/>
+        </w:numPr>
+        <w:spacing w:line="360" w:lineRule="auto"/>
+        <w:ind w:firstLineChars="0"/>
+        <w:jc w:val="left"/>
+        <w:rPr>
+          <w:rFonts w:ascii="宋体" w:eastAsia="宋体" w:hAnsi="宋体"/>
+          <w:sz w:val="24"/>
+          <w:szCs w:val="24"/>
+        </w:rPr>
+      </w:pPr>
+    </w:p>
+    <w:p>
+      <w:pPr>
+        <w:spacing w:line="360" w:lineRule="auto"/>
+        <w:jc w:val="left"/>
+        <w:rPr>
+          <w:rFonts w:ascii="宋体" w:eastAsia="宋体" w:hAnsi="宋体"/>
+          <w:sz w:val="24"/>
+          <w:szCs w:val="24"/>
+        </w:rPr>
+      </w:pPr>
+    </w:p>
+    <w:p>
+      <w:pPr>
+        <w:pStyle w:val="1"/>
+        <w:spacing w:before="0" w:after="0" w:line="360" w:lineRule="auto"/>
+        <w:rPr>
+          <w:rFonts w:ascii="黑体" w:eastAsia="黑体" w:hAnsi="黑体"/>
+          <w:b w:val="0"/>
+          <w:sz w:val="28"/>
+          <w:szCs w:val="28"/>
+        </w:rPr>
+      </w:pPr>
+      <w:r>
+        <w:rPr>
+          <w:rFonts w:ascii="黑体" w:eastAsia="黑体" w:hAnsi="黑体" w:hint="eastAsia"/>
+          <w:b w:val="0"/>
+          <w:sz w:val="28"/>
+          <w:szCs w:val="28"/>
+        </w:rPr>
+        <w:t>致谢</w:t>
+      </w:r>
+    </w:p>
+    <w:p>
+      <w:pPr>
         <w:spacing w:line="360" w:lineRule="auto"/>
         <w:ind w:firstLineChars="200" w:firstLine="480"/>
         <w:rPr>
-          <w:rFonts w:ascii="宋体" w:eastAsia="宋体" w:hAnsi="宋体" w:hint="eastAsia"/>
-          <w:sz w:val="24"/>
-          <w:szCs w:val="24"/>
-        </w:rPr>
-      </w:pPr>
-    </w:p>
-    <w:p>
-      <w:pPr>
-        <w:pStyle w:val="1"/>
-        <w:spacing w:before="0" w:after="0" w:line="360" w:lineRule="auto"/>
-        <w:rPr>
-          <w:rFonts w:ascii="黑体" w:eastAsia="黑体" w:hAnsi="黑体"/>
-          <w:b w:val="0"/>
-          <w:sz w:val="28"/>
-          <w:szCs w:val="28"/>
-        </w:rPr>
-      </w:pPr>
-      <w:r>
-        <w:rPr>
-          <w:rFonts w:ascii="黑体" w:eastAsia="黑体" w:hAnsi="黑体" w:hint="eastAsia"/>
-          <w:b w:val="0"/>
-          <w:sz w:val="28"/>
-          <w:szCs w:val="28"/>
-        </w:rPr>
-        <w:t>致谢</w:t>
-      </w:r>
-    </w:p>
-    <w:p>
-      <w:pPr>
-        <w:spacing w:line="360" w:lineRule="auto"/>
-        <w:ind w:firstLineChars="200" w:firstLine="480"/>
-        <w:rPr>
-          <w:rFonts w:ascii="宋体" w:eastAsia="宋体" w:hAnsi="宋体" w:hint="eastAsia"/>
+          <w:rFonts w:ascii="宋体" w:eastAsia="宋体" w:hAnsi="宋体"/>
           <w:sz w:val="24"/>
           <w:szCs w:val="24"/>
         </w:rPr>
       </w:pPr>
     </w:p>
     <w:sectPr>
-      <w:footerReference w:type="default" r:id="rId8"/>
+      <w:footerReference w:type="default" r:id="rId9"/>
       <w:pgSz w:w="11906" w:h="16838"/>
       <w:pgMar w:top="1440" w:right="1800" w:bottom="1440" w:left="1800" w:header="851" w:footer="992" w:gutter="0"/>
       <w:pgNumType w:start="1"/>
@@ -2487,7 +2777,7 @@
         <w:szCs w:val="21"/>
         <w:lang w:val="zh-CN"/>
       </w:rPr>
-      <w:t>2</w:t>
+      <w:t>6</w:t>
     </w:r>
     <w:r>
       <w:rPr>
@@ -3423,6 +3713,95 @@
     </w:lvl>
   </w:abstractNum>
   <w:abstractNum w:abstractNumId="10" w15:restartNumberingAfterBreak="0">
+    <w:nsid w:val="25C651E5"/>
+    <w:multiLevelType w:val="hybridMultilevel"/>
+    <w:tmpl w:val="F782BD6C"/>
+    <w:lvl w:ilvl="0" w:tplc="C114AA36">
+      <w:start w:val="1"/>
+      <w:numFmt w:val="decimal"/>
+      <w:lvlText w:val="[%1]"/>
+      <w:lvlJc w:val="left"/>
+      <w:pPr>
+        <w:ind w:left="420" w:hanging="420"/>
+      </w:pPr>
+      <w:rPr>
+        <w:rFonts w:hint="eastAsia"/>
+      </w:rPr>
+    </w:lvl>
+    <w:lvl w:ilvl="1" w:tplc="04090019" w:tentative="1">
+      <w:start w:val="1"/>
+      <w:numFmt w:val="lowerLetter"/>
+      <w:lvlText w:val="%2)"/>
+      <w:lvlJc w:val="left"/>
+      <w:pPr>
+        <w:ind w:left="840" w:hanging="420"/>
+      </w:pPr>
+    </w:lvl>
+    <w:lvl w:ilvl="2" w:tplc="0409001B" w:tentative="1">
+      <w:start w:val="1"/>
+      <w:numFmt w:val="lowerRoman"/>
+      <w:lvlText w:val="%3."/>
+      <w:lvlJc w:val="right"/>
+      <w:pPr>
+        <w:ind w:left="1260" w:hanging="420"/>
+      </w:pPr>
+    </w:lvl>
+    <w:lvl w:ilvl="3" w:tplc="0409000F" w:tentative="1">
+      <w:start w:val="1"/>
+      <w:numFmt w:val="decimal"/>
+      <w:lvlText w:val="%4."/>
+      <w:lvlJc w:val="left"/>
+      <w:pPr>
+        <w:ind w:left="1680" w:hanging="420"/>
+      </w:pPr>
+    </w:lvl>
+    <w:lvl w:ilvl="4" w:tplc="04090019" w:tentative="1">
+      <w:start w:val="1"/>
+      <w:numFmt w:val="lowerLetter"/>
+      <w:lvlText w:val="%5)"/>
+      <w:lvlJc w:val="left"/>
+      <w:pPr>
+        <w:ind w:left="2100" w:hanging="420"/>
+      </w:pPr>
+    </w:lvl>
+    <w:lvl w:ilvl="5" w:tplc="0409001B" w:tentative="1">
+      <w:start w:val="1"/>
+      <w:numFmt w:val="lowerRoman"/>
+      <w:lvlText w:val="%6."/>
+      <w:lvlJc w:val="right"/>
+      <w:pPr>
+        <w:ind w:left="2520" w:hanging="420"/>
+      </w:pPr>
+    </w:lvl>
+    <w:lvl w:ilvl="6" w:tplc="0409000F" w:tentative="1">
+      <w:start w:val="1"/>
+      <w:numFmt w:val="decimal"/>
+      <w:lvlText w:val="%7."/>
+      <w:lvlJc w:val="left"/>
+      <w:pPr>
+        <w:ind w:left="2940" w:hanging="420"/>
+      </w:pPr>
+    </w:lvl>
+    <w:lvl w:ilvl="7" w:tplc="04090019" w:tentative="1">
+      <w:start w:val="1"/>
+      <w:numFmt w:val="lowerLetter"/>
+      <w:lvlText w:val="%8)"/>
+      <w:lvlJc w:val="left"/>
+      <w:pPr>
+        <w:ind w:left="3360" w:hanging="420"/>
+      </w:pPr>
+    </w:lvl>
+    <w:lvl w:ilvl="8" w:tplc="0409001B" w:tentative="1">
+      <w:start w:val="1"/>
+      <w:numFmt w:val="lowerRoman"/>
+      <w:lvlText w:val="%9."/>
+      <w:lvlJc w:val="right"/>
+      <w:pPr>
+        <w:ind w:left="3780" w:hanging="420"/>
+      </w:pPr>
+    </w:lvl>
+  </w:abstractNum>
+  <w:abstractNum w:abstractNumId="11" w15:restartNumberingAfterBreak="0">
     <w:nsid w:val="2C2301C1"/>
     <w:multiLevelType w:val="hybridMultilevel"/>
     <w:tmpl w:val="BCC8CE3C"/>
@@ -3512,7 +3891,7 @@
       </w:pPr>
     </w:lvl>
   </w:abstractNum>
-  <w:abstractNum w:abstractNumId="11" w15:restartNumberingAfterBreak="0">
+  <w:abstractNum w:abstractNumId="12" w15:restartNumberingAfterBreak="0">
     <w:nsid w:val="2DC47AA8"/>
     <w:multiLevelType w:val="hybridMultilevel"/>
     <w:tmpl w:val="D558502E"/>
@@ -3602,7 +3981,7 @@
       </w:pPr>
     </w:lvl>
   </w:abstractNum>
-  <w:abstractNum w:abstractNumId="12" w15:restartNumberingAfterBreak="0">
+  <w:abstractNum w:abstractNumId="13" w15:restartNumberingAfterBreak="0">
     <w:nsid w:val="2DD45B39"/>
     <w:multiLevelType w:val="hybridMultilevel"/>
     <w:tmpl w:val="E6C6C47C"/>
@@ -3692,7 +4071,7 @@
       </w:pPr>
     </w:lvl>
   </w:abstractNum>
-  <w:abstractNum w:abstractNumId="13" w15:restartNumberingAfterBreak="0">
+  <w:abstractNum w:abstractNumId="14" w15:restartNumberingAfterBreak="0">
     <w:nsid w:val="33237B23"/>
     <w:multiLevelType w:val="hybridMultilevel"/>
     <w:tmpl w:val="D558502E"/>
@@ -3782,7 +4161,7 @@
       </w:pPr>
     </w:lvl>
   </w:abstractNum>
-  <w:abstractNum w:abstractNumId="14" w15:restartNumberingAfterBreak="0">
+  <w:abstractNum w:abstractNumId="15" w15:restartNumberingAfterBreak="0">
     <w:nsid w:val="38BE1084"/>
     <w:multiLevelType w:val="hybridMultilevel"/>
     <w:tmpl w:val="E6C6C47C"/>
@@ -3872,7 +4251,7 @@
       </w:pPr>
     </w:lvl>
   </w:abstractNum>
-  <w:abstractNum w:abstractNumId="15" w15:restartNumberingAfterBreak="0">
+  <w:abstractNum w:abstractNumId="16" w15:restartNumberingAfterBreak="0">
     <w:nsid w:val="39D302C9"/>
     <w:multiLevelType w:val="hybridMultilevel"/>
     <w:tmpl w:val="F5181B24"/>
@@ -3962,7 +4341,7 @@
       </w:pPr>
     </w:lvl>
   </w:abstractNum>
-  <w:abstractNum w:abstractNumId="16" w15:restartNumberingAfterBreak="0">
+  <w:abstractNum w:abstractNumId="17" w15:restartNumberingAfterBreak="0">
     <w:nsid w:val="3ABB58AA"/>
     <w:multiLevelType w:val="hybridMultilevel"/>
     <w:tmpl w:val="D558502E"/>
@@ -4052,7 +4431,7 @@
       </w:pPr>
     </w:lvl>
   </w:abstractNum>
-  <w:abstractNum w:abstractNumId="17" w15:restartNumberingAfterBreak="0">
+  <w:abstractNum w:abstractNumId="18" w15:restartNumberingAfterBreak="0">
     <w:nsid w:val="3B671845"/>
     <w:multiLevelType w:val="hybridMultilevel"/>
     <w:tmpl w:val="BCC8CE3C"/>
@@ -4142,7 +4521,7 @@
       </w:pPr>
     </w:lvl>
   </w:abstractNum>
-  <w:abstractNum w:abstractNumId="18" w15:restartNumberingAfterBreak="0">
+  <w:abstractNum w:abstractNumId="19" w15:restartNumberingAfterBreak="0">
     <w:nsid w:val="3C1A66E5"/>
     <w:multiLevelType w:val="hybridMultilevel"/>
     <w:tmpl w:val="E6C6C47C"/>
@@ -4232,7 +4611,7 @@
       </w:pPr>
     </w:lvl>
   </w:abstractNum>
-  <w:abstractNum w:abstractNumId="19" w15:restartNumberingAfterBreak="0">
+  <w:abstractNum w:abstractNumId="20" w15:restartNumberingAfterBreak="0">
     <w:nsid w:val="3F2119DE"/>
     <w:multiLevelType w:val="hybridMultilevel"/>
     <w:tmpl w:val="D558502E"/>
@@ -4322,7 +4701,7 @@
       </w:pPr>
     </w:lvl>
   </w:abstractNum>
-  <w:abstractNum w:abstractNumId="20" w15:restartNumberingAfterBreak="0">
+  <w:abstractNum w:abstractNumId="21" w15:restartNumberingAfterBreak="0">
     <w:nsid w:val="427016A0"/>
     <w:multiLevelType w:val="hybridMultilevel"/>
     <w:tmpl w:val="E6C6C47C"/>
@@ -4412,7 +4791,7 @@
       </w:pPr>
     </w:lvl>
   </w:abstractNum>
-  <w:abstractNum w:abstractNumId="21" w15:restartNumberingAfterBreak="0">
+  <w:abstractNum w:abstractNumId="22" w15:restartNumberingAfterBreak="0">
     <w:nsid w:val="42CA6F71"/>
     <w:multiLevelType w:val="hybridMultilevel"/>
     <w:tmpl w:val="BCC8CE3C"/>
@@ -4502,7 +4881,7 @@
       </w:pPr>
     </w:lvl>
   </w:abstractNum>
-  <w:abstractNum w:abstractNumId="22" w15:restartNumberingAfterBreak="0">
+  <w:abstractNum w:abstractNumId="23" w15:restartNumberingAfterBreak="0">
     <w:nsid w:val="44B342AD"/>
     <w:multiLevelType w:val="hybridMultilevel"/>
     <w:tmpl w:val="E6C6C47C"/>
@@ -4592,7 +4971,7 @@
       </w:pPr>
     </w:lvl>
   </w:abstractNum>
-  <w:abstractNum w:abstractNumId="23" w15:restartNumberingAfterBreak="0">
+  <w:abstractNum w:abstractNumId="24" w15:restartNumberingAfterBreak="0">
     <w:nsid w:val="46171415"/>
     <w:multiLevelType w:val="hybridMultilevel"/>
     <w:tmpl w:val="C87A959C"/>
@@ -4682,7 +5061,7 @@
       </w:pPr>
     </w:lvl>
   </w:abstractNum>
-  <w:abstractNum w:abstractNumId="24" w15:restartNumberingAfterBreak="0">
+  <w:abstractNum w:abstractNumId="25" w15:restartNumberingAfterBreak="0">
     <w:nsid w:val="46E9152F"/>
     <w:multiLevelType w:val="hybridMultilevel"/>
     <w:tmpl w:val="D558502E"/>
@@ -4772,7 +5151,7 @@
       </w:pPr>
     </w:lvl>
   </w:abstractNum>
-  <w:abstractNum w:abstractNumId="25" w15:restartNumberingAfterBreak="0">
+  <w:abstractNum w:abstractNumId="26" w15:restartNumberingAfterBreak="0">
     <w:nsid w:val="4D404C37"/>
     <w:multiLevelType w:val="hybridMultilevel"/>
     <w:tmpl w:val="D558502E"/>
@@ -4862,7 +5241,7 @@
       </w:pPr>
     </w:lvl>
   </w:abstractNum>
-  <w:abstractNum w:abstractNumId="26" w15:restartNumberingAfterBreak="0">
+  <w:abstractNum w:abstractNumId="27" w15:restartNumberingAfterBreak="0">
     <w:nsid w:val="4D8A60B8"/>
     <w:multiLevelType w:val="hybridMultilevel"/>
     <w:tmpl w:val="BCC8CE3C"/>
@@ -4952,7 +5331,7 @@
       </w:pPr>
     </w:lvl>
   </w:abstractNum>
-  <w:abstractNum w:abstractNumId="27" w15:restartNumberingAfterBreak="0">
+  <w:abstractNum w:abstractNumId="28" w15:restartNumberingAfterBreak="0">
     <w:nsid w:val="4DC95BEC"/>
     <w:multiLevelType w:val="hybridMultilevel"/>
     <w:tmpl w:val="044E9E72"/>
@@ -5041,7 +5420,7 @@
       </w:pPr>
     </w:lvl>
   </w:abstractNum>
-  <w:abstractNum w:abstractNumId="28" w15:restartNumberingAfterBreak="0">
+  <w:abstractNum w:abstractNumId="29" w15:restartNumberingAfterBreak="0">
     <w:nsid w:val="5D5728D6"/>
     <w:multiLevelType w:val="hybridMultilevel"/>
     <w:tmpl w:val="D558502E"/>
@@ -5131,7 +5510,7 @@
       </w:pPr>
     </w:lvl>
   </w:abstractNum>
-  <w:abstractNum w:abstractNumId="29" w15:restartNumberingAfterBreak="0">
+  <w:abstractNum w:abstractNumId="30" w15:restartNumberingAfterBreak="0">
     <w:nsid w:val="64B82E65"/>
     <w:multiLevelType w:val="hybridMultilevel"/>
     <w:tmpl w:val="C87A959C"/>
@@ -5221,7 +5600,7 @@
       </w:pPr>
     </w:lvl>
   </w:abstractNum>
-  <w:abstractNum w:abstractNumId="30" w15:restartNumberingAfterBreak="0">
+  <w:abstractNum w:abstractNumId="31" w15:restartNumberingAfterBreak="0">
     <w:nsid w:val="664E10A3"/>
     <w:multiLevelType w:val="hybridMultilevel"/>
     <w:tmpl w:val="D558502E"/>
@@ -5311,7 +5690,7 @@
       </w:pPr>
     </w:lvl>
   </w:abstractNum>
-  <w:abstractNum w:abstractNumId="31" w15:restartNumberingAfterBreak="0">
+  <w:abstractNum w:abstractNumId="32" w15:restartNumberingAfterBreak="0">
     <w:nsid w:val="682D592E"/>
     <w:multiLevelType w:val="hybridMultilevel"/>
     <w:tmpl w:val="D558502E"/>
@@ -5401,7 +5780,7 @@
       </w:pPr>
     </w:lvl>
   </w:abstractNum>
-  <w:abstractNum w:abstractNumId="32" w15:restartNumberingAfterBreak="0">
+  <w:abstractNum w:abstractNumId="33" w15:restartNumberingAfterBreak="0">
     <w:nsid w:val="6CE3113C"/>
     <w:multiLevelType w:val="hybridMultilevel"/>
     <w:tmpl w:val="C87A959C"/>
@@ -5491,7 +5870,7 @@
       </w:pPr>
     </w:lvl>
   </w:abstractNum>
-  <w:abstractNum w:abstractNumId="33" w15:restartNumberingAfterBreak="0">
+  <w:abstractNum w:abstractNumId="34" w15:restartNumberingAfterBreak="0">
     <w:nsid w:val="716F0044"/>
     <w:multiLevelType w:val="hybridMultilevel"/>
     <w:tmpl w:val="E6C6C47C"/>
@@ -5581,7 +5960,7 @@
       </w:pPr>
     </w:lvl>
   </w:abstractNum>
-  <w:abstractNum w:abstractNumId="34" w15:restartNumberingAfterBreak="0">
+  <w:abstractNum w:abstractNumId="35" w15:restartNumberingAfterBreak="0">
     <w:nsid w:val="76783486"/>
     <w:multiLevelType w:val="hybridMultilevel"/>
     <w:tmpl w:val="D558502E"/>
@@ -5671,7 +6050,7 @@
       </w:pPr>
     </w:lvl>
   </w:abstractNum>
-  <w:abstractNum w:abstractNumId="35" w15:restartNumberingAfterBreak="0">
+  <w:abstractNum w:abstractNumId="36" w15:restartNumberingAfterBreak="0">
     <w:nsid w:val="77EF60BC"/>
     <w:multiLevelType w:val="hybridMultilevel"/>
     <w:tmpl w:val="E6C6C47C"/>
@@ -5761,7 +6140,7 @@
       </w:pPr>
     </w:lvl>
   </w:abstractNum>
-  <w:abstractNum w:abstractNumId="36" w15:restartNumberingAfterBreak="0">
+  <w:abstractNum w:abstractNumId="37" w15:restartNumberingAfterBreak="0">
     <w:nsid w:val="783721C7"/>
     <w:multiLevelType w:val="hybridMultilevel"/>
     <w:tmpl w:val="D558502E"/>
@@ -5851,7 +6230,7 @@
       </w:pPr>
     </w:lvl>
   </w:abstractNum>
-  <w:abstractNum w:abstractNumId="37" w15:restartNumberingAfterBreak="0">
+  <w:abstractNum w:abstractNumId="38" w15:restartNumberingAfterBreak="0">
     <w:nsid w:val="7B4A2965"/>
     <w:multiLevelType w:val="hybridMultilevel"/>
     <w:tmpl w:val="BCC8CE3C"/>
@@ -5942,28 +6321,28 @@
     </w:lvl>
   </w:abstractNum>
   <w:num w:numId="1">
-    <w:abstractNumId w:val="15"/>
+    <w:abstractNumId w:val="16"/>
   </w:num>
   <w:num w:numId="2">
     <w:abstractNumId w:val="7"/>
   </w:num>
   <w:num w:numId="3">
-    <w:abstractNumId w:val="35"/>
+    <w:abstractNumId w:val="36"/>
   </w:num>
   <w:num w:numId="4">
-    <w:abstractNumId w:val="22"/>
+    <w:abstractNumId w:val="23"/>
   </w:num>
   <w:num w:numId="5">
-    <w:abstractNumId w:val="18"/>
+    <w:abstractNumId w:val="19"/>
   </w:num>
   <w:num w:numId="6">
-    <w:abstractNumId w:val="12"/>
+    <w:abstractNumId w:val="13"/>
   </w:num>
   <w:num w:numId="7">
-    <w:abstractNumId w:val="33"/>
+    <w:abstractNumId w:val="34"/>
   </w:num>
   <w:num w:numId="8">
-    <w:abstractNumId w:val="27"/>
+    <w:abstractNumId w:val="28"/>
   </w:num>
   <w:num w:numId="9">
     <w:abstractNumId w:val="9"/>
@@ -5972,55 +6351,55 @@
     <w:abstractNumId w:val="4"/>
   </w:num>
   <w:num w:numId="11">
-    <w:abstractNumId w:val="14"/>
+    <w:abstractNumId w:val="15"/>
   </w:num>
   <w:num w:numId="12">
+    <w:abstractNumId w:val="21"/>
+  </w:num>
+  <w:num w:numId="13">
     <w:abstractNumId w:val="20"/>
   </w:num>
-  <w:num w:numId="13">
-    <w:abstractNumId w:val="19"/>
-  </w:num>
   <w:num w:numId="14">
-    <w:abstractNumId w:val="36"/>
+    <w:abstractNumId w:val="37"/>
   </w:num>
   <w:num w:numId="15">
     <w:abstractNumId w:val="2"/>
   </w:num>
   <w:num w:numId="16">
-    <w:abstractNumId w:val="31"/>
+    <w:abstractNumId w:val="32"/>
   </w:num>
   <w:num w:numId="17">
     <w:abstractNumId w:val="0"/>
   </w:num>
   <w:num w:numId="18">
-    <w:abstractNumId w:val="16"/>
+    <w:abstractNumId w:val="17"/>
   </w:num>
   <w:num w:numId="19">
-    <w:abstractNumId w:val="13"/>
+    <w:abstractNumId w:val="14"/>
   </w:num>
   <w:num w:numId="20">
     <w:abstractNumId w:val="5"/>
   </w:num>
   <w:num w:numId="21">
-    <w:abstractNumId w:val="17"/>
+    <w:abstractNumId w:val="18"/>
   </w:num>
   <w:num w:numId="22">
-    <w:abstractNumId w:val="26"/>
+    <w:abstractNumId w:val="27"/>
   </w:num>
   <w:num w:numId="23">
-    <w:abstractNumId w:val="10"/>
+    <w:abstractNumId w:val="11"/>
   </w:num>
   <w:num w:numId="24">
-    <w:abstractNumId w:val="37"/>
+    <w:abstractNumId w:val="38"/>
   </w:num>
   <w:num w:numId="25">
-    <w:abstractNumId w:val="21"/>
+    <w:abstractNumId w:val="22"/>
   </w:num>
   <w:num w:numId="26">
-    <w:abstractNumId w:val="29"/>
+    <w:abstractNumId w:val="30"/>
   </w:num>
   <w:num w:numId="27">
-    <w:abstractNumId w:val="23"/>
+    <w:abstractNumId w:val="24"/>
   </w:num>
   <w:num w:numId="28">
     <w:abstractNumId w:val="8"/>
@@ -6032,28 +6411,31 @@
     <w:abstractNumId w:val="6"/>
   </w:num>
   <w:num w:numId="31">
-    <w:abstractNumId w:val="32"/>
+    <w:abstractNumId w:val="33"/>
   </w:num>
   <w:num w:numId="32">
-    <w:abstractNumId w:val="25"/>
+    <w:abstractNumId w:val="26"/>
   </w:num>
   <w:num w:numId="33">
-    <w:abstractNumId w:val="24"/>
+    <w:abstractNumId w:val="25"/>
   </w:num>
   <w:num w:numId="34">
     <w:abstractNumId w:val="1"/>
   </w:num>
   <w:num w:numId="35">
-    <w:abstractNumId w:val="11"/>
+    <w:abstractNumId w:val="12"/>
   </w:num>
   <w:num w:numId="36">
-    <w:abstractNumId w:val="30"/>
+    <w:abstractNumId w:val="31"/>
   </w:num>
   <w:num w:numId="37">
-    <w:abstractNumId w:val="28"/>
+    <w:abstractNumId w:val="29"/>
   </w:num>
   <w:num w:numId="38">
-    <w:abstractNumId w:val="34"/>
+    <w:abstractNumId w:val="35"/>
+  </w:num>
+  <w:num w:numId="39">
+    <w:abstractNumId w:val="10"/>
   </w:num>
 </w:numbering>
 </file>
@@ -6690,6 +7072,16 @@
       <w:szCs w:val="18"/>
     </w:rPr>
   </w:style>
+  <w:style w:type="paragraph" w:styleId="a7">
+    <w:name w:val="List Paragraph"/>
+    <w:basedOn w:val="a"/>
+    <w:uiPriority w:val="34"/>
+    <w:qFormat/>
+    <w:rsid w:val="009E07CF"/>
+    <w:pPr>
+      <w:ind w:firstLineChars="200" w:firstLine="420"/>
+    </w:pPr>
+  </w:style>
 </w:styles>
 </file>
 
@@ -6952,4 +7344,16 @@
     </a:ext>
   </a:extLst>
 </a:theme>
+</file>
+
+<file path=customXml/item1.xml><?xml version="1.0" encoding="utf-8"?>
+<b:Sources xmlns:b="http://schemas.openxmlformats.org/officeDocument/2006/bibliography" xmlns="http://schemas.openxmlformats.org/officeDocument/2006/bibliography" SelectedStyle="\APASixthEditionOfficeOnline.xsl" StyleName="APA" Version="6"/>
+</file>
+
+<file path=customXml/itemProps1.xml><?xml version="1.0" encoding="utf-8"?>
+<ds:datastoreItem xmlns:ds="http://schemas.openxmlformats.org/officeDocument/2006/customXml" ds:itemID="{B6D4994B-5D50-4FE9-B025-FEA47E1907E1}">
+  <ds:schemaRefs>
+    <ds:schemaRef ds:uri="http://schemas.openxmlformats.org/officeDocument/2006/bibliography"/>
+  </ds:schemaRefs>
+</ds:datastoreItem>
 </file>
</xml_diff>

<commit_message>
Chapter 3.1 and Use case diagram's draft completed
</commit_message>
<xml_diff>
--- a/Design Text/正文.docx
+++ b/Design Text/正文.docx
@@ -776,25 +776,7 @@
           <w:sz w:val="24"/>
           <w:szCs w:val="24"/>
         </w:rPr>
-        <w:t>再</w:t>
-      </w:r>
-      <w:proofErr w:type="gramStart"/>
-      <w:r>
-        <w:rPr>
-          <w:rFonts w:ascii="宋体" w:eastAsia="宋体" w:hAnsi="宋体" w:hint="eastAsia"/>
-          <w:sz w:val="24"/>
-          <w:szCs w:val="24"/>
-        </w:rPr>
-        <w:t>如计步</w:t>
-      </w:r>
-      <w:proofErr w:type="gramEnd"/>
-      <w:r>
-        <w:rPr>
-          <w:rFonts w:ascii="宋体" w:eastAsia="宋体" w:hAnsi="宋体" w:hint="eastAsia"/>
-          <w:sz w:val="24"/>
-          <w:szCs w:val="24"/>
-        </w:rPr>
-        <w:t>算法，通过对人体运动过程中加速度变化的适当程度分析与处理，计步的精确度完全可以达到令人满意的程度，实现精确计步。</w:t>
+        <w:t>再如计步算法，通过对人体运动过程中加速度变化的适当程度分析与处理，计步的精确度完全可以达到令人满意的程度，实现精确计步。</w:t>
       </w:r>
     </w:p>
     <w:p>
@@ -1791,7 +1773,7 @@
         <w:spacing w:line="360" w:lineRule="auto"/>
         <w:ind w:firstLineChars="200" w:firstLine="480"/>
         <w:rPr>
-          <w:rFonts w:ascii="宋体" w:eastAsia="宋体" w:hAnsi="宋体" w:hint="eastAsia"/>
+          <w:rFonts w:ascii="宋体" w:eastAsia="宋体" w:hAnsi="宋体"/>
           <w:sz w:val="24"/>
           <w:szCs w:val="24"/>
         </w:rPr>
@@ -2175,7 +2157,7 @@
         <w:spacing w:line="360" w:lineRule="auto"/>
         <w:ind w:firstLineChars="200" w:firstLine="480"/>
         <w:rPr>
-          <w:rFonts w:ascii="宋体" w:eastAsia="宋体" w:hAnsi="宋体" w:hint="eastAsia"/>
+          <w:rFonts w:ascii="宋体" w:eastAsia="宋体" w:hAnsi="宋体"/>
           <w:sz w:val="24"/>
           <w:szCs w:val="24"/>
         </w:rPr>
@@ -2439,7 +2421,7 @@
         <w:spacing w:line="360" w:lineRule="auto"/>
         <w:ind w:firstLineChars="200" w:firstLine="480"/>
         <w:rPr>
-          <w:rFonts w:ascii="宋体" w:eastAsia="宋体" w:hAnsi="宋体" w:hint="eastAsia"/>
+          <w:rFonts w:ascii="宋体" w:eastAsia="宋体" w:hAnsi="宋体"/>
           <w:sz w:val="24"/>
           <w:szCs w:val="24"/>
         </w:rPr>
@@ -2617,13 +2599,23 @@
           <w:szCs w:val="24"/>
         </w:rPr>
       </w:pPr>
-      <w:r>
-        <w:rPr>
-          <w:rFonts w:ascii="宋体" w:eastAsia="宋体" w:hAnsi="宋体" w:hint="eastAsia"/>
-          <w:sz w:val="24"/>
-          <w:szCs w:val="24"/>
-        </w:rPr>
-        <w:t>LinkIt ONE在实现了Arduino所有基本功能以外，</w:t>
+      <w:proofErr w:type="spellStart"/>
+      <w:r>
+        <w:rPr>
+          <w:rFonts w:ascii="宋体" w:eastAsia="宋体" w:hAnsi="宋体" w:hint="eastAsia"/>
+          <w:sz w:val="24"/>
+          <w:szCs w:val="24"/>
+        </w:rPr>
+        <w:t>LinkIt</w:t>
+      </w:r>
+      <w:proofErr w:type="spellEnd"/>
+      <w:r>
+        <w:rPr>
+          <w:rFonts w:ascii="宋体" w:eastAsia="宋体" w:hAnsi="宋体" w:hint="eastAsia"/>
+          <w:sz w:val="24"/>
+          <w:szCs w:val="24"/>
+        </w:rPr>
+        <w:t xml:space="preserve"> ONE在实现了Arduino所有基本功能以外，</w:t>
       </w:r>
       <w:proofErr w:type="gramStart"/>
       <w:r>
@@ -2728,13 +2720,23 @@
           <w:szCs w:val="24"/>
         </w:rPr>
       </w:pPr>
-      <w:r>
-        <w:rPr>
-          <w:rFonts w:ascii="宋体" w:eastAsia="宋体" w:hAnsi="宋体" w:hint="eastAsia"/>
-          <w:sz w:val="24"/>
-          <w:szCs w:val="24"/>
-        </w:rPr>
-        <w:t>LinkIt ONE采用了与Arduino Uno逻辑兼容的引脚布局，同时移植了</w:t>
+      <w:proofErr w:type="spellStart"/>
+      <w:r>
+        <w:rPr>
+          <w:rFonts w:ascii="宋体" w:eastAsia="宋体" w:hAnsi="宋体" w:hint="eastAsia"/>
+          <w:sz w:val="24"/>
+          <w:szCs w:val="24"/>
+        </w:rPr>
+        <w:t>LinkIt</w:t>
+      </w:r>
+      <w:proofErr w:type="spellEnd"/>
+      <w:r>
+        <w:rPr>
+          <w:rFonts w:ascii="宋体" w:eastAsia="宋体" w:hAnsi="宋体" w:hint="eastAsia"/>
+          <w:sz w:val="24"/>
+          <w:szCs w:val="24"/>
+        </w:rPr>
+        <w:t xml:space="preserve"> ONE采用了与Arduino Uno逻辑兼容的引脚布局，同时移植了</w:t>
       </w:r>
       <w:r>
         <w:rPr>
@@ -2759,7 +2761,25 @@
           <w:sz w:val="24"/>
           <w:szCs w:val="24"/>
         </w:rPr>
-        <w:t>的原生API，因此大多数Arduino代码都能够不加调整地直接移植到LinkIt ONE上运行；但是处理器的变化也对其兼容性造成了影响与限制，如I/O引脚的驱动电流过小、引脚操作电压与Arduino Uno不同等等。</w:t>
+        <w:t>的原生API，因此大多数Arduino代码都能够不加调整地直接移植到</w:t>
+      </w:r>
+      <w:proofErr w:type="spellStart"/>
+      <w:r>
+        <w:rPr>
+          <w:rFonts w:ascii="宋体" w:eastAsia="宋体" w:hAnsi="宋体" w:hint="eastAsia"/>
+          <w:sz w:val="24"/>
+          <w:szCs w:val="24"/>
+        </w:rPr>
+        <w:t>LinkIt</w:t>
+      </w:r>
+      <w:proofErr w:type="spellEnd"/>
+      <w:r>
+        <w:rPr>
+          <w:rFonts w:ascii="宋体" w:eastAsia="宋体" w:hAnsi="宋体" w:hint="eastAsia"/>
+          <w:sz w:val="24"/>
+          <w:szCs w:val="24"/>
+        </w:rPr>
+        <w:t xml:space="preserve"> ONE上运行；但是处理器的变化也对其兼容性造成了影响与限制，如I/O引脚的驱动电流过小、引脚操作电压与Arduino Uno不同等等。</w:t>
       </w:r>
       <w:r>
         <w:rPr>
@@ -2823,7 +2843,7 @@
         <w:spacing w:line="360" w:lineRule="auto"/>
         <w:ind w:firstLineChars="200" w:firstLine="480"/>
         <w:rPr>
-          <w:rFonts w:ascii="宋体" w:eastAsia="宋体" w:hAnsi="宋体" w:hint="eastAsia"/>
+          <w:rFonts w:ascii="宋体" w:eastAsia="宋体" w:hAnsi="宋体"/>
           <w:sz w:val="24"/>
           <w:szCs w:val="24"/>
         </w:rPr>
@@ -2917,8 +2937,6 @@
           <w:szCs w:val="28"/>
         </w:rPr>
       </w:pPr>
-      <w:bookmarkStart w:id="0" w:name="_GoBack"/>
-      <w:bookmarkEnd w:id="0"/>
       <w:r>
         <w:rPr>
           <w:rFonts w:ascii="黑体" w:eastAsia="黑体" w:hAnsi="黑体" w:hint="eastAsia"/>
@@ -2979,6 +2997,105 @@
         <w:ind w:firstLineChars="200" w:firstLine="480"/>
         <w:rPr>
           <w:rFonts w:ascii="宋体" w:eastAsia="宋体" w:hAnsi="宋体"/>
+          <w:sz w:val="24"/>
+          <w:szCs w:val="24"/>
+        </w:rPr>
+      </w:pPr>
+      <w:r>
+        <w:rPr>
+          <w:rFonts w:ascii="宋体" w:eastAsia="宋体" w:hAnsi="宋体" w:hint="eastAsia"/>
+          <w:sz w:val="24"/>
+          <w:szCs w:val="24"/>
+        </w:rPr>
+        <w:t>本次开发的运动数据采集与分析平台包括智能设备、移动客户端与服务端三部分。</w:t>
+      </w:r>
+      <w:r>
+        <w:rPr>
+          <w:rFonts w:ascii="宋体" w:eastAsia="宋体" w:hAnsi="宋体" w:hint="eastAsia"/>
+          <w:sz w:val="24"/>
+          <w:szCs w:val="24"/>
+        </w:rPr>
+        <w:t>其中，智能设备，即下文所述的智能手环，起到收集运动数据和通过振动、发声等方式向用户发出提醒或通知的功能；移动客户端由于计算性能相比手环更强，会收集智能设备提供的运动数据，并对这些数据进行初步的分析与统计，并上传到服务器。</w:t>
+      </w:r>
+      <w:r>
+        <w:rPr>
+          <w:rFonts w:ascii="宋体" w:eastAsia="宋体" w:hAnsi="宋体" w:hint="eastAsia"/>
+          <w:sz w:val="24"/>
+          <w:szCs w:val="24"/>
+        </w:rPr>
+        <w:t>此外，移动客户端还被用于发送紧急求助信息，并在用户同时在多个设备上使用移动客户端，或在不同时间使用多个手环的情况下进行历史运动健康数据的同步；服务端则主要管理用户个人基本信息与历史运动数据。这些历史数据通过专业健康工作者的分析，产生健康建议与提醒，再由服务器分发到移动客户端，向个人用户提供反馈以改进自身的运动、生活方式。</w:t>
+      </w:r>
+    </w:p>
+    <w:p>
+      <w:pPr>
+        <w:spacing w:line="360" w:lineRule="auto"/>
+        <w:ind w:firstLineChars="200" w:firstLine="480"/>
+        <w:rPr>
+          <w:rFonts w:ascii="宋体" w:eastAsia="宋体" w:hAnsi="宋体"/>
+          <w:sz w:val="24"/>
+          <w:szCs w:val="24"/>
+        </w:rPr>
+      </w:pPr>
+      <w:r>
+        <w:rPr>
+          <w:rFonts w:ascii="宋体" w:eastAsia="宋体" w:hAnsi="宋体" w:hint="eastAsia"/>
+          <w:sz w:val="24"/>
+          <w:szCs w:val="24"/>
+        </w:rPr>
+        <w:t>在大多数实际使用场景中，服务端对用户而言是透明的。这里的透明有两层含义：一方面，用户感知不到服务端的实际存在，</w:t>
+      </w:r>
+      <w:r>
+        <w:rPr>
+          <w:rFonts w:ascii="宋体" w:eastAsia="宋体" w:hAnsi="宋体" w:hint="eastAsia"/>
+          <w:sz w:val="24"/>
+          <w:szCs w:val="24"/>
+        </w:rPr>
+        <w:t>因为如计步、运动提醒、跌倒报警等最为核心的功能并不以服务端的参与为功能实现的必须条件；另一方面，即使移动客户端与服务</w:t>
+      </w:r>
+      <w:proofErr w:type="gramStart"/>
+      <w:r>
+        <w:rPr>
+          <w:rFonts w:ascii="宋体" w:eastAsia="宋体" w:hAnsi="宋体" w:hint="eastAsia"/>
+          <w:sz w:val="24"/>
+          <w:szCs w:val="24"/>
+        </w:rPr>
+        <w:t>端失去</w:t>
+      </w:r>
+      <w:proofErr w:type="gramEnd"/>
+      <w:r>
+        <w:rPr>
+          <w:rFonts w:ascii="宋体" w:eastAsia="宋体" w:hAnsi="宋体" w:hint="eastAsia"/>
+          <w:sz w:val="24"/>
+          <w:szCs w:val="24"/>
+        </w:rPr>
+        <w:t>联系，除了来自服务器的推送，其它功能都应当能够被正常使用，即使相应的数据没能完成与服务器的同步，在暂时的离线状态下，所有由用户自行产生的数据仍然能正常采集并完成初步分析，用户自行发起的任务请求，如设定定时提醒等，也都能够被正确地响应。这些在离线状态产生的所有数据，在移动客户端恢复与服务端的连接后，将会自动地与服务端同步，保证服务端与客户端数据的相对完整性。</w:t>
+      </w:r>
+    </w:p>
+    <w:p>
+      <w:pPr>
+        <w:spacing w:line="360" w:lineRule="auto"/>
+        <w:ind w:firstLineChars="200" w:firstLine="480"/>
+        <w:rPr>
+          <w:rFonts w:ascii="宋体" w:eastAsia="宋体" w:hAnsi="宋体"/>
+          <w:sz w:val="24"/>
+          <w:szCs w:val="24"/>
+        </w:rPr>
+      </w:pPr>
+      <w:r>
+        <w:rPr>
+          <w:rFonts w:ascii="宋体" w:eastAsia="宋体" w:hAnsi="宋体" w:hint="eastAsia"/>
+          <w:sz w:val="24"/>
+          <w:szCs w:val="24"/>
+        </w:rPr>
+        <w:t>类似地，智能手环也在在一定程度下脱离与移动客户端的连接而独立工作。所有连接断开前的完成设置的定时提醒与通知，在指定的时间仍然会触发，离线期间产生的运动数据，也会在设备存储性能允许的前提下尽可能多地保留下来，在重新与移动客户端建立连接后发送出去。</w:t>
+      </w:r>
+    </w:p>
+    <w:p>
+      <w:pPr>
+        <w:spacing w:line="360" w:lineRule="auto"/>
+        <w:ind w:firstLineChars="200" w:firstLine="480"/>
+        <w:rPr>
+          <w:rFonts w:ascii="宋体" w:eastAsia="宋体" w:hAnsi="宋体" w:hint="eastAsia"/>
           <w:sz w:val="24"/>
           <w:szCs w:val="24"/>
         </w:rPr>
@@ -3021,6 +3138,92 @@
     </w:p>
     <w:p>
       <w:pPr>
+        <w:spacing w:line="360" w:lineRule="auto"/>
+        <w:ind w:firstLineChars="200" w:firstLine="480"/>
+        <w:rPr>
+          <w:rFonts w:ascii="宋体" w:eastAsia="宋体" w:hAnsi="宋体"/>
+          <w:sz w:val="24"/>
+          <w:szCs w:val="24"/>
+        </w:rPr>
+      </w:pPr>
+      <w:r>
+        <w:rPr>
+          <w:rFonts w:ascii="宋体" w:eastAsia="宋体" w:hAnsi="宋体" w:hint="eastAsia"/>
+          <w:sz w:val="24"/>
+          <w:szCs w:val="24"/>
+        </w:rPr>
+        <w:t>本平台的三大部分都存在着各自的功能性需求与非功能性需求。受本文主题的影响，这一部分将主要分析智能手</w:t>
+      </w:r>
+      <w:proofErr w:type="gramStart"/>
+      <w:r>
+        <w:rPr>
+          <w:rFonts w:ascii="宋体" w:eastAsia="宋体" w:hAnsi="宋体" w:hint="eastAsia"/>
+          <w:sz w:val="24"/>
+          <w:szCs w:val="24"/>
+        </w:rPr>
+        <w:t>环部分</w:t>
+      </w:r>
+      <w:proofErr w:type="gramEnd"/>
+      <w:r>
+        <w:rPr>
+          <w:rFonts w:ascii="宋体" w:eastAsia="宋体" w:hAnsi="宋体" w:hint="eastAsia"/>
+          <w:sz w:val="24"/>
+          <w:szCs w:val="24"/>
+        </w:rPr>
+        <w:t>的需求。本系统的用户有两类，分别</w:t>
+      </w:r>
+      <w:r>
+        <w:rPr>
+          <w:rFonts w:ascii="宋体" w:eastAsia="宋体" w:hAnsi="宋体" w:hint="eastAsia"/>
+          <w:sz w:val="24"/>
+          <w:szCs w:val="24"/>
+        </w:rPr>
+        <w:lastRenderedPageBreak/>
+        <w:t>是普通用户与健康工作者。</w:t>
+      </w:r>
+      <w:r>
+        <w:rPr>
+          <w:rFonts w:ascii="宋体" w:eastAsia="宋体" w:hAnsi="宋体" w:hint="eastAsia"/>
+          <w:sz w:val="24"/>
+          <w:szCs w:val="24"/>
+        </w:rPr>
+        <w:t>除去用户注册、登录等极其基本的用例，</w:t>
+      </w:r>
+      <w:r>
+        <w:rPr>
+          <w:rFonts w:ascii="宋体" w:eastAsia="宋体" w:hAnsi="宋体" w:hint="eastAsia"/>
+          <w:sz w:val="24"/>
+          <w:szCs w:val="24"/>
+        </w:rPr>
+        <w:t>他们各自对应的用例可以归纳为如下的用例图：</w:t>
+      </w:r>
+    </w:p>
+    <w:p>
+      <w:pPr>
+        <w:spacing w:line="360" w:lineRule="auto"/>
+        <w:ind w:firstLineChars="200" w:firstLine="480"/>
+        <w:rPr>
+          <w:rFonts w:ascii="宋体" w:eastAsia="宋体" w:hAnsi="宋体"/>
+          <w:sz w:val="24"/>
+          <w:szCs w:val="24"/>
+        </w:rPr>
+      </w:pPr>
+      <w:bookmarkStart w:id="0" w:name="_GoBack"/>
+      <w:bookmarkEnd w:id="0"/>
+    </w:p>
+    <w:p>
+      <w:pPr>
+        <w:spacing w:line="360" w:lineRule="auto"/>
+        <w:ind w:firstLineChars="200" w:firstLine="480"/>
+        <w:rPr>
+          <w:rFonts w:ascii="宋体" w:eastAsia="宋体" w:hAnsi="宋体" w:hint="eastAsia"/>
+          <w:sz w:val="24"/>
+          <w:szCs w:val="24"/>
+        </w:rPr>
+      </w:pPr>
+    </w:p>
+    <w:p>
+      <w:pPr>
         <w:pStyle w:val="3"/>
         <w:numPr>
           <w:ilvl w:val="0"/>
@@ -3424,7 +3627,6 @@
           <w:sz w:val="28"/>
           <w:szCs w:val="28"/>
         </w:rPr>
-        <w:lastRenderedPageBreak/>
         <w:t>ADXL345</w:t>
       </w:r>
       <w:r>
@@ -3471,6 +3673,7 @@
           <w:sz w:val="28"/>
           <w:szCs w:val="28"/>
         </w:rPr>
+        <w:lastRenderedPageBreak/>
         <w:t>本章小结</w:t>
       </w:r>
     </w:p>
@@ -6020,7 +6223,7 @@
         <w:szCs w:val="21"/>
         <w:lang w:val="zh-CN"/>
       </w:rPr>
-      <w:t>8</w:t>
+      <w:t>9</w:t>
     </w:r>
     <w:r>
       <w:rPr>
@@ -6056,7 +6259,7 @@
         <w:pStyle w:val="a8"/>
         <w:ind w:left="168" w:hangingChars="80" w:hanging="168"/>
         <w:rPr>
-          <w:rFonts w:ascii="宋体" w:eastAsia="宋体" w:hAnsi="宋体" w:hint="eastAsia"/>
+          <w:rFonts w:ascii="宋体" w:eastAsia="宋体" w:hAnsi="宋体"/>
           <w:sz w:val="21"/>
           <w:szCs w:val="21"/>
         </w:rPr>
@@ -6173,7 +6376,7 @@
       <w:pPr>
         <w:pStyle w:val="a8"/>
         <w:rPr>
-          <w:rFonts w:ascii="宋体" w:eastAsia="宋体" w:hAnsi="宋体" w:hint="eastAsia"/>
+          <w:rFonts w:ascii="宋体" w:eastAsia="宋体" w:hAnsi="宋体"/>
           <w:sz w:val="21"/>
         </w:rPr>
       </w:pPr>
@@ -10912,7 +11115,7 @@
 </file>
 
 <file path=customXml/itemProps1.xml><?xml version="1.0" encoding="utf-8"?>
-<ds:datastoreItem xmlns:ds="http://schemas.openxmlformats.org/officeDocument/2006/customXml" ds:itemID="{897A6BB4-4EEE-43B8-A12F-E419C7EBB4BB}">
+<ds:datastoreItem xmlns:ds="http://schemas.openxmlformats.org/officeDocument/2006/customXml" ds:itemID="{31852F46-4B07-4412-939D-D96CB5829C4E}">
   <ds:schemaRefs>
     <ds:schemaRef ds:uri="http://schemas.openxmlformats.org/officeDocument/2006/bibliography"/>
   </ds:schemaRefs>

</xml_diff>

<commit_message>
Completed until Chapter 5.2
</commit_message>
<xml_diff>
--- a/Design Text/正文.docx
+++ b/Design Text/正文.docx
@@ -794,7 +794,25 @@
           <w:sz w:val="24"/>
           <w:szCs w:val="24"/>
         </w:rPr>
-        <w:t>再如计步算法，通过对人体运动过程中加速度变化的适当程度分析与处理，计步的精确度完全可以达到令人满意的程度，实现精确计步。</w:t>
+        <w:t>再</w:t>
+      </w:r>
+      <w:proofErr w:type="gramStart"/>
+      <w:r>
+        <w:rPr>
+          <w:rFonts w:ascii="宋体" w:eastAsia="宋体" w:hAnsi="宋体" w:hint="eastAsia"/>
+          <w:sz w:val="24"/>
+          <w:szCs w:val="24"/>
+        </w:rPr>
+        <w:t>如计步</w:t>
+      </w:r>
+      <w:proofErr w:type="gramEnd"/>
+      <w:r>
+        <w:rPr>
+          <w:rFonts w:ascii="宋体" w:eastAsia="宋体" w:hAnsi="宋体" w:hint="eastAsia"/>
+          <w:sz w:val="24"/>
+          <w:szCs w:val="24"/>
+        </w:rPr>
+        <w:t>算法，通过对人体运动过程中加速度变化的适当程度分析与处理，计步的精确度完全可以达到令人满意的程度，实现精确计步。</w:t>
       </w:r>
     </w:p>
     <w:p>
@@ -4373,6 +4391,7 @@
       <w:r>
         <w:rPr>
           <w:rFonts w:ascii="宋体" w:eastAsia="宋体" w:hAnsi="宋体"/>
+          <w:noProof/>
           <w:sz w:val="21"/>
         </w:rPr>
         <w:t>三</w:t>
@@ -4415,6 +4434,7 @@
       <w:r>
         <w:rPr>
           <w:rFonts w:ascii="宋体" w:eastAsia="宋体" w:hAnsi="宋体"/>
+          <w:noProof/>
           <w:sz w:val="21"/>
         </w:rPr>
         <w:t>2</w:t>
@@ -4714,6 +4734,7 @@
       <w:r>
         <w:rPr>
           <w:rFonts w:ascii="宋体" w:eastAsia="宋体" w:hAnsi="宋体"/>
+          <w:noProof/>
           <w:sz w:val="21"/>
         </w:rPr>
         <w:t>三</w:t>
@@ -4756,6 +4777,7 @@
       <w:r>
         <w:rPr>
           <w:rFonts w:ascii="宋体" w:eastAsia="宋体" w:hAnsi="宋体"/>
+          <w:noProof/>
           <w:sz w:val="21"/>
         </w:rPr>
         <w:t>3</w:t>
@@ -5122,6 +5144,7 @@
       <w:r>
         <w:rPr>
           <w:rFonts w:ascii="宋体" w:eastAsia="宋体" w:hAnsi="宋体"/>
+          <w:noProof/>
           <w:sz w:val="21"/>
         </w:rPr>
         <w:t>三</w:t>
@@ -5164,6 +5187,7 @@
       <w:r>
         <w:rPr>
           <w:rFonts w:ascii="宋体" w:eastAsia="宋体" w:hAnsi="宋体"/>
+          <w:noProof/>
           <w:sz w:val="21"/>
         </w:rPr>
         <w:t>4</w:t>
@@ -5466,6 +5490,7 @@
       <w:r>
         <w:rPr>
           <w:rFonts w:ascii="宋体" w:eastAsia="宋体" w:hAnsi="宋体"/>
+          <w:noProof/>
           <w:sz w:val="21"/>
         </w:rPr>
         <w:t>三</w:t>
@@ -5508,6 +5533,7 @@
       <w:r>
         <w:rPr>
           <w:rFonts w:ascii="宋体" w:eastAsia="宋体" w:hAnsi="宋体"/>
+          <w:noProof/>
           <w:sz w:val="21"/>
         </w:rPr>
         <w:t>5</w:t>
@@ -5809,6 +5835,7 @@
       <w:r>
         <w:rPr>
           <w:rFonts w:ascii="宋体" w:eastAsia="宋体" w:hAnsi="宋体"/>
+          <w:noProof/>
           <w:sz w:val="21"/>
         </w:rPr>
         <w:t>三</w:t>
@@ -5851,6 +5878,7 @@
       <w:r>
         <w:rPr>
           <w:rFonts w:ascii="宋体" w:eastAsia="宋体" w:hAnsi="宋体"/>
+          <w:noProof/>
           <w:sz w:val="21"/>
         </w:rPr>
         <w:t>6</w:t>
@@ -6662,7 +6690,7 @@
           <v:shape id="_x0000_i1026" type="#_x0000_t75" style="width:27pt;height:18pt" o:ole="">
             <v:imagedata r:id="rId10" o:title=""/>
           </v:shape>
-          <o:OLEObject Type="Embed" ProgID="Equation.DSMT4" ShapeID="_x0000_i1026" DrawAspect="Content" ObjectID="_1524406046" r:id="rId11"/>
+          <o:OLEObject Type="Embed" ProgID="Equation.DSMT4" ShapeID="_x0000_i1026" DrawAspect="Content" ObjectID="_1524440316" r:id="rId11"/>
         </w:object>
       </w:r>
       <w:r>
@@ -6681,7 +6709,7 @@
           <v:shape id="_x0000_i1027" type="#_x0000_t75" style="width:21.75pt;height:18pt" o:ole="">
             <v:imagedata r:id="rId12" o:title=""/>
           </v:shape>
-          <o:OLEObject Type="Embed" ProgID="Equation.DSMT4" ShapeID="_x0000_i1027" DrawAspect="Content" ObjectID="_1524406047" r:id="rId13"/>
+          <o:OLEObject Type="Embed" ProgID="Equation.DSMT4" ShapeID="_x0000_i1027" DrawAspect="Content" ObjectID="_1524440317" r:id="rId13"/>
         </w:object>
       </w:r>
       <w:r>
@@ -6726,7 +6754,7 @@
           <v:shape id="_x0000_i1028" type="#_x0000_t75" style="width:54.75pt;height:18pt" o:ole="">
             <v:imagedata r:id="rId14" o:title=""/>
           </v:shape>
-          <o:OLEObject Type="Embed" ProgID="Equation.DSMT4" ShapeID="_x0000_i1028" DrawAspect="Content" ObjectID="_1524406048" r:id="rId15"/>
+          <o:OLEObject Type="Embed" ProgID="Equation.DSMT4" ShapeID="_x0000_i1028" DrawAspect="Content" ObjectID="_1524440318" r:id="rId15"/>
         </w:object>
       </w:r>
       <w:r>
@@ -8326,10 +8354,6 @@
       <w:pPr>
         <w:keepNext/>
         <w:jc w:val="center"/>
-        <w:rPr>
-          <w:rFonts w:ascii="宋体" w:eastAsia="宋体" w:hAnsi="宋体"/>
-          <w:szCs w:val="21"/>
-        </w:rPr>
       </w:pPr>
       <w:bookmarkStart w:id="1" w:name="_Ref450569771"/>
       <w:r>
@@ -8341,17 +8365,9 @@
         </w:rPr>
         <w:lastRenderedPageBreak/>
         <w:drawing>
-          <wp:anchor distT="198120" distB="198120" distL="114300" distR="114300" simplePos="0" relativeHeight="251658240" behindDoc="0" locked="0" layoutInCell="1" allowOverlap="1" wp14:anchorId="727BBE21" wp14:editId="1039E097">
-            <wp:simplePos x="0" y="0"/>
-            <wp:positionH relativeFrom="page">
-              <wp:align>center</wp:align>
-            </wp:positionH>
-            <wp:positionV relativeFrom="margin">
-              <wp:align>top</wp:align>
-            </wp:positionV>
+          <wp:inline distT="0" distB="0" distL="0" distR="0" wp14:anchorId="6E2FEB7C" wp14:editId="3F69EC9B">
             <wp:extent cx="8497570" cy="4798695"/>
             <wp:effectExtent l="1587" t="0" r="318" b="317"/>
-            <wp:wrapTopAndBottom/>
             <wp:docPr id="2" name="图片 2"/>
             <wp:cNvGraphicFramePr>
               <a:graphicFrameLocks xmlns:a="http://schemas.openxmlformats.org/drawingml/2006/main" noChangeAspect="1"/>
@@ -8387,40 +8403,46 @@
                 </pic:pic>
               </a:graphicData>
             </a:graphic>
-            <wp14:sizeRelH relativeFrom="margin">
-              <wp14:pctWidth>0</wp14:pctWidth>
-            </wp14:sizeRelH>
-            <wp14:sizeRelV relativeFrom="margin">
-              <wp14:pctHeight>0</wp14:pctHeight>
-            </wp14:sizeRelV>
-          </wp:anchor>
+          </wp:inline>
         </w:drawing>
       </w:r>
-      <w:r>
-        <w:rPr>
-          <w:rFonts w:ascii="宋体" w:eastAsia="宋体" w:hAnsi="宋体"/>
+      <w:bookmarkEnd w:id="1"/>
+    </w:p>
+    <w:p>
+      <w:pPr>
+        <w:pStyle w:val="ac"/>
+        <w:jc w:val="center"/>
+        <w:rPr>
+          <w:rFonts w:ascii="宋体" w:eastAsia="宋体" w:hAnsi="宋体"/>
+          <w:sz w:val="21"/>
           <w:szCs w:val="21"/>
         </w:rPr>
+      </w:pPr>
+      <w:r>
+        <w:rPr>
+          <w:rFonts w:ascii="宋体" w:eastAsia="宋体" w:hAnsi="宋体"/>
+          <w:sz w:val="21"/>
+        </w:rPr>
         <w:t>图</w:t>
       </w:r>
       <w:r>
         <w:rPr>
           <w:rFonts w:ascii="宋体" w:eastAsia="宋体" w:hAnsi="宋体"/>
-          <w:szCs w:val="21"/>
+          <w:sz w:val="21"/>
         </w:rPr>
         <w:fldChar w:fldCharType="begin"/>
       </w:r>
       <w:r>
         <w:rPr>
           <w:rFonts w:ascii="宋体" w:eastAsia="宋体" w:hAnsi="宋体"/>
-          <w:szCs w:val="21"/>
+          <w:sz w:val="21"/>
         </w:rPr>
         <w:instrText xml:space="preserve"> STYLEREF 1 \s </w:instrText>
       </w:r>
       <w:r>
         <w:rPr>
           <w:rFonts w:ascii="宋体" w:eastAsia="宋体" w:hAnsi="宋体"/>
-          <w:szCs w:val="21"/>
+          <w:sz w:val="21"/>
         </w:rPr>
         <w:fldChar w:fldCharType="separate"/>
       </w:r>
@@ -8428,42 +8450,42 @@
         <w:rPr>
           <w:rFonts w:ascii="宋体" w:eastAsia="宋体" w:hAnsi="宋体"/>
           <w:noProof/>
-          <w:szCs w:val="21"/>
+          <w:sz w:val="21"/>
         </w:rPr>
         <w:t>三</w:t>
       </w:r>
       <w:r>
         <w:rPr>
           <w:rFonts w:ascii="宋体" w:eastAsia="宋体" w:hAnsi="宋体"/>
-          <w:szCs w:val="21"/>
+          <w:sz w:val="21"/>
         </w:rPr>
         <w:fldChar w:fldCharType="end"/>
       </w:r>
       <w:r>
         <w:rPr>
           <w:rFonts w:ascii="宋体" w:eastAsia="宋体" w:hAnsi="宋体"/>
-          <w:szCs w:val="21"/>
+          <w:sz w:val="21"/>
         </w:rPr>
         <w:noBreakHyphen/>
       </w:r>
       <w:r>
         <w:rPr>
           <w:rFonts w:ascii="宋体" w:eastAsia="宋体" w:hAnsi="宋体"/>
-          <w:szCs w:val="21"/>
+          <w:sz w:val="21"/>
         </w:rPr>
         <w:fldChar w:fldCharType="begin"/>
       </w:r>
       <w:r>
         <w:rPr>
           <w:rFonts w:ascii="宋体" w:eastAsia="宋体" w:hAnsi="宋体"/>
-          <w:szCs w:val="21"/>
+          <w:sz w:val="21"/>
         </w:rPr>
         <w:instrText xml:space="preserve"> SEQ 图 \* ARABIC \s 1 </w:instrText>
       </w:r>
       <w:r>
         <w:rPr>
           <w:rFonts w:ascii="宋体" w:eastAsia="宋体" w:hAnsi="宋体"/>
-          <w:szCs w:val="21"/>
+          <w:sz w:val="21"/>
         </w:rPr>
         <w:fldChar w:fldCharType="separate"/>
       </w:r>
@@ -8471,29 +8493,28 @@
         <w:rPr>
           <w:rFonts w:ascii="宋体" w:eastAsia="宋体" w:hAnsi="宋体"/>
           <w:noProof/>
-          <w:szCs w:val="21"/>
+          <w:sz w:val="21"/>
         </w:rPr>
         <w:t>2</w:t>
       </w:r>
       <w:r>
         <w:rPr>
           <w:rFonts w:ascii="宋体" w:eastAsia="宋体" w:hAnsi="宋体"/>
-          <w:szCs w:val="21"/>
+          <w:sz w:val="21"/>
         </w:rPr>
         <w:fldChar w:fldCharType="end"/>
       </w:r>
-      <w:bookmarkEnd w:id="1"/>
-      <w:r>
-        <w:rPr>
-          <w:rFonts w:ascii="宋体" w:eastAsia="宋体" w:hAnsi="宋体"/>
-          <w:szCs w:val="21"/>
+      <w:r>
+        <w:rPr>
+          <w:rFonts w:ascii="宋体" w:eastAsia="宋体" w:hAnsi="宋体"/>
+          <w:sz w:val="21"/>
         </w:rPr>
         <w:t xml:space="preserve"> </w:t>
       </w:r>
       <w:r>
         <w:rPr>
           <w:rFonts w:ascii="宋体" w:eastAsia="宋体" w:hAnsi="宋体" w:hint="eastAsia"/>
-          <w:szCs w:val="21"/>
+          <w:sz w:val="21"/>
         </w:rPr>
         <w:t>智能手</w:t>
       </w:r>
@@ -8501,7 +8522,7 @@
       <w:r>
         <w:rPr>
           <w:rFonts w:ascii="宋体" w:eastAsia="宋体" w:hAnsi="宋体" w:hint="eastAsia"/>
-          <w:szCs w:val="21"/>
+          <w:sz w:val="21"/>
         </w:rPr>
         <w:t>环包图</w:t>
       </w:r>
@@ -8567,7 +8588,23 @@
           <w:sz w:val="24"/>
           <w:szCs w:val="24"/>
         </w:rPr>
-        <w:t>实体，只提供接口供其它模块调用。此模块负责将运动与健康的统计信息以相同的格式封装成数据包，便于移动端在收到数据后以统一的方式进行处理。，也负责解释收到的各项控制指令或是定时提醒，将其转换成合适的结构暂存在手环中，以便之后的利用。</w:t>
+        <w:t>实体，只提供接口供其它模块调用。此模块负责将运动与健康的统计信息以相同的格式封装成数据包，便于移动端在收到数据后以统一的方式进行处理</w:t>
+      </w:r>
+      <w:r>
+        <w:rPr>
+          <w:rFonts w:ascii="宋体" w:eastAsia="宋体" w:hAnsi="宋体" w:hint="eastAsia"/>
+          <w:sz w:val="24"/>
+          <w:szCs w:val="24"/>
+        </w:rPr>
+        <w:t>；同时</w:t>
+      </w:r>
+      <w:r>
+        <w:rPr>
+          <w:rFonts w:ascii="宋体" w:eastAsia="宋体" w:hAnsi="宋体" w:hint="eastAsia"/>
+          <w:sz w:val="24"/>
+          <w:szCs w:val="24"/>
+        </w:rPr>
+        <w:t>也负责解释收到的各项控制指令或是定时提醒，将其转换成合适的结构暂存在手环中，以便之后的利用。</w:t>
       </w:r>
     </w:p>
     <w:p>
@@ -9604,7 +9641,7 @@
         <w:spacing w:line="360" w:lineRule="auto"/>
         <w:ind w:firstLineChars="200" w:firstLine="480"/>
         <w:rPr>
-          <w:rFonts w:ascii="宋体" w:eastAsia="宋体" w:hAnsi="宋体" w:hint="eastAsia"/>
+          <w:rFonts w:ascii="宋体" w:eastAsia="宋体" w:hAnsi="宋体"/>
           <w:sz w:val="24"/>
           <w:szCs w:val="24"/>
         </w:rPr>
@@ -10085,7 +10122,7 @@
         <w:spacing w:line="360" w:lineRule="auto"/>
         <w:ind w:firstLineChars="200" w:firstLine="480"/>
         <w:rPr>
-          <w:rFonts w:ascii="宋体" w:eastAsia="宋体" w:hAnsi="宋体" w:hint="eastAsia"/>
+          <w:rFonts w:ascii="宋体" w:eastAsia="宋体" w:hAnsi="宋体"/>
           <w:sz w:val="24"/>
           <w:szCs w:val="24"/>
         </w:rPr>
@@ -10248,7 +10285,7 @@
         <w:spacing w:line="360" w:lineRule="auto"/>
         <w:ind w:firstLineChars="200" w:firstLine="480"/>
         <w:rPr>
-          <w:rFonts w:ascii="宋体" w:eastAsia="宋体" w:hAnsi="宋体" w:hint="eastAsia"/>
+          <w:rFonts w:ascii="宋体" w:eastAsia="宋体" w:hAnsi="宋体"/>
           <w:sz w:val="24"/>
           <w:szCs w:val="24"/>
         </w:rPr>
@@ -10417,7 +10454,7 @@
         <w:spacing w:line="360" w:lineRule="auto"/>
         <w:ind w:firstLineChars="200" w:firstLine="480"/>
         <w:rPr>
-          <w:rFonts w:ascii="宋体" w:eastAsia="宋体" w:hAnsi="宋体" w:hint="eastAsia"/>
+          <w:rFonts w:ascii="宋体" w:eastAsia="宋体" w:hAnsi="宋体"/>
           <w:sz w:val="24"/>
           <w:szCs w:val="24"/>
         </w:rPr>
@@ -10569,7 +10606,7 @@
         <w:spacing w:line="360" w:lineRule="auto"/>
         <w:ind w:firstLineChars="200" w:firstLine="480"/>
         <w:rPr>
-          <w:rFonts w:ascii="宋体" w:eastAsia="宋体" w:hAnsi="宋体" w:hint="eastAsia"/>
+          <w:rFonts w:ascii="宋体" w:eastAsia="宋体" w:hAnsi="宋体"/>
           <w:sz w:val="24"/>
           <w:szCs w:val="24"/>
         </w:rPr>
@@ -10665,7 +10702,7 @@
         <w:spacing w:line="360" w:lineRule="auto"/>
         <w:ind w:firstLineChars="200" w:firstLine="480"/>
         <w:rPr>
-          <w:rFonts w:ascii="宋体" w:eastAsia="宋体" w:hAnsi="宋体" w:hint="eastAsia"/>
+          <w:rFonts w:ascii="宋体" w:eastAsia="宋体" w:hAnsi="宋体"/>
           <w:sz w:val="24"/>
           <w:szCs w:val="24"/>
         </w:rPr>
@@ -10814,7 +10851,7 @@
         <w:spacing w:line="360" w:lineRule="auto"/>
         <w:ind w:firstLineChars="200" w:firstLine="480"/>
         <w:rPr>
-          <w:rFonts w:ascii="宋体" w:eastAsia="宋体" w:hAnsi="宋体" w:hint="eastAsia"/>
+          <w:rFonts w:ascii="宋体" w:eastAsia="宋体" w:hAnsi="宋体"/>
           <w:sz w:val="24"/>
           <w:szCs w:val="24"/>
         </w:rPr>
@@ -10851,7 +10888,7 @@
         <w:spacing w:line="360" w:lineRule="auto"/>
         <w:ind w:firstLineChars="200" w:firstLine="480"/>
         <w:rPr>
-          <w:rFonts w:ascii="宋体" w:eastAsia="宋体" w:hAnsi="宋体" w:hint="eastAsia"/>
+          <w:rFonts w:ascii="宋体" w:eastAsia="宋体" w:hAnsi="宋体"/>
           <w:sz w:val="24"/>
           <w:szCs w:val="24"/>
         </w:rPr>
@@ -10888,7 +10925,6 @@
           <w:rFonts w:ascii="宋体" w:eastAsia="Yu Mincho" w:hAnsi="宋体"/>
           <w:sz w:val="24"/>
           <w:szCs w:val="24"/>
-          <w:lang w:eastAsia="ja-JP"/>
         </w:rPr>
       </w:pPr>
       <w:r>
@@ -11386,7 +11422,7 @@
             <w:pPr>
               <w:keepNext/>
               <w:rPr>
-                <w:rFonts w:ascii="宋体" w:eastAsia="宋体" w:hAnsi="宋体" w:hint="eastAsia"/>
+                <w:rFonts w:ascii="宋体" w:eastAsia="宋体" w:hAnsi="宋体"/>
                 <w:sz w:val="24"/>
                 <w:szCs w:val="24"/>
               </w:rPr>
@@ -11407,7 +11443,7 @@
         <w:pStyle w:val="ac"/>
         <w:jc w:val="center"/>
         <w:rPr>
-          <w:rFonts w:ascii="宋体" w:eastAsia="宋体" w:hAnsi="宋体" w:hint="eastAsia"/>
+          <w:rFonts w:ascii="宋体" w:eastAsia="宋体" w:hAnsi="宋体"/>
           <w:sz w:val="28"/>
           <w:szCs w:val="24"/>
         </w:rPr>
@@ -11627,7 +11663,7 @@
         <w:spacing w:line="360" w:lineRule="auto"/>
         <w:ind w:firstLineChars="200" w:firstLine="480"/>
         <w:rPr>
-          <w:rFonts w:ascii="宋体" w:eastAsia="宋体" w:hAnsi="宋体" w:hint="eastAsia"/>
+          <w:rFonts w:ascii="宋体" w:eastAsia="宋体" w:hAnsi="宋体"/>
           <w:sz w:val="24"/>
           <w:szCs w:val="24"/>
         </w:rPr>
@@ -12012,7 +12048,7 @@
         <w:spacing w:line="360" w:lineRule="auto"/>
         <w:ind w:firstLineChars="200" w:firstLine="480"/>
         <w:rPr>
-          <w:rFonts w:ascii="宋体" w:eastAsia="宋体" w:hAnsi="宋体" w:hint="eastAsia"/>
+          <w:rFonts w:ascii="宋体" w:eastAsia="宋体" w:hAnsi="宋体"/>
           <w:sz w:val="24"/>
           <w:szCs w:val="24"/>
         </w:rPr>
@@ -12096,7 +12132,7 @@
         <w:spacing w:line="360" w:lineRule="auto"/>
         <w:ind w:firstLineChars="200" w:firstLine="480"/>
         <w:rPr>
-          <w:rFonts w:ascii="宋体" w:eastAsia="宋体" w:hAnsi="宋体" w:hint="eastAsia"/>
+          <w:rFonts w:ascii="宋体" w:eastAsia="宋体" w:hAnsi="宋体"/>
           <w:sz w:val="24"/>
           <w:szCs w:val="24"/>
         </w:rPr>
@@ -12188,7 +12224,7 @@
         <w:spacing w:line="360" w:lineRule="auto"/>
         <w:ind w:firstLineChars="200" w:firstLine="480"/>
         <w:rPr>
-          <w:rFonts w:ascii="宋体" w:eastAsia="宋体" w:hAnsi="宋体" w:hint="eastAsia"/>
+          <w:rFonts w:ascii="宋体" w:eastAsia="宋体" w:hAnsi="宋体"/>
           <w:sz w:val="24"/>
           <w:szCs w:val="24"/>
         </w:rPr>
@@ -12253,7 +12289,7 @@
         <w:spacing w:line="360" w:lineRule="auto"/>
         <w:ind w:firstLineChars="200" w:firstLine="480"/>
         <w:rPr>
-          <w:rFonts w:ascii="宋体" w:eastAsia="宋体" w:hAnsi="宋体" w:hint="eastAsia"/>
+          <w:rFonts w:ascii="宋体" w:eastAsia="宋体" w:hAnsi="宋体"/>
           <w:sz w:val="24"/>
           <w:szCs w:val="24"/>
         </w:rPr>
@@ -12327,7 +12363,7 @@
         <w:spacing w:line="360" w:lineRule="auto"/>
         <w:ind w:firstLineChars="200" w:firstLine="480"/>
         <w:rPr>
-          <w:rFonts w:ascii="宋体" w:eastAsia="宋体" w:hAnsi="宋体" w:hint="eastAsia"/>
+          <w:rFonts w:ascii="宋体" w:eastAsia="宋体" w:hAnsi="宋体"/>
           <w:sz w:val="24"/>
           <w:szCs w:val="24"/>
         </w:rPr>
@@ -12696,7 +12732,7 @@
         <w:spacing w:line="360" w:lineRule="auto"/>
         <w:ind w:firstLineChars="200" w:firstLine="480"/>
         <w:rPr>
-          <w:rFonts w:ascii="宋体" w:eastAsia="宋体" w:hAnsi="宋体" w:hint="eastAsia"/>
+          <w:rFonts w:ascii="宋体" w:eastAsia="宋体" w:hAnsi="宋体"/>
           <w:sz w:val="24"/>
           <w:szCs w:val="24"/>
         </w:rPr>
@@ -13372,7 +13408,7 @@
           <w:p>
             <w:pPr>
               <w:rPr>
-                <w:rFonts w:ascii="Courier New" w:eastAsia="宋体" w:hAnsi="Courier New" w:cs="Courier New" w:hint="eastAsia"/>
+                <w:rFonts w:ascii="Courier New" w:eastAsia="宋体" w:hAnsi="Courier New" w:cs="Courier New"/>
                 <w:szCs w:val="24"/>
               </w:rPr>
             </w:pPr>
@@ -14423,7 +14459,7 @@
         <w:spacing w:line="360" w:lineRule="auto"/>
         <w:ind w:firstLineChars="200" w:firstLine="480"/>
         <w:rPr>
-          <w:rFonts w:ascii="宋体" w:eastAsia="宋体" w:hAnsi="宋体" w:hint="eastAsia"/>
+          <w:rFonts w:ascii="宋体" w:eastAsia="宋体" w:hAnsi="宋体"/>
           <w:sz w:val="24"/>
           <w:szCs w:val="24"/>
         </w:rPr>
@@ -14542,8 +14578,6 @@
         </w:rPr>
         <w:t>将其转换成JSON对象，并</w:t>
       </w:r>
-      <w:bookmarkStart w:id="2" w:name="_GoBack"/>
-      <w:bookmarkEnd w:id="2"/>
       <w:r>
         <w:rPr>
           <w:rFonts w:ascii="宋体" w:eastAsia="宋体" w:hAnsi="宋体" w:hint="eastAsia"/>
@@ -14569,25 +14603,23 @@
           <w:sz w:val="24"/>
           <w:szCs w:val="24"/>
         </w:rPr>
-        <w:t>对于收到的指令，执行时只需根据振动电机和蜂鸣器相应的布尔</w:t>
-      </w:r>
-      <w:proofErr w:type="gramStart"/>
-      <w:r>
-        <w:rPr>
-          <w:rFonts w:ascii="宋体" w:eastAsia="宋体" w:hAnsi="宋体" w:hint="eastAsia"/>
-          <w:sz w:val="24"/>
-          <w:szCs w:val="24"/>
-        </w:rPr>
-        <w:t>值操作</w:t>
-      </w:r>
-      <w:proofErr w:type="gramEnd"/>
-      <w:r>
-        <w:rPr>
-          <w:rFonts w:ascii="宋体" w:eastAsia="宋体" w:hAnsi="宋体" w:hint="eastAsia"/>
-          <w:sz w:val="24"/>
-          <w:szCs w:val="24"/>
-        </w:rPr>
-        <w:t>对应的数字I/</w:t>
+        <w:t>对于收到的指令，执行时只需根据振动电机和蜂鸣器相应的布尔值</w:t>
+      </w:r>
+      <w:r>
+        <w:rPr>
+          <w:rFonts w:ascii="宋体" w:eastAsia="宋体" w:hAnsi="宋体" w:hint="eastAsia"/>
+          <w:sz w:val="24"/>
+          <w:szCs w:val="24"/>
+        </w:rPr>
+        <w:t>，</w:t>
+      </w:r>
+      <w:r>
+        <w:rPr>
+          <w:rFonts w:ascii="宋体" w:eastAsia="宋体" w:hAnsi="宋体" w:hint="eastAsia"/>
+          <w:sz w:val="24"/>
+          <w:szCs w:val="24"/>
+        </w:rPr>
+        <w:t>操作对应的数字I/</w:t>
       </w:r>
       <w:r>
         <w:rPr>
@@ -14611,7 +14643,7 @@
         <w:spacing w:line="360" w:lineRule="auto"/>
         <w:ind w:firstLineChars="200" w:firstLine="480"/>
         <w:rPr>
-          <w:rFonts w:ascii="宋体" w:eastAsia="宋体" w:hAnsi="宋体" w:hint="eastAsia"/>
+          <w:rFonts w:ascii="宋体" w:eastAsia="宋体" w:hAnsi="宋体"/>
           <w:sz w:val="24"/>
           <w:szCs w:val="24"/>
         </w:rPr>
@@ -14684,6 +14716,493 @@
           <w:szCs w:val="24"/>
         </w:rPr>
       </w:pPr>
+      <w:proofErr w:type="gramStart"/>
+      <w:r>
+        <w:rPr>
+          <w:rFonts w:ascii="宋体" w:eastAsia="宋体" w:hAnsi="宋体" w:hint="eastAsia"/>
+          <w:sz w:val="24"/>
+          <w:szCs w:val="24"/>
+        </w:rPr>
+        <w:t>建立蓝牙连接</w:t>
+      </w:r>
+      <w:proofErr w:type="gramEnd"/>
+      <w:r>
+        <w:rPr>
+          <w:rFonts w:ascii="宋体" w:eastAsia="宋体" w:hAnsi="宋体" w:hint="eastAsia"/>
+          <w:sz w:val="24"/>
+          <w:szCs w:val="24"/>
+        </w:rPr>
+        <w:t>前后相关动作的时序如这幅活动图所示。</w:t>
+      </w:r>
+    </w:p>
+    <w:p>
+      <w:pPr>
+        <w:spacing w:line="360" w:lineRule="auto"/>
+        <w:ind w:firstLineChars="200" w:firstLine="480"/>
+        <w:rPr>
+          <w:rFonts w:ascii="宋体" w:eastAsia="宋体" w:hAnsi="宋体"/>
+          <w:sz w:val="24"/>
+          <w:szCs w:val="24"/>
+        </w:rPr>
+      </w:pPr>
+      <w:proofErr w:type="spellStart"/>
+      <w:r>
+        <w:rPr>
+          <w:rFonts w:ascii="宋体" w:eastAsia="宋体" w:hAnsi="宋体" w:hint="eastAsia"/>
+          <w:sz w:val="24"/>
+          <w:szCs w:val="24"/>
+        </w:rPr>
+        <w:t>BluetoothConnector</w:t>
+      </w:r>
+      <w:proofErr w:type="spellEnd"/>
+      <w:r>
+        <w:rPr>
+          <w:rFonts w:ascii="宋体" w:eastAsia="宋体" w:hAnsi="宋体" w:hint="eastAsia"/>
+          <w:sz w:val="24"/>
+          <w:szCs w:val="24"/>
+        </w:rPr>
+        <w:t>、</w:t>
+      </w:r>
+      <w:proofErr w:type="spellStart"/>
+      <w:r>
+        <w:rPr>
+          <w:rFonts w:ascii="宋体" w:eastAsia="宋体" w:hAnsi="宋体" w:hint="eastAsia"/>
+          <w:sz w:val="24"/>
+          <w:szCs w:val="24"/>
+        </w:rPr>
+        <w:t>BluetoothReceiver</w:t>
+      </w:r>
+      <w:proofErr w:type="spellEnd"/>
+      <w:r>
+        <w:rPr>
+          <w:rFonts w:ascii="宋体" w:eastAsia="宋体" w:hAnsi="宋体" w:hint="eastAsia"/>
+          <w:sz w:val="24"/>
+          <w:szCs w:val="24"/>
+        </w:rPr>
+        <w:t>与</w:t>
+      </w:r>
+      <w:proofErr w:type="spellStart"/>
+      <w:r>
+        <w:rPr>
+          <w:rFonts w:ascii="宋体" w:eastAsia="宋体" w:hAnsi="宋体" w:hint="eastAsia"/>
+          <w:sz w:val="24"/>
+          <w:szCs w:val="24"/>
+        </w:rPr>
+        <w:t>BluetoothTransmitter</w:t>
+      </w:r>
+      <w:proofErr w:type="spellEnd"/>
+      <w:r>
+        <w:rPr>
+          <w:rFonts w:ascii="宋体" w:eastAsia="宋体" w:hAnsi="宋体" w:hint="eastAsia"/>
+          <w:sz w:val="24"/>
+          <w:szCs w:val="24"/>
+        </w:rPr>
+        <w:t>三个线程都无限循环，每个循环都执行相同的命令。所有的</w:t>
+      </w:r>
+      <w:proofErr w:type="gramStart"/>
+      <w:r>
+        <w:rPr>
+          <w:rFonts w:ascii="宋体" w:eastAsia="宋体" w:hAnsi="宋体" w:hint="eastAsia"/>
+          <w:sz w:val="24"/>
+          <w:szCs w:val="24"/>
+        </w:rPr>
+        <w:t>与蓝牙连接</w:t>
+      </w:r>
+      <w:proofErr w:type="gramEnd"/>
+      <w:r>
+        <w:rPr>
+          <w:rFonts w:ascii="宋体" w:eastAsia="宋体" w:hAnsi="宋体" w:hint="eastAsia"/>
+          <w:sz w:val="24"/>
+          <w:szCs w:val="24"/>
+        </w:rPr>
+        <w:t>相关的活动都以</w:t>
+      </w:r>
+      <w:proofErr w:type="spellStart"/>
+      <w:r>
+        <w:rPr>
+          <w:rFonts w:ascii="宋体" w:eastAsia="宋体" w:hAnsi="宋体" w:hint="eastAsia"/>
+          <w:sz w:val="24"/>
+          <w:szCs w:val="24"/>
+        </w:rPr>
+        <w:t>BluetoothConnector</w:t>
+      </w:r>
+      <w:proofErr w:type="spellEnd"/>
+      <w:r>
+        <w:rPr>
+          <w:rFonts w:ascii="宋体" w:eastAsia="宋体" w:hAnsi="宋体" w:hint="eastAsia"/>
+          <w:sz w:val="24"/>
+          <w:szCs w:val="24"/>
+        </w:rPr>
+        <w:t>发出的信号为基准。这一线程每次先检查当前</w:t>
+      </w:r>
+      <w:proofErr w:type="gramStart"/>
+      <w:r>
+        <w:rPr>
+          <w:rFonts w:ascii="宋体" w:eastAsia="宋体" w:hAnsi="宋体" w:hint="eastAsia"/>
+          <w:sz w:val="24"/>
+          <w:szCs w:val="24"/>
+        </w:rPr>
+        <w:t>的蓝牙连接</w:t>
+      </w:r>
+      <w:proofErr w:type="gramEnd"/>
+      <w:r>
+        <w:rPr>
+          <w:rFonts w:ascii="宋体" w:eastAsia="宋体" w:hAnsi="宋体" w:hint="eastAsia"/>
+          <w:sz w:val="24"/>
+          <w:szCs w:val="24"/>
+        </w:rPr>
+        <w:t>状态，</w:t>
+      </w:r>
+      <w:proofErr w:type="gramStart"/>
+      <w:r>
+        <w:rPr>
+          <w:rFonts w:ascii="宋体" w:eastAsia="宋体" w:hAnsi="宋体" w:hint="eastAsia"/>
+          <w:sz w:val="24"/>
+          <w:szCs w:val="24"/>
+        </w:rPr>
+        <w:t>如果蓝牙连接</w:t>
+      </w:r>
+      <w:proofErr w:type="gramEnd"/>
+      <w:r>
+        <w:rPr>
+          <w:rFonts w:ascii="宋体" w:eastAsia="宋体" w:hAnsi="宋体" w:hint="eastAsia"/>
+          <w:sz w:val="24"/>
+          <w:szCs w:val="24"/>
+        </w:rPr>
+        <w:t>正常，就直接向另外两个线程发送允许进行</w:t>
+      </w:r>
+      <w:proofErr w:type="gramStart"/>
+      <w:r>
+        <w:rPr>
+          <w:rFonts w:ascii="宋体" w:eastAsia="宋体" w:hAnsi="宋体" w:hint="eastAsia"/>
+          <w:sz w:val="24"/>
+          <w:szCs w:val="24"/>
+        </w:rPr>
+        <w:t>蓝牙操作</w:t>
+      </w:r>
+      <w:proofErr w:type="gramEnd"/>
+      <w:r>
+        <w:rPr>
+          <w:rFonts w:ascii="宋体" w:eastAsia="宋体" w:hAnsi="宋体" w:hint="eastAsia"/>
+          <w:sz w:val="24"/>
+          <w:szCs w:val="24"/>
+        </w:rPr>
+        <w:t>的信号；如果连接中断，就尝试重新建立连接。重新建立连接的尝试有两种结果，一种是成功建立了新的连接，另一种是因超时而失败。对前者，同样发送</w:t>
+      </w:r>
+      <w:proofErr w:type="gramStart"/>
+      <w:r>
+        <w:rPr>
+          <w:rFonts w:ascii="宋体" w:eastAsia="宋体" w:hAnsi="宋体" w:hint="eastAsia"/>
+          <w:sz w:val="24"/>
+          <w:szCs w:val="24"/>
+        </w:rPr>
+        <w:t>蓝牙操作</w:t>
+      </w:r>
+      <w:proofErr w:type="gramEnd"/>
+      <w:r>
+        <w:rPr>
+          <w:rFonts w:ascii="宋体" w:eastAsia="宋体" w:hAnsi="宋体" w:hint="eastAsia"/>
+          <w:sz w:val="24"/>
+          <w:szCs w:val="24"/>
+        </w:rPr>
+        <w:t>许可的信号；对后者，</w:t>
+      </w:r>
+      <w:proofErr w:type="gramStart"/>
+      <w:r>
+        <w:rPr>
+          <w:rFonts w:ascii="宋体" w:eastAsia="宋体" w:hAnsi="宋体" w:hint="eastAsia"/>
+          <w:sz w:val="24"/>
+          <w:szCs w:val="24"/>
+        </w:rPr>
+        <w:t>由于蓝牙连接</w:t>
+      </w:r>
+      <w:proofErr w:type="gramEnd"/>
+      <w:r>
+        <w:rPr>
+          <w:rFonts w:ascii="宋体" w:eastAsia="宋体" w:hAnsi="宋体" w:hint="eastAsia"/>
+          <w:sz w:val="24"/>
+          <w:szCs w:val="24"/>
+        </w:rPr>
+        <w:t>没有成功建立，此时就</w:t>
+      </w:r>
+      <w:proofErr w:type="gramStart"/>
+      <w:r>
+        <w:rPr>
+          <w:rFonts w:ascii="宋体" w:eastAsia="宋体" w:hAnsi="宋体" w:hint="eastAsia"/>
+          <w:sz w:val="24"/>
+          <w:szCs w:val="24"/>
+        </w:rPr>
+        <w:t>不</w:t>
+      </w:r>
+      <w:proofErr w:type="gramEnd"/>
+      <w:r>
+        <w:rPr>
+          <w:rFonts w:ascii="宋体" w:eastAsia="宋体" w:hAnsi="宋体" w:hint="eastAsia"/>
+          <w:sz w:val="24"/>
+          <w:szCs w:val="24"/>
+        </w:rPr>
+        <w:t>应允许两者读、</w:t>
+      </w:r>
+      <w:proofErr w:type="gramStart"/>
+      <w:r>
+        <w:rPr>
+          <w:rFonts w:ascii="宋体" w:eastAsia="宋体" w:hAnsi="宋体" w:hint="eastAsia"/>
+          <w:sz w:val="24"/>
+          <w:szCs w:val="24"/>
+        </w:rPr>
+        <w:t>写蓝牙串口</w:t>
+      </w:r>
+      <w:proofErr w:type="gramEnd"/>
+      <w:r>
+        <w:rPr>
+          <w:rFonts w:ascii="宋体" w:eastAsia="宋体" w:hAnsi="宋体" w:hint="eastAsia"/>
+          <w:sz w:val="24"/>
+          <w:szCs w:val="24"/>
+        </w:rPr>
+        <w:t>的两个线程继续操作，此时应当直接进入休眠状态。</w:t>
+      </w:r>
+    </w:p>
+    <w:p>
+      <w:pPr>
+        <w:spacing w:line="360" w:lineRule="auto"/>
+        <w:ind w:firstLineChars="200" w:firstLine="480"/>
+        <w:rPr>
+          <w:rFonts w:ascii="宋体" w:eastAsia="宋体" w:hAnsi="宋体" w:hint="eastAsia"/>
+          <w:sz w:val="24"/>
+          <w:szCs w:val="24"/>
+        </w:rPr>
+      </w:pPr>
+      <w:r>
+        <w:rPr>
+          <w:rFonts w:ascii="宋体" w:eastAsia="宋体" w:hAnsi="宋体" w:hint="eastAsia"/>
+          <w:sz w:val="24"/>
+          <w:szCs w:val="24"/>
+        </w:rPr>
+        <w:t>无论是否发出了</w:t>
+      </w:r>
+      <w:proofErr w:type="gramStart"/>
+      <w:r>
+        <w:rPr>
+          <w:rFonts w:ascii="宋体" w:eastAsia="宋体" w:hAnsi="宋体" w:hint="eastAsia"/>
+          <w:sz w:val="24"/>
+          <w:szCs w:val="24"/>
+        </w:rPr>
+        <w:t>蓝牙操作</w:t>
+      </w:r>
+      <w:proofErr w:type="gramEnd"/>
+      <w:r>
+        <w:rPr>
+          <w:rFonts w:ascii="宋体" w:eastAsia="宋体" w:hAnsi="宋体" w:hint="eastAsia"/>
+          <w:sz w:val="24"/>
+          <w:szCs w:val="24"/>
+        </w:rPr>
+        <w:t>许可的信号，</w:t>
+      </w:r>
+      <w:proofErr w:type="spellStart"/>
+      <w:r>
+        <w:rPr>
+          <w:rFonts w:ascii="宋体" w:eastAsia="宋体" w:hAnsi="宋体" w:hint="eastAsia"/>
+          <w:sz w:val="24"/>
+          <w:szCs w:val="24"/>
+        </w:rPr>
+        <w:t>BluetoothConnector</w:t>
+      </w:r>
+      <w:proofErr w:type="spellEnd"/>
+      <w:r>
+        <w:rPr>
+          <w:rFonts w:ascii="宋体" w:eastAsia="宋体" w:hAnsi="宋体" w:hint="eastAsia"/>
+          <w:sz w:val="24"/>
+          <w:szCs w:val="24"/>
+        </w:rPr>
+        <w:t>都需要等待一段时间后再进行下一次连接状态的检查。等待的时间依据之前几次发起连接或检查的结果做出决策。如果最近一段时间内有过连接，那么短时间的休眠之后即可进行下一个循环，否则，基于之后很长一段时间可能不会再有设备连接的预测，休眠的时间可以拉长。</w:t>
+      </w:r>
+    </w:p>
+    <w:p>
+      <w:pPr>
+        <w:keepNext/>
+        <w:spacing w:line="360" w:lineRule="auto"/>
+        <w:jc w:val="center"/>
+      </w:pPr>
+      <w:r>
+        <w:rPr>
+          <w:rFonts w:ascii="宋体" w:eastAsia="宋体" w:hAnsi="宋体"/>
+          <w:noProof/>
+          <w:sz w:val="24"/>
+          <w:szCs w:val="24"/>
+        </w:rPr>
+        <w:lastRenderedPageBreak/>
+        <w:drawing>
+          <wp:inline distT="0" distB="0" distL="0" distR="0" wp14:anchorId="38681191" wp14:editId="0B76AFE9">
+            <wp:extent cx="7414792" cy="5257924"/>
+            <wp:effectExtent l="0" t="7620" r="7620" b="7620"/>
+            <wp:docPr id="1" name="图片 1"/>
+            <wp:cNvGraphicFramePr>
+              <a:graphicFrameLocks xmlns:a="http://schemas.openxmlformats.org/drawingml/2006/main" noChangeAspect="1"/>
+            </wp:cNvGraphicFramePr>
+            <a:graphic xmlns:a="http://schemas.openxmlformats.org/drawingml/2006/main">
+              <a:graphicData uri="http://schemas.openxmlformats.org/drawingml/2006/picture">
+                <pic:pic xmlns:pic="http://schemas.openxmlformats.org/drawingml/2006/picture">
+                  <pic:nvPicPr>
+                    <pic:cNvPr id="1" name="建立蓝牙连接.png"/>
+                    <pic:cNvPicPr/>
+                  </pic:nvPicPr>
+                  <pic:blipFill>
+                    <a:blip r:embed="rId17">
+                      <a:extLst>
+                        <a:ext uri="{28A0092B-C50C-407E-A947-70E740481C1C}">
+                          <a14:useLocalDpi xmlns:a14="http://schemas.microsoft.com/office/drawing/2010/main" val="0"/>
+                        </a:ext>
+                      </a:extLst>
+                    </a:blip>
+                    <a:stretch>
+                      <a:fillRect/>
+                    </a:stretch>
+                  </pic:blipFill>
+                  <pic:spPr>
+                    <a:xfrm rot="5400000">
+                      <a:off x="0" y="0"/>
+                      <a:ext cx="7436560" cy="5273360"/>
+                    </a:xfrm>
+                    <a:prstGeom prst="rect">
+                      <a:avLst/>
+                    </a:prstGeom>
+                  </pic:spPr>
+                </pic:pic>
+              </a:graphicData>
+            </a:graphic>
+          </wp:inline>
+        </w:drawing>
+      </w:r>
+    </w:p>
+    <w:p>
+      <w:pPr>
+        <w:pStyle w:val="ac"/>
+        <w:jc w:val="center"/>
+        <w:rPr>
+          <w:rFonts w:ascii="宋体" w:eastAsia="宋体" w:hAnsi="宋体"/>
+          <w:sz w:val="21"/>
+        </w:rPr>
+      </w:pPr>
+      <w:r>
+        <w:rPr>
+          <w:rFonts w:ascii="宋体" w:eastAsia="宋体" w:hAnsi="宋体"/>
+          <w:sz w:val="21"/>
+        </w:rPr>
+        <w:t>图</w:t>
+      </w:r>
+      <w:r>
+        <w:rPr>
+          <w:rFonts w:ascii="宋体" w:eastAsia="宋体" w:hAnsi="宋体"/>
+          <w:sz w:val="21"/>
+        </w:rPr>
+        <w:fldChar w:fldCharType="begin"/>
+      </w:r>
+      <w:r>
+        <w:rPr>
+          <w:rFonts w:ascii="宋体" w:eastAsia="宋体" w:hAnsi="宋体"/>
+          <w:sz w:val="21"/>
+        </w:rPr>
+        <w:instrText xml:space="preserve"> STYLEREF 1 \s </w:instrText>
+      </w:r>
+      <w:r>
+        <w:rPr>
+          <w:rFonts w:ascii="宋体" w:eastAsia="宋体" w:hAnsi="宋体"/>
+          <w:sz w:val="21"/>
+        </w:rPr>
+        <w:fldChar w:fldCharType="separate"/>
+      </w:r>
+      <w:r>
+        <w:rPr>
+          <w:rFonts w:ascii="宋体" w:eastAsia="宋体" w:hAnsi="宋体"/>
+          <w:noProof/>
+          <w:sz w:val="21"/>
+        </w:rPr>
+        <w:t>五</w:t>
+      </w:r>
+      <w:r>
+        <w:rPr>
+          <w:rFonts w:ascii="宋体" w:eastAsia="宋体" w:hAnsi="宋体"/>
+          <w:sz w:val="21"/>
+        </w:rPr>
+        <w:fldChar w:fldCharType="end"/>
+      </w:r>
+      <w:r>
+        <w:rPr>
+          <w:rFonts w:ascii="宋体" w:eastAsia="宋体" w:hAnsi="宋体"/>
+          <w:sz w:val="21"/>
+        </w:rPr>
+        <w:noBreakHyphen/>
+      </w:r>
+      <w:r>
+        <w:rPr>
+          <w:rFonts w:ascii="宋体" w:eastAsia="宋体" w:hAnsi="宋体"/>
+          <w:sz w:val="21"/>
+        </w:rPr>
+        <w:fldChar w:fldCharType="begin"/>
+      </w:r>
+      <w:r>
+        <w:rPr>
+          <w:rFonts w:ascii="宋体" w:eastAsia="宋体" w:hAnsi="宋体"/>
+          <w:sz w:val="21"/>
+        </w:rPr>
+        <w:instrText xml:space="preserve"> SEQ 图 \* ARABIC \s 1 </w:instrText>
+      </w:r>
+      <w:r>
+        <w:rPr>
+          <w:rFonts w:ascii="宋体" w:eastAsia="宋体" w:hAnsi="宋体"/>
+          <w:sz w:val="21"/>
+        </w:rPr>
+        <w:fldChar w:fldCharType="separate"/>
+      </w:r>
+      <w:r>
+        <w:rPr>
+          <w:rFonts w:ascii="宋体" w:eastAsia="宋体" w:hAnsi="宋体"/>
+          <w:noProof/>
+          <w:sz w:val="21"/>
+        </w:rPr>
+        <w:t>4</w:t>
+      </w:r>
+      <w:r>
+        <w:rPr>
+          <w:rFonts w:ascii="宋体" w:eastAsia="宋体" w:hAnsi="宋体"/>
+          <w:sz w:val="21"/>
+        </w:rPr>
+        <w:fldChar w:fldCharType="end"/>
+      </w:r>
+      <w:r>
+        <w:rPr>
+          <w:rFonts w:ascii="宋体" w:eastAsia="宋体" w:hAnsi="宋体"/>
+          <w:sz w:val="21"/>
+        </w:rPr>
+        <w:t xml:space="preserve"> </w:t>
+      </w:r>
+      <w:proofErr w:type="gramStart"/>
+      <w:r>
+        <w:rPr>
+          <w:rFonts w:ascii="宋体" w:eastAsia="宋体" w:hAnsi="宋体" w:hint="eastAsia"/>
+          <w:sz w:val="21"/>
+        </w:rPr>
+        <w:t>建立蓝牙连接</w:t>
+      </w:r>
+      <w:proofErr w:type="gramEnd"/>
+      <w:r>
+        <w:rPr>
+          <w:rFonts w:ascii="宋体" w:eastAsia="宋体" w:hAnsi="宋体" w:hint="eastAsia"/>
+          <w:sz w:val="21"/>
+        </w:rPr>
+        <w:t>相关的活动图</w:t>
+      </w:r>
+    </w:p>
+    <w:p>
+      <w:pPr>
+        <w:spacing w:line="360" w:lineRule="auto"/>
+        <w:ind w:firstLineChars="200" w:firstLine="480"/>
+        <w:rPr>
+          <w:rFonts w:ascii="宋体" w:eastAsia="宋体" w:hAnsi="宋体" w:hint="eastAsia"/>
+          <w:sz w:val="24"/>
+          <w:szCs w:val="24"/>
+        </w:rPr>
+      </w:pPr>
     </w:p>
     <w:p>
       <w:pPr>
@@ -14717,6 +15236,345 @@
           <w:szCs w:val="24"/>
         </w:rPr>
       </w:pPr>
+      <w:r>
+        <w:rPr>
+          <w:rFonts w:ascii="宋体" w:eastAsia="宋体" w:hAnsi="宋体" w:hint="eastAsia"/>
+          <w:sz w:val="24"/>
+          <w:szCs w:val="24"/>
+        </w:rPr>
+        <w:t>命令接收与执行过程中的相关时序如</w:t>
+      </w:r>
+      <w:r>
+        <w:rPr>
+          <w:rFonts w:ascii="宋体" w:eastAsia="宋体" w:hAnsi="宋体"/>
+          <w:sz w:val="24"/>
+          <w:szCs w:val="24"/>
+        </w:rPr>
+        <w:fldChar w:fldCharType="begin"/>
+      </w:r>
+      <w:r>
+        <w:rPr>
+          <w:rFonts w:ascii="宋体" w:eastAsia="宋体" w:hAnsi="宋体"/>
+          <w:sz w:val="24"/>
+          <w:szCs w:val="24"/>
+        </w:rPr>
+        <w:instrText xml:space="preserve"> </w:instrText>
+      </w:r>
+      <w:r>
+        <w:rPr>
+          <w:rFonts w:ascii="宋体" w:eastAsia="宋体" w:hAnsi="宋体" w:hint="eastAsia"/>
+          <w:sz w:val="24"/>
+          <w:szCs w:val="24"/>
+        </w:rPr>
+        <w:instrText>REF _Ref450689470</w:instrText>
+      </w:r>
+      <w:r>
+        <w:rPr>
+          <w:rFonts w:ascii="宋体" w:eastAsia="宋体" w:hAnsi="宋体"/>
+          <w:sz w:val="24"/>
+          <w:szCs w:val="24"/>
+        </w:rPr>
+        <w:instrText xml:space="preserve"> </w:instrText>
+      </w:r>
+      <w:r>
+        <w:rPr>
+          <w:rFonts w:ascii="宋体" w:eastAsia="宋体" w:hAnsi="宋体"/>
+          <w:sz w:val="24"/>
+          <w:szCs w:val="24"/>
+        </w:rPr>
+        <w:fldChar w:fldCharType="separate"/>
+      </w:r>
+      <w:r>
+        <w:rPr>
+          <w:rFonts w:ascii="宋体" w:eastAsia="宋体" w:hAnsi="宋体"/>
+        </w:rPr>
+        <w:t>图</w:t>
+      </w:r>
+      <w:r>
+        <w:rPr>
+          <w:rFonts w:ascii="宋体" w:eastAsia="宋体" w:hAnsi="宋体"/>
+          <w:noProof/>
+        </w:rPr>
+        <w:t>五</w:t>
+      </w:r>
+      <w:r>
+        <w:rPr>
+          <w:rFonts w:ascii="宋体" w:eastAsia="宋体" w:hAnsi="宋体"/>
+        </w:rPr>
+        <w:noBreakHyphen/>
+      </w:r>
+      <w:r>
+        <w:rPr>
+          <w:rFonts w:ascii="宋体" w:eastAsia="宋体" w:hAnsi="宋体"/>
+          <w:noProof/>
+        </w:rPr>
+        <w:t>5</w:t>
+      </w:r>
+      <w:r>
+        <w:rPr>
+          <w:rFonts w:ascii="宋体" w:eastAsia="宋体" w:hAnsi="宋体"/>
+          <w:sz w:val="24"/>
+          <w:szCs w:val="24"/>
+        </w:rPr>
+        <w:fldChar w:fldCharType="end"/>
+      </w:r>
+      <w:r>
+        <w:rPr>
+          <w:rFonts w:ascii="宋体" w:eastAsia="宋体" w:hAnsi="宋体" w:hint="eastAsia"/>
+          <w:sz w:val="24"/>
+          <w:szCs w:val="24"/>
+        </w:rPr>
+        <w:t>所示</w:t>
+      </w:r>
+      <w:r>
+        <w:rPr>
+          <w:rFonts w:ascii="宋体" w:eastAsia="宋体" w:hAnsi="宋体" w:hint="eastAsia"/>
+          <w:sz w:val="24"/>
+          <w:szCs w:val="24"/>
+        </w:rPr>
+        <w:t>：</w:t>
+      </w:r>
+    </w:p>
+    <w:p>
+      <w:pPr>
+        <w:spacing w:line="360" w:lineRule="auto"/>
+        <w:ind w:firstLineChars="200" w:firstLine="480"/>
+        <w:rPr>
+          <w:rFonts w:ascii="宋体" w:eastAsia="宋体" w:hAnsi="宋体"/>
+          <w:sz w:val="24"/>
+          <w:szCs w:val="24"/>
+        </w:rPr>
+      </w:pPr>
+    </w:p>
+    <w:p>
+      <w:pPr>
+        <w:keepNext/>
+        <w:spacing w:line="360" w:lineRule="auto"/>
+        <w:jc w:val="center"/>
+      </w:pPr>
+      <w:r>
+        <w:pict>
+          <v:shape id="_x0000_i1029" type="#_x0000_t75" style="width:415.5pt;height:510.75pt;mso-position-horizontal-relative:text;mso-position-vertical-relative:text">
+            <v:imagedata r:id="rId18" o:title="命令接收与执行"/>
+          </v:shape>
+        </w:pict>
+      </w:r>
+    </w:p>
+    <w:p>
+      <w:pPr>
+        <w:pStyle w:val="ac"/>
+        <w:jc w:val="center"/>
+        <w:rPr>
+          <w:rFonts w:ascii="宋体" w:eastAsia="宋体" w:hAnsi="宋体"/>
+          <w:sz w:val="28"/>
+          <w:szCs w:val="24"/>
+        </w:rPr>
+      </w:pPr>
+      <w:bookmarkStart w:id="2" w:name="_Ref450689470"/>
+      <w:r>
+        <w:rPr>
+          <w:rFonts w:ascii="宋体" w:eastAsia="宋体" w:hAnsi="宋体"/>
+          <w:sz w:val="21"/>
+        </w:rPr>
+        <w:t>图</w:t>
+      </w:r>
+      <w:r>
+        <w:rPr>
+          <w:rFonts w:ascii="宋体" w:eastAsia="宋体" w:hAnsi="宋体"/>
+          <w:sz w:val="21"/>
+        </w:rPr>
+        <w:fldChar w:fldCharType="begin"/>
+      </w:r>
+      <w:r>
+        <w:rPr>
+          <w:rFonts w:ascii="宋体" w:eastAsia="宋体" w:hAnsi="宋体"/>
+          <w:sz w:val="21"/>
+        </w:rPr>
+        <w:instrText xml:space="preserve"> STYLEREF 1 \s </w:instrText>
+      </w:r>
+      <w:r>
+        <w:rPr>
+          <w:rFonts w:ascii="宋体" w:eastAsia="宋体" w:hAnsi="宋体"/>
+          <w:sz w:val="21"/>
+        </w:rPr>
+        <w:fldChar w:fldCharType="separate"/>
+      </w:r>
+      <w:r>
+        <w:rPr>
+          <w:rFonts w:ascii="宋体" w:eastAsia="宋体" w:hAnsi="宋体"/>
+          <w:noProof/>
+          <w:sz w:val="21"/>
+        </w:rPr>
+        <w:t>五</w:t>
+      </w:r>
+      <w:r>
+        <w:rPr>
+          <w:rFonts w:ascii="宋体" w:eastAsia="宋体" w:hAnsi="宋体"/>
+          <w:sz w:val="21"/>
+        </w:rPr>
+        <w:fldChar w:fldCharType="end"/>
+      </w:r>
+      <w:r>
+        <w:rPr>
+          <w:rFonts w:ascii="宋体" w:eastAsia="宋体" w:hAnsi="宋体"/>
+          <w:sz w:val="21"/>
+        </w:rPr>
+        <w:noBreakHyphen/>
+      </w:r>
+      <w:r>
+        <w:rPr>
+          <w:rFonts w:ascii="宋体" w:eastAsia="宋体" w:hAnsi="宋体"/>
+          <w:sz w:val="21"/>
+        </w:rPr>
+        <w:fldChar w:fldCharType="begin"/>
+      </w:r>
+      <w:r>
+        <w:rPr>
+          <w:rFonts w:ascii="宋体" w:eastAsia="宋体" w:hAnsi="宋体"/>
+          <w:sz w:val="21"/>
+        </w:rPr>
+        <w:instrText xml:space="preserve"> SEQ 图 \* ARABIC \s 1 </w:instrText>
+      </w:r>
+      <w:r>
+        <w:rPr>
+          <w:rFonts w:ascii="宋体" w:eastAsia="宋体" w:hAnsi="宋体"/>
+          <w:sz w:val="21"/>
+        </w:rPr>
+        <w:fldChar w:fldCharType="separate"/>
+      </w:r>
+      <w:r>
+        <w:rPr>
+          <w:rFonts w:ascii="宋体" w:eastAsia="宋体" w:hAnsi="宋体"/>
+          <w:noProof/>
+          <w:sz w:val="21"/>
+        </w:rPr>
+        <w:t>5</w:t>
+      </w:r>
+      <w:r>
+        <w:rPr>
+          <w:rFonts w:ascii="宋体" w:eastAsia="宋体" w:hAnsi="宋体"/>
+          <w:sz w:val="21"/>
+        </w:rPr>
+        <w:fldChar w:fldCharType="end"/>
+      </w:r>
+      <w:bookmarkEnd w:id="2"/>
+      <w:r>
+        <w:rPr>
+          <w:rFonts w:ascii="宋体" w:eastAsia="宋体" w:hAnsi="宋体"/>
+          <w:sz w:val="21"/>
+        </w:rPr>
+        <w:t xml:space="preserve"> </w:t>
+      </w:r>
+      <w:r>
+        <w:rPr>
+          <w:rFonts w:ascii="宋体" w:eastAsia="宋体" w:hAnsi="宋体" w:hint="eastAsia"/>
+          <w:sz w:val="21"/>
+        </w:rPr>
+        <w:t>命令接收与执行的活动图</w:t>
+      </w:r>
+    </w:p>
+    <w:p>
+      <w:pPr>
+        <w:spacing w:line="360" w:lineRule="auto"/>
+        <w:ind w:firstLineChars="200" w:firstLine="480"/>
+        <w:rPr>
+          <w:rFonts w:ascii="宋体" w:eastAsia="宋体" w:hAnsi="宋体"/>
+          <w:sz w:val="24"/>
+          <w:szCs w:val="24"/>
+        </w:rPr>
+      </w:pPr>
+    </w:p>
+    <w:p>
+      <w:pPr>
+        <w:spacing w:line="360" w:lineRule="auto"/>
+        <w:ind w:firstLineChars="200" w:firstLine="480"/>
+        <w:rPr>
+          <w:rFonts w:ascii="宋体" w:eastAsia="宋体" w:hAnsi="宋体"/>
+          <w:sz w:val="24"/>
+          <w:szCs w:val="24"/>
+        </w:rPr>
+      </w:pPr>
+      <w:r>
+        <w:rPr>
+          <w:rFonts w:ascii="宋体" w:eastAsia="宋体" w:hAnsi="宋体" w:hint="eastAsia"/>
+          <w:sz w:val="24"/>
+          <w:szCs w:val="24"/>
+        </w:rPr>
+        <w:t>从</w:t>
+      </w:r>
+      <w:proofErr w:type="gramStart"/>
+      <w:r>
+        <w:rPr>
+          <w:rFonts w:ascii="宋体" w:eastAsia="宋体" w:hAnsi="宋体" w:hint="eastAsia"/>
+          <w:sz w:val="24"/>
+          <w:szCs w:val="24"/>
+        </w:rPr>
+        <w:t>蓝牙串口读命令</w:t>
+      </w:r>
+      <w:proofErr w:type="gramEnd"/>
+      <w:r>
+        <w:rPr>
+          <w:rFonts w:ascii="宋体" w:eastAsia="宋体" w:hAnsi="宋体" w:hint="eastAsia"/>
+          <w:sz w:val="24"/>
+          <w:szCs w:val="24"/>
+        </w:rPr>
+        <w:t>的线程与检查时间最早的命令的线程在工作时没有任何在职责上需要进行同步的地方。两个线程唯一的交叉点在于对指令的读写操作目标是同一块内存区域。与传感器数据的读写互斥问题相比，因为这里的读者与写者都是唯一的，使用一个信号量即可控制同时只能有一个线程对存储指令的内存区域进行访问。</w:t>
+      </w:r>
+    </w:p>
+    <w:p>
+      <w:pPr>
+        <w:spacing w:line="360" w:lineRule="auto"/>
+        <w:ind w:firstLineChars="200" w:firstLine="480"/>
+        <w:rPr>
+          <w:rFonts w:ascii="宋体" w:eastAsia="宋体" w:hAnsi="宋体"/>
+          <w:sz w:val="24"/>
+          <w:szCs w:val="24"/>
+        </w:rPr>
+      </w:pPr>
+      <w:r>
+        <w:rPr>
+          <w:rFonts w:ascii="宋体" w:eastAsia="宋体" w:hAnsi="宋体"/>
+          <w:sz w:val="24"/>
+          <w:szCs w:val="24"/>
+        </w:rPr>
+        <w:lastRenderedPageBreak/>
+        <w:t xml:space="preserve"> </w:t>
+      </w:r>
+      <w:r>
+        <w:rPr>
+          <w:rFonts w:ascii="宋体" w:eastAsia="宋体" w:hAnsi="宋体" w:hint="eastAsia"/>
+          <w:sz w:val="24"/>
+          <w:szCs w:val="24"/>
+        </w:rPr>
+        <w:t>在自然语言层面上，“触发时间最早”的判断是无法适用于需要立即执行的即时指令的。由于之间已经规定过，即时指令中包含的触发时间戳为-</w:t>
+      </w:r>
+      <w:r>
+        <w:rPr>
+          <w:rFonts w:ascii="宋体" w:eastAsia="宋体" w:hAnsi="宋体"/>
+          <w:sz w:val="24"/>
+          <w:szCs w:val="24"/>
+        </w:rPr>
+        <w:t>1</w:t>
+      </w:r>
+      <w:r>
+        <w:rPr>
+          <w:rFonts w:ascii="宋体" w:eastAsia="宋体" w:hAnsi="宋体" w:hint="eastAsia"/>
+          <w:sz w:val="24"/>
+          <w:szCs w:val="24"/>
+        </w:rPr>
+        <w:t>，比任何有效的Unix时间戳数值都要小，因此，在这样的设定下，使用时间戳数值的大小关系来定义两个指令执行时间的先后顺序是可行的。</w:t>
+      </w:r>
+    </w:p>
+    <w:p>
+      <w:pPr>
+        <w:spacing w:line="360" w:lineRule="auto"/>
+        <w:ind w:firstLineChars="200" w:firstLine="480"/>
+        <w:rPr>
+          <w:rFonts w:ascii="宋体" w:eastAsia="宋体" w:hAnsi="宋体" w:hint="eastAsia"/>
+          <w:sz w:val="24"/>
+          <w:szCs w:val="24"/>
+        </w:rPr>
+      </w:pPr>
     </w:p>
     <w:p>
       <w:pPr>
@@ -14750,6 +15608,322 @@
           <w:szCs w:val="24"/>
         </w:rPr>
       </w:pPr>
+      <w:r>
+        <w:rPr>
+          <w:rFonts w:ascii="宋体" w:eastAsia="宋体" w:hAnsi="宋体" w:hint="eastAsia"/>
+          <w:sz w:val="24"/>
+          <w:szCs w:val="24"/>
+        </w:rPr>
+        <w:t>运动状态分析</w:t>
+      </w:r>
+      <w:r>
+        <w:rPr>
+          <w:rFonts w:ascii="宋体" w:eastAsia="宋体" w:hAnsi="宋体" w:hint="eastAsia"/>
+          <w:sz w:val="24"/>
+          <w:szCs w:val="24"/>
+        </w:rPr>
+        <w:t>与统计的相关时序如下图所示。</w:t>
+      </w:r>
+    </w:p>
+    <w:p>
+      <w:pPr>
+        <w:spacing w:line="360" w:lineRule="auto"/>
+        <w:ind w:firstLineChars="200" w:firstLine="480"/>
+        <w:rPr>
+          <w:rFonts w:ascii="宋体" w:eastAsia="宋体" w:hAnsi="宋体"/>
+          <w:sz w:val="24"/>
+          <w:szCs w:val="24"/>
+        </w:rPr>
+      </w:pPr>
+    </w:p>
+    <w:p>
+      <w:pPr>
+        <w:keepNext/>
+        <w:spacing w:line="360" w:lineRule="auto"/>
+      </w:pPr>
+      <w:r>
+        <w:rPr>
+          <w:rFonts w:ascii="宋体" w:eastAsia="宋体" w:hAnsi="宋体"/>
+          <w:noProof/>
+          <w:sz w:val="24"/>
+          <w:szCs w:val="24"/>
+        </w:rPr>
+        <w:drawing>
+          <wp:inline distT="0" distB="0" distL="0" distR="0" wp14:anchorId="54AE6B93" wp14:editId="4261B6F3">
+            <wp:extent cx="5274310" cy="4201795"/>
+            <wp:effectExtent l="0" t="0" r="2540" b="8255"/>
+            <wp:docPr id="4" name="图片 4"/>
+            <wp:cNvGraphicFramePr>
+              <a:graphicFrameLocks xmlns:a="http://schemas.openxmlformats.org/drawingml/2006/main" noChangeAspect="1"/>
+            </wp:cNvGraphicFramePr>
+            <a:graphic xmlns:a="http://schemas.openxmlformats.org/drawingml/2006/main">
+              <a:graphicData uri="http://schemas.openxmlformats.org/drawingml/2006/picture">
+                <pic:pic xmlns:pic="http://schemas.openxmlformats.org/drawingml/2006/picture">
+                  <pic:nvPicPr>
+                    <pic:cNvPr id="4" name="运动状态分析与统计.png"/>
+                    <pic:cNvPicPr/>
+                  </pic:nvPicPr>
+                  <pic:blipFill>
+                    <a:blip r:embed="rId19">
+                      <a:extLst>
+                        <a:ext uri="{28A0092B-C50C-407E-A947-70E740481C1C}">
+                          <a14:useLocalDpi xmlns:a14="http://schemas.microsoft.com/office/drawing/2010/main" val="0"/>
+                        </a:ext>
+                      </a:extLst>
+                    </a:blip>
+                    <a:stretch>
+                      <a:fillRect/>
+                    </a:stretch>
+                  </pic:blipFill>
+                  <pic:spPr>
+                    <a:xfrm>
+                      <a:off x="0" y="0"/>
+                      <a:ext cx="5274310" cy="4201795"/>
+                    </a:xfrm>
+                    <a:prstGeom prst="rect">
+                      <a:avLst/>
+                    </a:prstGeom>
+                  </pic:spPr>
+                </pic:pic>
+              </a:graphicData>
+            </a:graphic>
+          </wp:inline>
+        </w:drawing>
+      </w:r>
+    </w:p>
+    <w:p>
+      <w:pPr>
+        <w:pStyle w:val="ac"/>
+        <w:jc w:val="center"/>
+        <w:rPr>
+          <w:rFonts w:ascii="宋体" w:eastAsia="宋体" w:hAnsi="宋体"/>
+          <w:sz w:val="28"/>
+          <w:szCs w:val="24"/>
+        </w:rPr>
+      </w:pPr>
+      <w:r>
+        <w:rPr>
+          <w:rFonts w:ascii="宋体" w:eastAsia="宋体" w:hAnsi="宋体"/>
+          <w:sz w:val="21"/>
+        </w:rPr>
+        <w:t>图</w:t>
+      </w:r>
+      <w:r>
+        <w:rPr>
+          <w:rFonts w:ascii="宋体" w:eastAsia="宋体" w:hAnsi="宋体"/>
+          <w:sz w:val="21"/>
+        </w:rPr>
+        <w:fldChar w:fldCharType="begin"/>
+      </w:r>
+      <w:r>
+        <w:rPr>
+          <w:rFonts w:ascii="宋体" w:eastAsia="宋体" w:hAnsi="宋体"/>
+          <w:sz w:val="21"/>
+        </w:rPr>
+        <w:instrText xml:space="preserve"> STYLEREF 1 \s </w:instrText>
+      </w:r>
+      <w:r>
+        <w:rPr>
+          <w:rFonts w:ascii="宋体" w:eastAsia="宋体" w:hAnsi="宋体"/>
+          <w:sz w:val="21"/>
+        </w:rPr>
+        <w:fldChar w:fldCharType="separate"/>
+      </w:r>
+      <w:r>
+        <w:rPr>
+          <w:rFonts w:ascii="宋体" w:eastAsia="宋体" w:hAnsi="宋体"/>
+          <w:noProof/>
+          <w:sz w:val="21"/>
+        </w:rPr>
+        <w:t>五</w:t>
+      </w:r>
+      <w:r>
+        <w:rPr>
+          <w:rFonts w:ascii="宋体" w:eastAsia="宋体" w:hAnsi="宋体"/>
+          <w:sz w:val="21"/>
+        </w:rPr>
+        <w:fldChar w:fldCharType="end"/>
+      </w:r>
+      <w:r>
+        <w:rPr>
+          <w:rFonts w:ascii="宋体" w:eastAsia="宋体" w:hAnsi="宋体"/>
+          <w:sz w:val="21"/>
+        </w:rPr>
+        <w:noBreakHyphen/>
+      </w:r>
+      <w:r>
+        <w:rPr>
+          <w:rFonts w:ascii="宋体" w:eastAsia="宋体" w:hAnsi="宋体"/>
+          <w:sz w:val="21"/>
+        </w:rPr>
+        <w:fldChar w:fldCharType="begin"/>
+      </w:r>
+      <w:r>
+        <w:rPr>
+          <w:rFonts w:ascii="宋体" w:eastAsia="宋体" w:hAnsi="宋体"/>
+          <w:sz w:val="21"/>
+        </w:rPr>
+        <w:instrText xml:space="preserve"> SEQ 图 \* ARABIC \s 1 </w:instrText>
+      </w:r>
+      <w:r>
+        <w:rPr>
+          <w:rFonts w:ascii="宋体" w:eastAsia="宋体" w:hAnsi="宋体"/>
+          <w:sz w:val="21"/>
+        </w:rPr>
+        <w:fldChar w:fldCharType="separate"/>
+      </w:r>
+      <w:r>
+        <w:rPr>
+          <w:rFonts w:ascii="宋体" w:eastAsia="宋体" w:hAnsi="宋体"/>
+          <w:noProof/>
+          <w:sz w:val="21"/>
+        </w:rPr>
+        <w:t>6</w:t>
+      </w:r>
+      <w:r>
+        <w:rPr>
+          <w:rFonts w:ascii="宋体" w:eastAsia="宋体" w:hAnsi="宋体"/>
+          <w:sz w:val="21"/>
+        </w:rPr>
+        <w:fldChar w:fldCharType="end"/>
+      </w:r>
+      <w:r>
+        <w:rPr>
+          <w:rFonts w:ascii="宋体" w:eastAsia="宋体" w:hAnsi="宋体"/>
+          <w:sz w:val="21"/>
+        </w:rPr>
+        <w:t xml:space="preserve"> </w:t>
+      </w:r>
+      <w:r>
+        <w:rPr>
+          <w:rFonts w:ascii="宋体" w:eastAsia="宋体" w:hAnsi="宋体" w:hint="eastAsia"/>
+          <w:sz w:val="21"/>
+        </w:rPr>
+        <w:t>运动状态分析与统计的活动图</w:t>
+      </w:r>
+    </w:p>
+    <w:p>
+      <w:pPr>
+        <w:spacing w:line="360" w:lineRule="auto"/>
+        <w:ind w:firstLineChars="200" w:firstLine="480"/>
+        <w:rPr>
+          <w:rFonts w:ascii="宋体" w:eastAsia="宋体" w:hAnsi="宋体"/>
+          <w:sz w:val="24"/>
+          <w:szCs w:val="24"/>
+        </w:rPr>
+      </w:pPr>
+    </w:p>
+    <w:p>
+      <w:pPr>
+        <w:spacing w:line="360" w:lineRule="auto"/>
+        <w:ind w:firstLineChars="200" w:firstLine="480"/>
+        <w:rPr>
+          <w:rFonts w:ascii="宋体" w:eastAsia="宋体" w:hAnsi="宋体"/>
+          <w:sz w:val="24"/>
+          <w:szCs w:val="24"/>
+        </w:rPr>
+      </w:pPr>
+      <w:r>
+        <w:rPr>
+          <w:rFonts w:ascii="宋体" w:eastAsia="宋体" w:hAnsi="宋体" w:hint="eastAsia"/>
+          <w:sz w:val="24"/>
+          <w:szCs w:val="24"/>
+        </w:rPr>
+        <w:t>正如详细设计中的描述，跌倒报警、计步与睡眠监测虽然被安排在同一线程内工作，但三者实际上是存在优先级差异的。因此，在获取到新的传感器数据后，首先要进行跌倒的判断。判断跌倒的具体流程将在下一节详细介绍。如果经过判断，跌倒确实发生，那么就进入等待用户响应的流程。如果此时用户还能回应来自手环的提醒，那么可以认为用户这次的跌倒没有造成很大的损伤，还可以自行</w:t>
+      </w:r>
+      <w:r>
+        <w:rPr>
+          <w:rFonts w:ascii="宋体" w:eastAsia="宋体" w:hAnsi="宋体" w:hint="eastAsia"/>
+          <w:sz w:val="24"/>
+          <w:szCs w:val="24"/>
+        </w:rPr>
+        <w:lastRenderedPageBreak/>
+        <w:t>爬</w:t>
+      </w:r>
+      <w:proofErr w:type="gramStart"/>
+      <w:r>
+        <w:rPr>
+          <w:rFonts w:ascii="宋体" w:eastAsia="宋体" w:hAnsi="宋体" w:hint="eastAsia"/>
+          <w:sz w:val="24"/>
+          <w:szCs w:val="24"/>
+        </w:rPr>
+        <w:t>起甚至</w:t>
+      </w:r>
+      <w:proofErr w:type="gramEnd"/>
+      <w:r>
+        <w:rPr>
+          <w:rFonts w:ascii="宋体" w:eastAsia="宋体" w:hAnsi="宋体" w:hint="eastAsia"/>
+          <w:sz w:val="24"/>
+          <w:szCs w:val="24"/>
+        </w:rPr>
+        <w:t>继续运动。在这种情况下，此次跌倒应当被忽略；如果用户没能在一定的时限内</w:t>
+      </w:r>
+      <w:proofErr w:type="gramStart"/>
+      <w:r>
+        <w:rPr>
+          <w:rFonts w:ascii="宋体" w:eastAsia="宋体" w:hAnsi="宋体" w:hint="eastAsia"/>
+          <w:sz w:val="24"/>
+          <w:szCs w:val="24"/>
+        </w:rPr>
+        <w:t>回应手</w:t>
+      </w:r>
+      <w:proofErr w:type="gramEnd"/>
+      <w:r>
+        <w:rPr>
+          <w:rFonts w:ascii="宋体" w:eastAsia="宋体" w:hAnsi="宋体" w:hint="eastAsia"/>
+          <w:sz w:val="24"/>
+          <w:szCs w:val="24"/>
+        </w:rPr>
+        <w:t>环的提醒，那么用户有很大可能受伤，此时发出紧急求助信号就是必须的。</w:t>
+      </w:r>
+    </w:p>
+    <w:p>
+      <w:pPr>
+        <w:spacing w:line="360" w:lineRule="auto"/>
+        <w:ind w:firstLineChars="200" w:firstLine="480"/>
+        <w:rPr>
+          <w:rFonts w:ascii="宋体" w:eastAsia="宋体" w:hAnsi="宋体"/>
+          <w:sz w:val="24"/>
+          <w:szCs w:val="24"/>
+        </w:rPr>
+      </w:pPr>
+      <w:r>
+        <w:rPr>
+          <w:rFonts w:ascii="宋体" w:eastAsia="宋体" w:hAnsi="宋体" w:hint="eastAsia"/>
+          <w:sz w:val="24"/>
+          <w:szCs w:val="24"/>
+        </w:rPr>
+        <w:t>在没有跌倒，或发生了跌倒但并不需要发送求助信号的情况下，就可以进行后续的运动状态分析了。通过对睡眠、静止、运动三种状态特征传感器数据的把握，手</w:t>
+      </w:r>
+      <w:proofErr w:type="gramStart"/>
+      <w:r>
+        <w:rPr>
+          <w:rFonts w:ascii="宋体" w:eastAsia="宋体" w:hAnsi="宋体" w:hint="eastAsia"/>
+          <w:sz w:val="24"/>
+          <w:szCs w:val="24"/>
+        </w:rPr>
+        <w:t>环确定</w:t>
+      </w:r>
+      <w:proofErr w:type="gramEnd"/>
+      <w:r>
+        <w:rPr>
+          <w:rFonts w:ascii="宋体" w:eastAsia="宋体" w:hAnsi="宋体" w:hint="eastAsia"/>
+          <w:sz w:val="24"/>
+          <w:szCs w:val="24"/>
+        </w:rPr>
+        <w:t>用户当前的运动状态，并与分析上一个传感器数据时的运动状态进行比较。如果两个状态不同，那么上一个运动状态就已经结束，可以对上一个状态的运动与健康数据进行统计，并准备发送给移动客户端。否则，这样的状态还将继续下去，根据当前的运动状态，将数据派发给计步模块或睡眠检测模块进行相应的分析与处理即可。整个流程处理结束后，这一线程即可休眠，等待下一组新的传感器数据到达后再开始一个新的循环周期。</w:t>
+      </w:r>
+    </w:p>
+    <w:p>
+      <w:pPr>
+        <w:spacing w:line="360" w:lineRule="auto"/>
+        <w:ind w:firstLineChars="200" w:firstLine="480"/>
+        <w:rPr>
+          <w:rFonts w:ascii="宋体" w:eastAsia="宋体" w:hAnsi="宋体" w:hint="eastAsia"/>
+          <w:sz w:val="24"/>
+          <w:szCs w:val="24"/>
+        </w:rPr>
+      </w:pPr>
     </w:p>
     <w:p>
       <w:pPr>
@@ -14779,6 +15953,1523 @@
         <w:ind w:firstLineChars="200" w:firstLine="480"/>
         <w:rPr>
           <w:rFonts w:ascii="宋体" w:eastAsia="宋体" w:hAnsi="宋体"/>
+          <w:sz w:val="24"/>
+          <w:szCs w:val="24"/>
+        </w:rPr>
+      </w:pPr>
+    </w:p>
+    <w:p>
+      <w:pPr>
+        <w:keepNext/>
+        <w:spacing w:line="360" w:lineRule="auto"/>
+        <w:jc w:val="center"/>
+      </w:pPr>
+      <w:r>
+        <w:rPr>
+          <w:noProof/>
+        </w:rPr>
+        <w:drawing>
+          <wp:inline distT="0" distB="0" distL="0" distR="0">
+            <wp:extent cx="3155639" cy="3752850"/>
+            <wp:effectExtent l="0" t="0" r="6985" b="0"/>
+            <wp:docPr id="5" name="图片 5" descr="C:\Users\mxw_1\AppData\Local\Microsoft\Windows\INetCache\Content.Word\判断跌倒.png"/>
+            <wp:cNvGraphicFramePr>
+              <a:graphicFrameLocks xmlns:a="http://schemas.openxmlformats.org/drawingml/2006/main" noChangeAspect="1"/>
+            </wp:cNvGraphicFramePr>
+            <a:graphic xmlns:a="http://schemas.openxmlformats.org/drawingml/2006/main">
+              <a:graphicData uri="http://schemas.openxmlformats.org/drawingml/2006/picture">
+                <pic:pic xmlns:pic="http://schemas.openxmlformats.org/drawingml/2006/picture">
+                  <pic:nvPicPr>
+                    <pic:cNvPr id="0" name="Picture 18" descr="C:\Users\mxw_1\AppData\Local\Microsoft\Windows\INetCache\Content.Word\判断跌倒.png"/>
+                    <pic:cNvPicPr>
+                      <a:picLocks noChangeAspect="1" noChangeArrowheads="1"/>
+                    </pic:cNvPicPr>
+                  </pic:nvPicPr>
+                  <pic:blipFill>
+                    <a:blip r:embed="rId20">
+                      <a:extLst>
+                        <a:ext uri="{28A0092B-C50C-407E-A947-70E740481C1C}">
+                          <a14:useLocalDpi xmlns:a14="http://schemas.microsoft.com/office/drawing/2010/main" val="0"/>
+                        </a:ext>
+                      </a:extLst>
+                    </a:blip>
+                    <a:srcRect/>
+                    <a:stretch>
+                      <a:fillRect/>
+                    </a:stretch>
+                  </pic:blipFill>
+                  <pic:spPr bwMode="auto">
+                    <a:xfrm>
+                      <a:off x="0" y="0"/>
+                      <a:ext cx="3194813" cy="3799438"/>
+                    </a:xfrm>
+                    <a:prstGeom prst="rect">
+                      <a:avLst/>
+                    </a:prstGeom>
+                    <a:noFill/>
+                    <a:ln>
+                      <a:noFill/>
+                    </a:ln>
+                  </pic:spPr>
+                </pic:pic>
+              </a:graphicData>
+            </a:graphic>
+          </wp:inline>
+        </w:drawing>
+      </w:r>
+    </w:p>
+    <w:p>
+      <w:pPr>
+        <w:pStyle w:val="ac"/>
+        <w:jc w:val="center"/>
+        <w:rPr>
+          <w:rFonts w:ascii="宋体" w:eastAsia="宋体" w:hAnsi="宋体"/>
+          <w:sz w:val="28"/>
+          <w:szCs w:val="24"/>
+        </w:rPr>
+      </w:pPr>
+      <w:bookmarkStart w:id="3" w:name="_Ref450697342"/>
+      <w:r>
+        <w:rPr>
+          <w:rFonts w:ascii="宋体" w:eastAsia="宋体" w:hAnsi="宋体"/>
+          <w:sz w:val="21"/>
+        </w:rPr>
+        <w:t>图</w:t>
+      </w:r>
+      <w:r>
+        <w:rPr>
+          <w:rFonts w:ascii="宋体" w:eastAsia="宋体" w:hAnsi="宋体"/>
+          <w:sz w:val="21"/>
+        </w:rPr>
+        <w:fldChar w:fldCharType="begin"/>
+      </w:r>
+      <w:r>
+        <w:rPr>
+          <w:rFonts w:ascii="宋体" w:eastAsia="宋体" w:hAnsi="宋体"/>
+          <w:sz w:val="21"/>
+        </w:rPr>
+        <w:instrText xml:space="preserve"> STYLEREF 1 \s </w:instrText>
+      </w:r>
+      <w:r>
+        <w:rPr>
+          <w:rFonts w:ascii="宋体" w:eastAsia="宋体" w:hAnsi="宋体"/>
+          <w:sz w:val="21"/>
+        </w:rPr>
+        <w:fldChar w:fldCharType="separate"/>
+      </w:r>
+      <w:r>
+        <w:rPr>
+          <w:rFonts w:ascii="宋体" w:eastAsia="宋体" w:hAnsi="宋体"/>
+          <w:noProof/>
+          <w:sz w:val="21"/>
+        </w:rPr>
+        <w:t>五</w:t>
+      </w:r>
+      <w:r>
+        <w:rPr>
+          <w:rFonts w:ascii="宋体" w:eastAsia="宋体" w:hAnsi="宋体"/>
+          <w:sz w:val="21"/>
+        </w:rPr>
+        <w:fldChar w:fldCharType="end"/>
+      </w:r>
+      <w:r>
+        <w:rPr>
+          <w:rFonts w:ascii="宋体" w:eastAsia="宋体" w:hAnsi="宋体"/>
+          <w:sz w:val="21"/>
+        </w:rPr>
+        <w:noBreakHyphen/>
+      </w:r>
+      <w:r>
+        <w:rPr>
+          <w:rFonts w:ascii="宋体" w:eastAsia="宋体" w:hAnsi="宋体"/>
+          <w:sz w:val="21"/>
+        </w:rPr>
+        <w:fldChar w:fldCharType="begin"/>
+      </w:r>
+      <w:r>
+        <w:rPr>
+          <w:rFonts w:ascii="宋体" w:eastAsia="宋体" w:hAnsi="宋体"/>
+          <w:sz w:val="21"/>
+        </w:rPr>
+        <w:instrText xml:space="preserve"> SEQ 图 \* ARABIC \s 1 </w:instrText>
+      </w:r>
+      <w:r>
+        <w:rPr>
+          <w:rFonts w:ascii="宋体" w:eastAsia="宋体" w:hAnsi="宋体"/>
+          <w:sz w:val="21"/>
+        </w:rPr>
+        <w:fldChar w:fldCharType="separate"/>
+      </w:r>
+      <w:r>
+        <w:rPr>
+          <w:rFonts w:ascii="宋体" w:eastAsia="宋体" w:hAnsi="宋体"/>
+          <w:noProof/>
+          <w:sz w:val="21"/>
+        </w:rPr>
+        <w:t>7</w:t>
+      </w:r>
+      <w:r>
+        <w:rPr>
+          <w:rFonts w:ascii="宋体" w:eastAsia="宋体" w:hAnsi="宋体"/>
+          <w:sz w:val="21"/>
+        </w:rPr>
+        <w:fldChar w:fldCharType="end"/>
+      </w:r>
+      <w:bookmarkEnd w:id="3"/>
+      <w:r>
+        <w:rPr>
+          <w:rFonts w:ascii="宋体" w:eastAsia="宋体" w:hAnsi="宋体"/>
+          <w:sz w:val="21"/>
+        </w:rPr>
+        <w:t xml:space="preserve"> </w:t>
+      </w:r>
+      <w:r>
+        <w:rPr>
+          <w:rFonts w:ascii="宋体" w:eastAsia="宋体" w:hAnsi="宋体" w:hint="eastAsia"/>
+          <w:sz w:val="21"/>
+        </w:rPr>
+        <w:t>跌倒的检测逻辑</w:t>
+      </w:r>
+    </w:p>
+    <w:p>
+      <w:pPr>
+        <w:spacing w:line="360" w:lineRule="auto"/>
+        <w:ind w:firstLineChars="200" w:firstLine="480"/>
+        <w:rPr>
+          <w:rFonts w:ascii="宋体" w:eastAsia="宋体" w:hAnsi="宋体"/>
+          <w:sz w:val="24"/>
+          <w:szCs w:val="24"/>
+        </w:rPr>
+      </w:pPr>
+    </w:p>
+    <w:p>
+      <w:pPr>
+        <w:spacing w:line="360" w:lineRule="auto"/>
+        <w:ind w:firstLineChars="200" w:firstLine="480"/>
+        <w:rPr>
+          <w:rFonts w:ascii="宋体" w:eastAsia="宋体" w:hAnsi="宋体"/>
+          <w:sz w:val="24"/>
+          <w:szCs w:val="24"/>
+        </w:rPr>
+      </w:pPr>
+      <w:r>
+        <w:rPr>
+          <w:rFonts w:ascii="宋体" w:eastAsia="宋体" w:hAnsi="宋体" w:hint="eastAsia"/>
+          <w:sz w:val="24"/>
+          <w:szCs w:val="24"/>
+        </w:rPr>
+        <w:t>用户是否跌倒的判定完全是基于现有研究与算法的简单实现。</w:t>
+      </w:r>
+      <w:r>
+        <w:rPr>
+          <w:rFonts w:ascii="宋体" w:eastAsia="宋体" w:hAnsi="宋体"/>
+          <w:sz w:val="24"/>
+          <w:szCs w:val="24"/>
+        </w:rPr>
+        <w:fldChar w:fldCharType="begin"/>
+      </w:r>
+      <w:r>
+        <w:rPr>
+          <w:rFonts w:ascii="宋体" w:eastAsia="宋体" w:hAnsi="宋体"/>
+          <w:sz w:val="24"/>
+          <w:szCs w:val="24"/>
+        </w:rPr>
+        <w:instrText xml:space="preserve"> </w:instrText>
+      </w:r>
+      <w:r>
+        <w:rPr>
+          <w:rFonts w:ascii="宋体" w:eastAsia="宋体" w:hAnsi="宋体" w:hint="eastAsia"/>
+          <w:sz w:val="24"/>
+          <w:szCs w:val="24"/>
+        </w:rPr>
+        <w:instrText>REF _Ref450256181 \n</w:instrText>
+      </w:r>
+      <w:r>
+        <w:rPr>
+          <w:rFonts w:ascii="宋体" w:eastAsia="宋体" w:hAnsi="宋体"/>
+          <w:sz w:val="24"/>
+          <w:szCs w:val="24"/>
+        </w:rPr>
+        <w:instrText xml:space="preserve"> </w:instrText>
+      </w:r>
+      <w:r>
+        <w:rPr>
+          <w:rFonts w:ascii="宋体" w:eastAsia="宋体" w:hAnsi="宋体"/>
+          <w:sz w:val="24"/>
+          <w:szCs w:val="24"/>
+        </w:rPr>
+        <w:fldChar w:fldCharType="separate"/>
+      </w:r>
+      <w:r>
+        <w:rPr>
+          <w:rFonts w:ascii="宋体" w:eastAsia="宋体" w:hAnsi="宋体"/>
+          <w:sz w:val="24"/>
+          <w:szCs w:val="24"/>
+        </w:rPr>
+        <w:t>[4]</w:t>
+      </w:r>
+      <w:r>
+        <w:rPr>
+          <w:rFonts w:ascii="宋体" w:eastAsia="宋体" w:hAnsi="宋体"/>
+          <w:sz w:val="24"/>
+          <w:szCs w:val="24"/>
+        </w:rPr>
+        <w:fldChar w:fldCharType="end"/>
+      </w:r>
+      <w:r>
+        <w:rPr>
+          <w:rFonts w:ascii="宋体" w:eastAsia="宋体" w:hAnsi="宋体" w:hint="eastAsia"/>
+          <w:sz w:val="24"/>
+          <w:szCs w:val="24"/>
+        </w:rPr>
+        <w:t>进行判定</w:t>
+      </w:r>
+      <w:r>
+        <w:rPr>
+          <w:rFonts w:ascii="宋体" w:eastAsia="宋体" w:hAnsi="宋体" w:hint="eastAsia"/>
+          <w:sz w:val="24"/>
+          <w:szCs w:val="24"/>
+        </w:rPr>
+        <w:lastRenderedPageBreak/>
+        <w:t>时，需要分别计算用户当前的瞬时速度、在加速度阈值范围内的停留时间和用户与竖直方向的夹角大小。由于用户佩戴手环的状况不固定，与竖直方向的夹角大小也无法通过计算就精确地获得，但由于在跌倒状态下，用户的手臂通常都与地面平行，因此由手环佩戴状况造成的夹角计算误差不会对判定造成很大的影响。理论上来讲，这三个步骤可以如</w:t>
+      </w:r>
+      <w:r>
+        <w:rPr>
+          <w:rFonts w:ascii="宋体" w:eastAsia="宋体" w:hAnsi="宋体"/>
+          <w:sz w:val="24"/>
+          <w:szCs w:val="24"/>
+        </w:rPr>
+        <w:fldChar w:fldCharType="begin"/>
+      </w:r>
+      <w:r>
+        <w:rPr>
+          <w:rFonts w:ascii="宋体" w:eastAsia="宋体" w:hAnsi="宋体"/>
+          <w:sz w:val="24"/>
+          <w:szCs w:val="24"/>
+        </w:rPr>
+        <w:instrText xml:space="preserve"> </w:instrText>
+      </w:r>
+      <w:r>
+        <w:rPr>
+          <w:rFonts w:ascii="宋体" w:eastAsia="宋体" w:hAnsi="宋体" w:hint="eastAsia"/>
+          <w:sz w:val="24"/>
+          <w:szCs w:val="24"/>
+        </w:rPr>
+        <w:instrText>REF _Ref450697342</w:instrText>
+      </w:r>
+      <w:r>
+        <w:rPr>
+          <w:rFonts w:ascii="宋体" w:eastAsia="宋体" w:hAnsi="宋体"/>
+          <w:sz w:val="24"/>
+          <w:szCs w:val="24"/>
+        </w:rPr>
+        <w:instrText xml:space="preserve">  \* MERGEFORMAT </w:instrText>
+      </w:r>
+      <w:r>
+        <w:rPr>
+          <w:rFonts w:ascii="宋体" w:eastAsia="宋体" w:hAnsi="宋体"/>
+          <w:sz w:val="24"/>
+          <w:szCs w:val="24"/>
+        </w:rPr>
+        <w:fldChar w:fldCharType="separate"/>
+      </w:r>
+      <w:r>
+        <w:rPr>
+          <w:rFonts w:ascii="宋体" w:eastAsia="宋体" w:hAnsi="宋体"/>
+          <w:sz w:val="24"/>
+          <w:szCs w:val="24"/>
+        </w:rPr>
+        <w:t>图五</w:t>
+      </w:r>
+      <w:r>
+        <w:rPr>
+          <w:rFonts w:ascii="宋体" w:eastAsia="宋体" w:hAnsi="宋体"/>
+          <w:sz w:val="24"/>
+          <w:szCs w:val="24"/>
+        </w:rPr>
+        <w:noBreakHyphen/>
+        <w:t>7</w:t>
+      </w:r>
+      <w:r>
+        <w:rPr>
+          <w:rFonts w:ascii="宋体" w:eastAsia="宋体" w:hAnsi="宋体"/>
+          <w:sz w:val="24"/>
+          <w:szCs w:val="24"/>
+        </w:rPr>
+        <w:fldChar w:fldCharType="end"/>
+      </w:r>
+      <w:r>
+        <w:rPr>
+          <w:rFonts w:ascii="宋体" w:eastAsia="宋体" w:hAnsi="宋体" w:hint="eastAsia"/>
+          <w:sz w:val="24"/>
+          <w:szCs w:val="24"/>
+        </w:rPr>
+        <w:t>所示的一样并行执行，但这三个步骤的计算资源开销都还没有大到并行程序能货色明显收益的程度，因此实际代码中仍然使用了串行编程的方式，将三个步骤的计算结果通过逻辑与运算进行组合，得到最终的结果。</w:t>
+      </w:r>
+    </w:p>
+    <w:p>
+      <w:pPr>
+        <w:spacing w:line="360" w:lineRule="auto"/>
+        <w:ind w:firstLineChars="200" w:firstLine="480"/>
+        <w:rPr>
+          <w:rFonts w:ascii="宋体" w:eastAsia="宋体" w:hAnsi="宋体"/>
+          <w:sz w:val="24"/>
+          <w:szCs w:val="24"/>
+        </w:rPr>
+      </w:pPr>
+    </w:p>
+    <w:p>
+      <w:pPr>
+        <w:pStyle w:val="ac"/>
+        <w:keepNext/>
+        <w:jc w:val="center"/>
+        <w:rPr>
+          <w:rFonts w:ascii="宋体" w:eastAsia="宋体" w:hAnsi="宋体"/>
+          <w:sz w:val="21"/>
+        </w:rPr>
+      </w:pPr>
+      <w:r>
+        <w:rPr>
+          <w:rFonts w:ascii="宋体" w:eastAsia="宋体" w:hAnsi="宋体"/>
+          <w:sz w:val="21"/>
+        </w:rPr>
+        <w:t>表</w:t>
+      </w:r>
+      <w:r>
+        <w:rPr>
+          <w:rFonts w:ascii="宋体" w:eastAsia="宋体" w:hAnsi="宋体"/>
+          <w:sz w:val="21"/>
+        </w:rPr>
+        <w:fldChar w:fldCharType="begin"/>
+      </w:r>
+      <w:r>
+        <w:rPr>
+          <w:rFonts w:ascii="宋体" w:eastAsia="宋体" w:hAnsi="宋体"/>
+          <w:sz w:val="21"/>
+        </w:rPr>
+        <w:instrText xml:space="preserve"> STYLEREF 1 \s </w:instrText>
+      </w:r>
+      <w:r>
+        <w:rPr>
+          <w:rFonts w:ascii="宋体" w:eastAsia="宋体" w:hAnsi="宋体"/>
+          <w:sz w:val="21"/>
+        </w:rPr>
+        <w:fldChar w:fldCharType="separate"/>
+      </w:r>
+      <w:r>
+        <w:rPr>
+          <w:rFonts w:ascii="宋体" w:eastAsia="宋体" w:hAnsi="宋体"/>
+          <w:noProof/>
+          <w:sz w:val="21"/>
+        </w:rPr>
+        <w:t>五</w:t>
+      </w:r>
+      <w:r>
+        <w:rPr>
+          <w:rFonts w:ascii="宋体" w:eastAsia="宋体" w:hAnsi="宋体"/>
+          <w:sz w:val="21"/>
+        </w:rPr>
+        <w:fldChar w:fldCharType="end"/>
+      </w:r>
+      <w:r>
+        <w:rPr>
+          <w:rFonts w:ascii="宋体" w:eastAsia="宋体" w:hAnsi="宋体"/>
+          <w:sz w:val="21"/>
+        </w:rPr>
+        <w:noBreakHyphen/>
+      </w:r>
+      <w:r>
+        <w:rPr>
+          <w:rFonts w:ascii="宋体" w:eastAsia="宋体" w:hAnsi="宋体"/>
+          <w:sz w:val="21"/>
+        </w:rPr>
+        <w:fldChar w:fldCharType="begin"/>
+      </w:r>
+      <w:r>
+        <w:rPr>
+          <w:rFonts w:ascii="宋体" w:eastAsia="宋体" w:hAnsi="宋体"/>
+          <w:sz w:val="21"/>
+        </w:rPr>
+        <w:instrText xml:space="preserve"> SEQ 表 \* ARABIC \s 1 </w:instrText>
+      </w:r>
+      <w:r>
+        <w:rPr>
+          <w:rFonts w:ascii="宋体" w:eastAsia="宋体" w:hAnsi="宋体"/>
+          <w:sz w:val="21"/>
+        </w:rPr>
+        <w:fldChar w:fldCharType="separate"/>
+      </w:r>
+      <w:r>
+        <w:rPr>
+          <w:rFonts w:ascii="宋体" w:eastAsia="宋体" w:hAnsi="宋体"/>
+          <w:noProof/>
+          <w:sz w:val="21"/>
+        </w:rPr>
+        <w:t>1</w:t>
+      </w:r>
+      <w:r>
+        <w:rPr>
+          <w:rFonts w:ascii="宋体" w:eastAsia="宋体" w:hAnsi="宋体"/>
+          <w:sz w:val="21"/>
+        </w:rPr>
+        <w:fldChar w:fldCharType="end"/>
+      </w:r>
+      <w:r>
+        <w:rPr>
+          <w:rFonts w:ascii="宋体" w:eastAsia="宋体" w:hAnsi="宋体"/>
+          <w:sz w:val="21"/>
+        </w:rPr>
+        <w:t xml:space="preserve"> </w:t>
+      </w:r>
+      <w:r>
+        <w:rPr>
+          <w:rFonts w:ascii="宋体" w:eastAsia="宋体" w:hAnsi="宋体" w:hint="eastAsia"/>
+          <w:sz w:val="21"/>
+        </w:rPr>
+        <w:t>跌倒判定算法真值表</w:t>
+      </w:r>
+    </w:p>
+    <w:tbl>
+      <w:tblPr>
+        <w:tblStyle w:val="ad"/>
+        <w:tblW w:w="0" w:type="auto"/>
+        <w:jc w:val="center"/>
+        <w:tblLook w:val="04A0" w:firstRow="1" w:lastRow="0" w:firstColumn="1" w:lastColumn="0" w:noHBand="0" w:noVBand="1"/>
+      </w:tblPr>
+      <w:tblGrid>
+        <w:gridCol w:w="988"/>
+        <w:gridCol w:w="846"/>
+        <w:gridCol w:w="846"/>
+        <w:gridCol w:w="822"/>
+      </w:tblGrid>
+      <w:tr>
+        <w:trPr>
+          <w:jc w:val="center"/>
+        </w:trPr>
+        <w:tc>
+          <w:tcPr>
+            <w:tcW w:w="988" w:type="dxa"/>
+            <w:vAlign w:val="center"/>
+          </w:tcPr>
+          <w:p>
+            <w:pPr>
+              <w:jc w:val="center"/>
+              <w:rPr>
+                <w:rFonts w:ascii="宋体" w:eastAsia="宋体" w:hAnsi="宋体" w:hint="eastAsia"/>
+                <w:szCs w:val="21"/>
+              </w:rPr>
+            </w:pPr>
+            <w:r>
+              <w:rPr>
+                <w:noProof/>
+              </w:rPr>
+              <w:object w:dxaOrig="225" w:dyaOrig="225">
+                <v:shape id="_x0000_s1033" type="#_x0000_t75" style="position:absolute;left:0;text-align:left;margin-left:0;margin-top:0;width:21pt;height:18pt;z-index:251659264;mso-position-horizontal-relative:text;mso-position-vertical-relative:text">
+                  <v:imagedata r:id="rId21" o:title=""/>
+                  <w10:wrap type="topAndBottom"/>
+                </v:shape>
+                <o:OLEObject Type="Embed" ProgID="Equation.DSMT4" ShapeID="_x0000_s1033" DrawAspect="Content" ObjectID="_1524440319" r:id="rId22"/>
+              </w:object>
+            </w:r>
+            <w:r>
+              <w:rPr>
+                <w:rFonts w:ascii="宋体" w:eastAsia="宋体" w:hAnsi="宋体" w:hint="eastAsia"/>
+                <w:szCs w:val="21"/>
+              </w:rPr>
+              <w:t>（m/s）</w:t>
+            </w:r>
+          </w:p>
+        </w:tc>
+        <w:tc>
+          <w:tcPr>
+            <w:tcW w:w="846" w:type="dxa"/>
+            <w:vAlign w:val="center"/>
+          </w:tcPr>
+          <w:p>
+            <w:pPr>
+              <w:jc w:val="center"/>
+              <w:rPr>
+                <w:rFonts w:ascii="宋体" w:eastAsia="宋体" w:hAnsi="宋体" w:hint="eastAsia"/>
+                <w:szCs w:val="21"/>
+              </w:rPr>
+            </w:pPr>
+            <w:r>
+              <w:rPr>
+                <w:noProof/>
+              </w:rPr>
+              <w:object w:dxaOrig="225" w:dyaOrig="225">
+                <v:shape id="_x0000_s1034" type="#_x0000_t75" style="position:absolute;left:0;text-align:left;margin-left:0;margin-top:0;width:15pt;height:18pt;z-index:251661312;mso-position-horizontal-relative:text;mso-position-vertical-relative:text">
+                  <v:imagedata r:id="rId23" o:title=""/>
+                  <w10:wrap type="topAndBottom"/>
+                </v:shape>
+                <o:OLEObject Type="Embed" ProgID="Equation.DSMT4" ShapeID="_x0000_s1034" DrawAspect="Content" ObjectID="_1524440320" r:id="rId24"/>
+              </w:object>
+            </w:r>
+            <w:r>
+              <w:rPr>
+                <w:rFonts w:ascii="宋体" w:eastAsia="宋体" w:hAnsi="宋体" w:hint="eastAsia"/>
+                <w:szCs w:val="21"/>
+              </w:rPr>
+              <w:t>（</w:t>
+            </w:r>
+            <w:proofErr w:type="spellStart"/>
+            <w:r>
+              <w:rPr>
+                <w:rFonts w:ascii="宋体" w:eastAsia="宋体" w:hAnsi="宋体" w:hint="eastAsia"/>
+                <w:szCs w:val="21"/>
+              </w:rPr>
+              <w:t>ms</w:t>
+            </w:r>
+            <w:proofErr w:type="spellEnd"/>
+            <w:r>
+              <w:rPr>
+                <w:rFonts w:ascii="宋体" w:eastAsia="宋体" w:hAnsi="宋体" w:hint="eastAsia"/>
+                <w:szCs w:val="21"/>
+              </w:rPr>
+              <w:t>）</w:t>
+            </w:r>
+          </w:p>
+        </w:tc>
+        <w:tc>
+          <w:tcPr>
+            <w:tcW w:w="846" w:type="dxa"/>
+            <w:vAlign w:val="center"/>
+          </w:tcPr>
+          <w:p>
+            <w:pPr>
+              <w:jc w:val="center"/>
+              <w:rPr>
+                <w:rFonts w:ascii="宋体" w:eastAsia="宋体" w:hAnsi="宋体"/>
+                <w:szCs w:val="21"/>
+              </w:rPr>
+            </w:pPr>
+            <w:r>
+              <w:rPr>
+                <w:noProof/>
+              </w:rPr>
+              <w:object w:dxaOrig="225" w:dyaOrig="225">
+                <v:shape id="_x0000_s1035" type="#_x0000_t75" style="position:absolute;left:0;text-align:left;margin-left:0;margin-top:0;width:13pt;height:13.95pt;z-index:251663360;mso-position-horizontal-relative:text;mso-position-vertical-relative:text">
+                  <v:imagedata r:id="rId25" o:title=""/>
+                  <w10:wrap type="topAndBottom"/>
+                </v:shape>
+                <o:OLEObject Type="Embed" ProgID="Equation.DSMT4" ShapeID="_x0000_s1035" DrawAspect="Content" ObjectID="_1524440321" r:id="rId26"/>
+              </w:object>
+            </w:r>
+            <w:r>
+              <w:rPr>
+                <w:rFonts w:ascii="宋体" w:eastAsia="宋体" w:hAnsi="宋体" w:hint="eastAsia"/>
+                <w:szCs w:val="21"/>
+              </w:rPr>
+              <w:t>（°）</w:t>
+            </w:r>
+          </w:p>
+        </w:tc>
+        <w:tc>
+          <w:tcPr>
+            <w:tcW w:w="822" w:type="dxa"/>
+            <w:vAlign w:val="center"/>
+          </w:tcPr>
+          <w:p>
+            <w:pPr>
+              <w:jc w:val="center"/>
+              <w:rPr>
+                <w:rFonts w:ascii="宋体" w:eastAsia="宋体" w:hAnsi="宋体"/>
+                <w:szCs w:val="21"/>
+              </w:rPr>
+            </w:pPr>
+            <w:r>
+              <w:rPr>
+                <w:rFonts w:ascii="宋体" w:eastAsia="宋体" w:hAnsi="宋体" w:hint="eastAsia"/>
+                <w:szCs w:val="21"/>
+              </w:rPr>
+              <w:t>结果</w:t>
+            </w:r>
+          </w:p>
+        </w:tc>
+      </w:tr>
+      <w:tr>
+        <w:trPr>
+          <w:jc w:val="center"/>
+        </w:trPr>
+        <w:tc>
+          <w:tcPr>
+            <w:tcW w:w="988" w:type="dxa"/>
+            <w:vAlign w:val="center"/>
+          </w:tcPr>
+          <w:p>
+            <w:pPr>
+              <w:jc w:val="center"/>
+              <w:rPr>
+                <w:rFonts w:ascii="宋体" w:eastAsia="宋体" w:hAnsi="宋体"/>
+                <w:szCs w:val="21"/>
+              </w:rPr>
+            </w:pPr>
+            <w:r>
+              <w:rPr>
+                <w:rFonts w:ascii="宋体" w:eastAsia="宋体" w:hAnsi="宋体" w:hint="eastAsia"/>
+                <w:szCs w:val="21"/>
+              </w:rPr>
+              <w:t>＞0.7</w:t>
+            </w:r>
+          </w:p>
+        </w:tc>
+        <w:tc>
+          <w:tcPr>
+            <w:tcW w:w="846" w:type="dxa"/>
+            <w:vAlign w:val="center"/>
+          </w:tcPr>
+          <w:p>
+            <w:pPr>
+              <w:jc w:val="center"/>
+              <w:rPr>
+                <w:rFonts w:ascii="宋体" w:eastAsia="宋体" w:hAnsi="宋体"/>
+                <w:szCs w:val="21"/>
+              </w:rPr>
+            </w:pPr>
+            <w:r>
+              <w:rPr>
+                <w:rFonts w:ascii="宋体" w:eastAsia="宋体" w:hAnsi="宋体" w:hint="eastAsia"/>
+                <w:szCs w:val="21"/>
+              </w:rPr>
+              <w:t>＜350</w:t>
+            </w:r>
+          </w:p>
+        </w:tc>
+        <w:tc>
+          <w:tcPr>
+            <w:tcW w:w="846" w:type="dxa"/>
+            <w:vAlign w:val="center"/>
+          </w:tcPr>
+          <w:p>
+            <w:pPr>
+              <w:jc w:val="center"/>
+              <w:rPr>
+                <w:rFonts w:ascii="宋体" w:eastAsia="宋体" w:hAnsi="宋体"/>
+                <w:szCs w:val="21"/>
+              </w:rPr>
+            </w:pPr>
+            <w:r>
+              <w:rPr>
+                <w:rFonts w:ascii="宋体" w:eastAsia="宋体" w:hAnsi="宋体" w:hint="eastAsia"/>
+                <w:szCs w:val="21"/>
+              </w:rPr>
+              <w:t>＞60</w:t>
+            </w:r>
+          </w:p>
+        </w:tc>
+        <w:tc>
+          <w:tcPr>
+            <w:tcW w:w="822" w:type="dxa"/>
+            <w:vAlign w:val="center"/>
+          </w:tcPr>
+          <w:p>
+            <w:pPr>
+              <w:jc w:val="center"/>
+              <w:rPr>
+                <w:rFonts w:ascii="宋体" w:eastAsia="宋体" w:hAnsi="宋体"/>
+                <w:szCs w:val="21"/>
+              </w:rPr>
+            </w:pPr>
+            <w:r>
+              <w:rPr>
+                <w:rFonts w:ascii="宋体" w:eastAsia="宋体" w:hAnsi="宋体" w:hint="eastAsia"/>
+                <w:szCs w:val="21"/>
+              </w:rPr>
+              <w:t>T</w:t>
+            </w:r>
+          </w:p>
+        </w:tc>
+      </w:tr>
+      <w:tr>
+        <w:trPr>
+          <w:jc w:val="center"/>
+        </w:trPr>
+        <w:tc>
+          <w:tcPr>
+            <w:tcW w:w="988" w:type="dxa"/>
+            <w:vAlign w:val="center"/>
+          </w:tcPr>
+          <w:p>
+            <w:pPr>
+              <w:jc w:val="center"/>
+              <w:rPr>
+                <w:rFonts w:ascii="宋体" w:eastAsia="宋体" w:hAnsi="宋体"/>
+                <w:szCs w:val="21"/>
+              </w:rPr>
+            </w:pPr>
+            <w:r>
+              <w:rPr>
+                <w:rFonts w:ascii="宋体" w:eastAsia="宋体" w:hAnsi="宋体" w:hint="eastAsia"/>
+                <w:szCs w:val="21"/>
+              </w:rPr>
+              <w:t>＞0.7</w:t>
+            </w:r>
+          </w:p>
+        </w:tc>
+        <w:tc>
+          <w:tcPr>
+            <w:tcW w:w="846" w:type="dxa"/>
+            <w:vAlign w:val="center"/>
+          </w:tcPr>
+          <w:p>
+            <w:pPr>
+              <w:jc w:val="center"/>
+              <w:rPr>
+                <w:rFonts w:ascii="宋体" w:eastAsia="宋体" w:hAnsi="宋体"/>
+                <w:szCs w:val="21"/>
+              </w:rPr>
+            </w:pPr>
+            <w:r>
+              <w:rPr>
+                <w:rFonts w:ascii="宋体" w:eastAsia="宋体" w:hAnsi="宋体" w:hint="eastAsia"/>
+                <w:szCs w:val="21"/>
+              </w:rPr>
+              <w:t>＜350</w:t>
+            </w:r>
+          </w:p>
+        </w:tc>
+        <w:tc>
+          <w:tcPr>
+            <w:tcW w:w="846" w:type="dxa"/>
+            <w:vAlign w:val="center"/>
+          </w:tcPr>
+          <w:p>
+            <w:pPr>
+              <w:jc w:val="center"/>
+              <w:rPr>
+                <w:rFonts w:ascii="宋体" w:eastAsia="宋体" w:hAnsi="宋体"/>
+                <w:szCs w:val="21"/>
+              </w:rPr>
+            </w:pPr>
+            <w:r>
+              <w:rPr>
+                <w:rFonts w:ascii="宋体" w:eastAsia="宋体" w:hAnsi="宋体" w:hint="eastAsia"/>
+                <w:szCs w:val="21"/>
+              </w:rPr>
+              <w:t>≤</w:t>
+            </w:r>
+            <w:r>
+              <w:rPr>
+                <w:rFonts w:ascii="宋体" w:eastAsia="宋体" w:hAnsi="宋体"/>
+                <w:szCs w:val="21"/>
+              </w:rPr>
+              <w:t>60</w:t>
+            </w:r>
+          </w:p>
+        </w:tc>
+        <w:tc>
+          <w:tcPr>
+            <w:tcW w:w="822" w:type="dxa"/>
+            <w:vAlign w:val="center"/>
+          </w:tcPr>
+          <w:p>
+            <w:pPr>
+              <w:jc w:val="center"/>
+              <w:rPr>
+                <w:rFonts w:ascii="宋体" w:eastAsia="宋体" w:hAnsi="宋体"/>
+                <w:szCs w:val="21"/>
+              </w:rPr>
+            </w:pPr>
+            <w:r>
+              <w:rPr>
+                <w:rFonts w:ascii="宋体" w:eastAsia="宋体" w:hAnsi="宋体" w:hint="eastAsia"/>
+                <w:szCs w:val="21"/>
+              </w:rPr>
+              <w:t>F</w:t>
+            </w:r>
+          </w:p>
+        </w:tc>
+      </w:tr>
+      <w:tr>
+        <w:trPr>
+          <w:jc w:val="center"/>
+        </w:trPr>
+        <w:tc>
+          <w:tcPr>
+            <w:tcW w:w="988" w:type="dxa"/>
+            <w:vAlign w:val="center"/>
+          </w:tcPr>
+          <w:p>
+            <w:pPr>
+              <w:jc w:val="center"/>
+              <w:rPr>
+                <w:rFonts w:ascii="宋体" w:eastAsia="宋体" w:hAnsi="宋体"/>
+                <w:szCs w:val="21"/>
+              </w:rPr>
+            </w:pPr>
+            <w:r>
+              <w:rPr>
+                <w:rFonts w:ascii="宋体" w:eastAsia="宋体" w:hAnsi="宋体" w:hint="eastAsia"/>
+                <w:szCs w:val="21"/>
+              </w:rPr>
+              <w:t>＞0.7</w:t>
+            </w:r>
+          </w:p>
+        </w:tc>
+        <w:tc>
+          <w:tcPr>
+            <w:tcW w:w="846" w:type="dxa"/>
+            <w:vAlign w:val="center"/>
+          </w:tcPr>
+          <w:p>
+            <w:pPr>
+              <w:jc w:val="center"/>
+              <w:rPr>
+                <w:rFonts w:ascii="宋体" w:eastAsia="宋体" w:hAnsi="宋体"/>
+                <w:szCs w:val="21"/>
+              </w:rPr>
+            </w:pPr>
+            <w:r>
+              <w:rPr>
+                <w:rFonts w:ascii="宋体" w:eastAsia="宋体" w:hAnsi="宋体" w:hint="eastAsia"/>
+                <w:szCs w:val="21"/>
+              </w:rPr>
+              <w:t>≥</w:t>
+            </w:r>
+            <w:r>
+              <w:rPr>
+                <w:rFonts w:ascii="宋体" w:eastAsia="宋体" w:hAnsi="宋体"/>
+                <w:szCs w:val="21"/>
+              </w:rPr>
+              <w:t>350</w:t>
+            </w:r>
+          </w:p>
+        </w:tc>
+        <w:tc>
+          <w:tcPr>
+            <w:tcW w:w="846" w:type="dxa"/>
+            <w:vAlign w:val="center"/>
+          </w:tcPr>
+          <w:p>
+            <w:pPr>
+              <w:jc w:val="center"/>
+              <w:rPr>
+                <w:rFonts w:ascii="宋体" w:eastAsia="宋体" w:hAnsi="宋体"/>
+                <w:szCs w:val="21"/>
+              </w:rPr>
+            </w:pPr>
+            <w:r>
+              <w:rPr>
+                <w:rFonts w:ascii="宋体" w:eastAsia="宋体" w:hAnsi="宋体" w:hint="eastAsia"/>
+                <w:szCs w:val="21"/>
+              </w:rPr>
+              <w:t>＞60</w:t>
+            </w:r>
+          </w:p>
+        </w:tc>
+        <w:tc>
+          <w:tcPr>
+            <w:tcW w:w="822" w:type="dxa"/>
+            <w:vAlign w:val="center"/>
+          </w:tcPr>
+          <w:p>
+            <w:pPr>
+              <w:jc w:val="center"/>
+              <w:rPr>
+                <w:rFonts w:ascii="宋体" w:eastAsia="宋体" w:hAnsi="宋体"/>
+                <w:szCs w:val="21"/>
+              </w:rPr>
+            </w:pPr>
+            <w:r>
+              <w:rPr>
+                <w:rFonts w:ascii="宋体" w:eastAsia="宋体" w:hAnsi="宋体" w:hint="eastAsia"/>
+                <w:szCs w:val="21"/>
+              </w:rPr>
+              <w:t>F</w:t>
+            </w:r>
+          </w:p>
+        </w:tc>
+      </w:tr>
+      <w:tr>
+        <w:trPr>
+          <w:jc w:val="center"/>
+        </w:trPr>
+        <w:tc>
+          <w:tcPr>
+            <w:tcW w:w="988" w:type="dxa"/>
+            <w:vAlign w:val="center"/>
+          </w:tcPr>
+          <w:p>
+            <w:pPr>
+              <w:jc w:val="center"/>
+              <w:rPr>
+                <w:rFonts w:ascii="宋体" w:eastAsia="宋体" w:hAnsi="宋体"/>
+                <w:szCs w:val="21"/>
+              </w:rPr>
+            </w:pPr>
+            <w:r>
+              <w:rPr>
+                <w:rFonts w:ascii="宋体" w:eastAsia="宋体" w:hAnsi="宋体" w:hint="eastAsia"/>
+                <w:szCs w:val="21"/>
+              </w:rPr>
+              <w:t>＞0.7</w:t>
+            </w:r>
+          </w:p>
+        </w:tc>
+        <w:tc>
+          <w:tcPr>
+            <w:tcW w:w="846" w:type="dxa"/>
+            <w:vAlign w:val="center"/>
+          </w:tcPr>
+          <w:p>
+            <w:pPr>
+              <w:jc w:val="center"/>
+              <w:rPr>
+                <w:rFonts w:ascii="宋体" w:eastAsia="宋体" w:hAnsi="宋体"/>
+                <w:szCs w:val="21"/>
+              </w:rPr>
+            </w:pPr>
+            <w:r>
+              <w:rPr>
+                <w:rFonts w:ascii="宋体" w:eastAsia="宋体" w:hAnsi="宋体" w:hint="eastAsia"/>
+                <w:szCs w:val="21"/>
+              </w:rPr>
+              <w:t>≥</w:t>
+            </w:r>
+            <w:r>
+              <w:rPr>
+                <w:rFonts w:ascii="宋体" w:eastAsia="宋体" w:hAnsi="宋体"/>
+                <w:szCs w:val="21"/>
+              </w:rPr>
+              <w:t>350</w:t>
+            </w:r>
+          </w:p>
+        </w:tc>
+        <w:tc>
+          <w:tcPr>
+            <w:tcW w:w="846" w:type="dxa"/>
+            <w:vAlign w:val="center"/>
+          </w:tcPr>
+          <w:p>
+            <w:pPr>
+              <w:jc w:val="center"/>
+              <w:rPr>
+                <w:rFonts w:ascii="宋体" w:eastAsia="宋体" w:hAnsi="宋体"/>
+                <w:szCs w:val="21"/>
+              </w:rPr>
+            </w:pPr>
+            <w:r>
+              <w:rPr>
+                <w:rFonts w:ascii="宋体" w:eastAsia="宋体" w:hAnsi="宋体" w:hint="eastAsia"/>
+                <w:szCs w:val="21"/>
+              </w:rPr>
+              <w:t>≤</w:t>
+            </w:r>
+            <w:r>
+              <w:rPr>
+                <w:rFonts w:ascii="宋体" w:eastAsia="宋体" w:hAnsi="宋体"/>
+                <w:szCs w:val="21"/>
+              </w:rPr>
+              <w:t>60</w:t>
+            </w:r>
+          </w:p>
+        </w:tc>
+        <w:tc>
+          <w:tcPr>
+            <w:tcW w:w="822" w:type="dxa"/>
+            <w:vAlign w:val="center"/>
+          </w:tcPr>
+          <w:p>
+            <w:pPr>
+              <w:jc w:val="center"/>
+              <w:rPr>
+                <w:rFonts w:ascii="宋体" w:eastAsia="宋体" w:hAnsi="宋体"/>
+                <w:szCs w:val="21"/>
+              </w:rPr>
+            </w:pPr>
+            <w:r>
+              <w:rPr>
+                <w:rFonts w:ascii="宋体" w:eastAsia="宋体" w:hAnsi="宋体" w:hint="eastAsia"/>
+                <w:szCs w:val="21"/>
+              </w:rPr>
+              <w:t>F</w:t>
+            </w:r>
+          </w:p>
+        </w:tc>
+      </w:tr>
+      <w:tr>
+        <w:trPr>
+          <w:jc w:val="center"/>
+        </w:trPr>
+        <w:tc>
+          <w:tcPr>
+            <w:tcW w:w="988" w:type="dxa"/>
+            <w:vAlign w:val="center"/>
+          </w:tcPr>
+          <w:p>
+            <w:pPr>
+              <w:jc w:val="center"/>
+              <w:rPr>
+                <w:rFonts w:ascii="宋体" w:eastAsia="宋体" w:hAnsi="宋体"/>
+                <w:szCs w:val="21"/>
+              </w:rPr>
+            </w:pPr>
+            <w:r>
+              <w:rPr>
+                <w:rFonts w:ascii="宋体" w:eastAsia="宋体" w:hAnsi="宋体" w:hint="eastAsia"/>
+                <w:szCs w:val="21"/>
+              </w:rPr>
+              <w:t>≤</w:t>
+            </w:r>
+            <w:r>
+              <w:rPr>
+                <w:rFonts w:ascii="宋体" w:eastAsia="宋体" w:hAnsi="宋体"/>
+                <w:szCs w:val="21"/>
+              </w:rPr>
+              <w:t>0.7</w:t>
+            </w:r>
+          </w:p>
+        </w:tc>
+        <w:tc>
+          <w:tcPr>
+            <w:tcW w:w="846" w:type="dxa"/>
+            <w:vAlign w:val="center"/>
+          </w:tcPr>
+          <w:p>
+            <w:pPr>
+              <w:jc w:val="center"/>
+              <w:rPr>
+                <w:rFonts w:ascii="宋体" w:eastAsia="宋体" w:hAnsi="宋体"/>
+                <w:szCs w:val="21"/>
+              </w:rPr>
+            </w:pPr>
+            <w:r>
+              <w:rPr>
+                <w:rFonts w:ascii="宋体" w:eastAsia="宋体" w:hAnsi="宋体" w:hint="eastAsia"/>
+                <w:szCs w:val="21"/>
+              </w:rPr>
+              <w:t>＜350</w:t>
+            </w:r>
+          </w:p>
+        </w:tc>
+        <w:tc>
+          <w:tcPr>
+            <w:tcW w:w="846" w:type="dxa"/>
+            <w:vAlign w:val="center"/>
+          </w:tcPr>
+          <w:p>
+            <w:pPr>
+              <w:jc w:val="center"/>
+              <w:rPr>
+                <w:rFonts w:ascii="宋体" w:eastAsia="宋体" w:hAnsi="宋体"/>
+                <w:szCs w:val="21"/>
+              </w:rPr>
+            </w:pPr>
+            <w:r>
+              <w:rPr>
+                <w:rFonts w:ascii="宋体" w:eastAsia="宋体" w:hAnsi="宋体" w:hint="eastAsia"/>
+                <w:szCs w:val="21"/>
+              </w:rPr>
+              <w:t>＞60</w:t>
+            </w:r>
+          </w:p>
+        </w:tc>
+        <w:tc>
+          <w:tcPr>
+            <w:tcW w:w="822" w:type="dxa"/>
+            <w:vAlign w:val="center"/>
+          </w:tcPr>
+          <w:p>
+            <w:pPr>
+              <w:jc w:val="center"/>
+              <w:rPr>
+                <w:rFonts w:ascii="宋体" w:eastAsia="宋体" w:hAnsi="宋体"/>
+                <w:szCs w:val="21"/>
+              </w:rPr>
+            </w:pPr>
+            <w:r>
+              <w:rPr>
+                <w:rFonts w:ascii="宋体" w:eastAsia="宋体" w:hAnsi="宋体" w:hint="eastAsia"/>
+                <w:szCs w:val="21"/>
+              </w:rPr>
+              <w:t>F</w:t>
+            </w:r>
+          </w:p>
+        </w:tc>
+      </w:tr>
+      <w:tr>
+        <w:trPr>
+          <w:jc w:val="center"/>
+        </w:trPr>
+        <w:tc>
+          <w:tcPr>
+            <w:tcW w:w="988" w:type="dxa"/>
+            <w:vAlign w:val="center"/>
+          </w:tcPr>
+          <w:p>
+            <w:pPr>
+              <w:jc w:val="center"/>
+              <w:rPr>
+                <w:rFonts w:ascii="宋体" w:eastAsia="宋体" w:hAnsi="宋体"/>
+                <w:szCs w:val="21"/>
+              </w:rPr>
+            </w:pPr>
+            <w:r>
+              <w:rPr>
+                <w:rFonts w:ascii="宋体" w:eastAsia="宋体" w:hAnsi="宋体" w:hint="eastAsia"/>
+                <w:szCs w:val="21"/>
+              </w:rPr>
+              <w:t>≤</w:t>
+            </w:r>
+            <w:r>
+              <w:rPr>
+                <w:rFonts w:ascii="宋体" w:eastAsia="宋体" w:hAnsi="宋体"/>
+                <w:szCs w:val="21"/>
+              </w:rPr>
+              <w:t>0.7</w:t>
+            </w:r>
+          </w:p>
+        </w:tc>
+        <w:tc>
+          <w:tcPr>
+            <w:tcW w:w="846" w:type="dxa"/>
+            <w:vAlign w:val="center"/>
+          </w:tcPr>
+          <w:p>
+            <w:pPr>
+              <w:jc w:val="center"/>
+              <w:rPr>
+                <w:rFonts w:ascii="宋体" w:eastAsia="宋体" w:hAnsi="宋体"/>
+                <w:szCs w:val="21"/>
+              </w:rPr>
+            </w:pPr>
+            <w:r>
+              <w:rPr>
+                <w:rFonts w:ascii="宋体" w:eastAsia="宋体" w:hAnsi="宋体" w:hint="eastAsia"/>
+                <w:szCs w:val="21"/>
+              </w:rPr>
+              <w:t>＜350</w:t>
+            </w:r>
+          </w:p>
+        </w:tc>
+        <w:tc>
+          <w:tcPr>
+            <w:tcW w:w="846" w:type="dxa"/>
+            <w:vAlign w:val="center"/>
+          </w:tcPr>
+          <w:p>
+            <w:pPr>
+              <w:jc w:val="center"/>
+              <w:rPr>
+                <w:rFonts w:ascii="宋体" w:eastAsia="宋体" w:hAnsi="宋体"/>
+                <w:szCs w:val="21"/>
+              </w:rPr>
+            </w:pPr>
+            <w:r>
+              <w:rPr>
+                <w:rFonts w:ascii="宋体" w:eastAsia="宋体" w:hAnsi="宋体" w:hint="eastAsia"/>
+                <w:szCs w:val="21"/>
+              </w:rPr>
+              <w:t>≤</w:t>
+            </w:r>
+            <w:r>
+              <w:rPr>
+                <w:rFonts w:ascii="宋体" w:eastAsia="宋体" w:hAnsi="宋体"/>
+                <w:szCs w:val="21"/>
+              </w:rPr>
+              <w:t>60</w:t>
+            </w:r>
+          </w:p>
+        </w:tc>
+        <w:tc>
+          <w:tcPr>
+            <w:tcW w:w="822" w:type="dxa"/>
+            <w:vAlign w:val="center"/>
+          </w:tcPr>
+          <w:p>
+            <w:pPr>
+              <w:jc w:val="center"/>
+              <w:rPr>
+                <w:rFonts w:ascii="宋体" w:eastAsia="宋体" w:hAnsi="宋体"/>
+                <w:szCs w:val="21"/>
+              </w:rPr>
+            </w:pPr>
+            <w:r>
+              <w:rPr>
+                <w:rFonts w:ascii="宋体" w:eastAsia="宋体" w:hAnsi="宋体" w:hint="eastAsia"/>
+                <w:szCs w:val="21"/>
+              </w:rPr>
+              <w:t>F</w:t>
+            </w:r>
+          </w:p>
+        </w:tc>
+      </w:tr>
+      <w:tr>
+        <w:trPr>
+          <w:jc w:val="center"/>
+        </w:trPr>
+        <w:tc>
+          <w:tcPr>
+            <w:tcW w:w="988" w:type="dxa"/>
+            <w:vAlign w:val="center"/>
+          </w:tcPr>
+          <w:p>
+            <w:pPr>
+              <w:jc w:val="center"/>
+              <w:rPr>
+                <w:rFonts w:ascii="宋体" w:eastAsia="宋体" w:hAnsi="宋体"/>
+                <w:szCs w:val="21"/>
+              </w:rPr>
+            </w:pPr>
+            <w:r>
+              <w:rPr>
+                <w:rFonts w:ascii="宋体" w:eastAsia="宋体" w:hAnsi="宋体" w:hint="eastAsia"/>
+                <w:szCs w:val="21"/>
+              </w:rPr>
+              <w:t>≤</w:t>
+            </w:r>
+            <w:r>
+              <w:rPr>
+                <w:rFonts w:ascii="宋体" w:eastAsia="宋体" w:hAnsi="宋体"/>
+                <w:szCs w:val="21"/>
+              </w:rPr>
+              <w:t>0.7</w:t>
+            </w:r>
+          </w:p>
+        </w:tc>
+        <w:tc>
+          <w:tcPr>
+            <w:tcW w:w="846" w:type="dxa"/>
+            <w:vAlign w:val="center"/>
+          </w:tcPr>
+          <w:p>
+            <w:pPr>
+              <w:jc w:val="center"/>
+              <w:rPr>
+                <w:rFonts w:ascii="宋体" w:eastAsia="宋体" w:hAnsi="宋体"/>
+                <w:szCs w:val="21"/>
+              </w:rPr>
+            </w:pPr>
+            <w:r>
+              <w:rPr>
+                <w:rFonts w:ascii="宋体" w:eastAsia="宋体" w:hAnsi="宋体" w:hint="eastAsia"/>
+                <w:szCs w:val="21"/>
+              </w:rPr>
+              <w:t>≥</w:t>
+            </w:r>
+            <w:r>
+              <w:rPr>
+                <w:rFonts w:ascii="宋体" w:eastAsia="宋体" w:hAnsi="宋体"/>
+                <w:szCs w:val="21"/>
+              </w:rPr>
+              <w:t>350</w:t>
+            </w:r>
+          </w:p>
+        </w:tc>
+        <w:tc>
+          <w:tcPr>
+            <w:tcW w:w="846" w:type="dxa"/>
+            <w:vAlign w:val="center"/>
+          </w:tcPr>
+          <w:p>
+            <w:pPr>
+              <w:jc w:val="center"/>
+              <w:rPr>
+                <w:rFonts w:ascii="宋体" w:eastAsia="宋体" w:hAnsi="宋体"/>
+                <w:szCs w:val="21"/>
+              </w:rPr>
+            </w:pPr>
+            <w:r>
+              <w:rPr>
+                <w:rFonts w:ascii="宋体" w:eastAsia="宋体" w:hAnsi="宋体" w:hint="eastAsia"/>
+                <w:szCs w:val="21"/>
+              </w:rPr>
+              <w:t>＞60</w:t>
+            </w:r>
+          </w:p>
+        </w:tc>
+        <w:tc>
+          <w:tcPr>
+            <w:tcW w:w="822" w:type="dxa"/>
+            <w:vAlign w:val="center"/>
+          </w:tcPr>
+          <w:p>
+            <w:pPr>
+              <w:jc w:val="center"/>
+              <w:rPr>
+                <w:rFonts w:ascii="宋体" w:eastAsia="宋体" w:hAnsi="宋体"/>
+                <w:szCs w:val="21"/>
+              </w:rPr>
+            </w:pPr>
+            <w:r>
+              <w:rPr>
+                <w:rFonts w:ascii="宋体" w:eastAsia="宋体" w:hAnsi="宋体" w:hint="eastAsia"/>
+                <w:szCs w:val="21"/>
+              </w:rPr>
+              <w:t>F</w:t>
+            </w:r>
+          </w:p>
+        </w:tc>
+      </w:tr>
+      <w:tr>
+        <w:trPr>
+          <w:jc w:val="center"/>
+        </w:trPr>
+        <w:tc>
+          <w:tcPr>
+            <w:tcW w:w="988" w:type="dxa"/>
+            <w:vAlign w:val="center"/>
+          </w:tcPr>
+          <w:p>
+            <w:pPr>
+              <w:jc w:val="center"/>
+              <w:rPr>
+                <w:rFonts w:ascii="宋体" w:eastAsia="宋体" w:hAnsi="宋体"/>
+                <w:szCs w:val="21"/>
+              </w:rPr>
+            </w:pPr>
+            <w:r>
+              <w:rPr>
+                <w:rFonts w:ascii="宋体" w:eastAsia="宋体" w:hAnsi="宋体" w:hint="eastAsia"/>
+                <w:szCs w:val="21"/>
+              </w:rPr>
+              <w:t>≤</w:t>
+            </w:r>
+            <w:r>
+              <w:rPr>
+                <w:rFonts w:ascii="宋体" w:eastAsia="宋体" w:hAnsi="宋体"/>
+                <w:szCs w:val="21"/>
+              </w:rPr>
+              <w:t>0.7</w:t>
+            </w:r>
+          </w:p>
+        </w:tc>
+        <w:tc>
+          <w:tcPr>
+            <w:tcW w:w="846" w:type="dxa"/>
+            <w:vAlign w:val="center"/>
+          </w:tcPr>
+          <w:p>
+            <w:pPr>
+              <w:jc w:val="center"/>
+              <w:rPr>
+                <w:rFonts w:ascii="宋体" w:eastAsia="宋体" w:hAnsi="宋体"/>
+                <w:szCs w:val="21"/>
+              </w:rPr>
+            </w:pPr>
+            <w:r>
+              <w:rPr>
+                <w:rFonts w:ascii="宋体" w:eastAsia="宋体" w:hAnsi="宋体" w:hint="eastAsia"/>
+                <w:szCs w:val="21"/>
+              </w:rPr>
+              <w:t>≥</w:t>
+            </w:r>
+            <w:r>
+              <w:rPr>
+                <w:rFonts w:ascii="宋体" w:eastAsia="宋体" w:hAnsi="宋体"/>
+                <w:szCs w:val="21"/>
+              </w:rPr>
+              <w:t>350</w:t>
+            </w:r>
+          </w:p>
+        </w:tc>
+        <w:tc>
+          <w:tcPr>
+            <w:tcW w:w="846" w:type="dxa"/>
+            <w:vAlign w:val="center"/>
+          </w:tcPr>
+          <w:p>
+            <w:pPr>
+              <w:jc w:val="center"/>
+              <w:rPr>
+                <w:rFonts w:ascii="宋体" w:eastAsia="宋体" w:hAnsi="宋体"/>
+                <w:szCs w:val="21"/>
+              </w:rPr>
+            </w:pPr>
+            <w:r>
+              <w:rPr>
+                <w:rFonts w:ascii="宋体" w:eastAsia="宋体" w:hAnsi="宋体" w:hint="eastAsia"/>
+                <w:szCs w:val="21"/>
+              </w:rPr>
+              <w:t>≤</w:t>
+            </w:r>
+            <w:r>
+              <w:rPr>
+                <w:rFonts w:ascii="宋体" w:eastAsia="宋体" w:hAnsi="宋体"/>
+                <w:szCs w:val="21"/>
+              </w:rPr>
+              <w:t>60</w:t>
+            </w:r>
+          </w:p>
+        </w:tc>
+        <w:tc>
+          <w:tcPr>
+            <w:tcW w:w="822" w:type="dxa"/>
+            <w:vAlign w:val="center"/>
+          </w:tcPr>
+          <w:p>
+            <w:pPr>
+              <w:jc w:val="center"/>
+              <w:rPr>
+                <w:rFonts w:ascii="宋体" w:eastAsia="宋体" w:hAnsi="宋体"/>
+                <w:szCs w:val="21"/>
+              </w:rPr>
+            </w:pPr>
+            <w:r>
+              <w:rPr>
+                <w:rFonts w:ascii="宋体" w:eastAsia="宋体" w:hAnsi="宋体" w:hint="eastAsia"/>
+                <w:szCs w:val="21"/>
+              </w:rPr>
+              <w:t>F</w:t>
+            </w:r>
+          </w:p>
+        </w:tc>
+      </w:tr>
+    </w:tbl>
+    <w:p>
+      <w:pPr>
+        <w:spacing w:line="360" w:lineRule="auto"/>
+        <w:ind w:firstLineChars="200" w:firstLine="480"/>
+        <w:rPr>
+          <w:rFonts w:ascii="宋体" w:eastAsia="宋体" w:hAnsi="宋体" w:hint="eastAsia"/>
+          <w:sz w:val="24"/>
+          <w:szCs w:val="24"/>
+        </w:rPr>
+      </w:pPr>
+    </w:p>
+    <w:p>
+      <w:pPr>
+        <w:spacing w:line="360" w:lineRule="auto"/>
+        <w:ind w:firstLineChars="200" w:firstLine="480"/>
+        <w:rPr>
+          <w:rFonts w:ascii="宋体" w:eastAsia="宋体" w:hAnsi="宋体" w:hint="eastAsia"/>
+          <w:sz w:val="24"/>
+          <w:szCs w:val="24"/>
+        </w:rPr>
+      </w:pPr>
+      <w:r>
+        <w:rPr>
+          <w:rFonts w:ascii="宋体" w:eastAsia="宋体" w:hAnsi="宋体" w:hint="eastAsia"/>
+          <w:sz w:val="24"/>
+          <w:szCs w:val="24"/>
+        </w:rPr>
+        <w:t>此算法的实现，在逻辑上是完备的，任何一组输入都能得到</w:t>
+      </w:r>
+      <w:r>
+        <w:rPr>
+          <w:rFonts w:ascii="宋体" w:eastAsia="宋体" w:hAnsi="宋体" w:hint="eastAsia"/>
+          <w:sz w:val="24"/>
+          <w:szCs w:val="24"/>
+        </w:rPr>
+        <w:t>确定</w:t>
+      </w:r>
+      <w:bookmarkStart w:id="4" w:name="_GoBack"/>
+      <w:bookmarkEnd w:id="4"/>
+      <w:r>
+        <w:rPr>
+          <w:rFonts w:ascii="宋体" w:eastAsia="宋体" w:hAnsi="宋体" w:hint="eastAsia"/>
+          <w:sz w:val="24"/>
+          <w:szCs w:val="24"/>
+        </w:rPr>
+        <w:t>的输出结果。这样的对应关系参见真值表。</w:t>
+      </w:r>
+    </w:p>
+    <w:p>
+      <w:pPr>
+        <w:spacing w:line="360" w:lineRule="auto"/>
+        <w:ind w:firstLineChars="200" w:firstLine="480"/>
+        <w:rPr>
+          <w:rFonts w:ascii="宋体" w:eastAsia="宋体" w:hAnsi="宋体" w:hint="eastAsia"/>
           <w:sz w:val="24"/>
           <w:szCs w:val="24"/>
         </w:rPr>
@@ -15227,7 +17918,7 @@
           <w:szCs w:val="24"/>
         </w:rPr>
       </w:pPr>
-      <w:bookmarkStart w:id="3" w:name="_Ref450172180"/>
+      <w:bookmarkStart w:id="5" w:name="_Ref450172180"/>
       <w:r>
         <w:rPr>
           <w:rFonts w:ascii="宋体" w:eastAsia="宋体" w:hAnsi="宋体" w:hint="eastAsia"/>
@@ -15262,7 +17953,7 @@
         </w:rPr>
         <w:t>.南京市居民体育锻炼现状调查研究[J].体育时空,2015,第11期:28.</w:t>
       </w:r>
-      <w:bookmarkEnd w:id="3"/>
+      <w:bookmarkEnd w:id="5"/>
     </w:p>
     <w:p>
       <w:pPr>
@@ -15280,7 +17971,7 @@
           <w:szCs w:val="24"/>
         </w:rPr>
       </w:pPr>
-      <w:bookmarkStart w:id="4" w:name="_Ref450255224"/>
+      <w:bookmarkStart w:id="6" w:name="_Ref450255224"/>
       <w:r>
         <w:rPr>
           <w:rFonts w:ascii="宋体" w:eastAsia="宋体" w:hAnsi="宋体" w:hint="eastAsia"/>
@@ -15305,7 +17996,7 @@
         </w:rPr>
         <w:t>:91-92.</w:t>
       </w:r>
-      <w:bookmarkEnd w:id="4"/>
+      <w:bookmarkEnd w:id="6"/>
     </w:p>
     <w:p>
       <w:pPr>
@@ -15323,7 +18014,7 @@
           <w:szCs w:val="24"/>
         </w:rPr>
       </w:pPr>
-      <w:bookmarkStart w:id="5" w:name="_Ref450255355"/>
+      <w:bookmarkStart w:id="7" w:name="_Ref450255355"/>
       <w:r>
         <w:rPr>
           <w:rFonts w:ascii="宋体" w:eastAsia="宋体" w:hAnsi="宋体" w:hint="eastAsia"/>
@@ -15374,7 +18065,7 @@
         </w:rPr>
         <w:t>.</w:t>
       </w:r>
-      <w:bookmarkEnd w:id="5"/>
+      <w:bookmarkEnd w:id="7"/>
     </w:p>
     <w:p>
       <w:pPr>
@@ -15392,7 +18083,7 @@
           <w:szCs w:val="24"/>
         </w:rPr>
       </w:pPr>
-      <w:bookmarkStart w:id="6" w:name="_Ref450256181"/>
+      <w:bookmarkStart w:id="8" w:name="_Ref450256181"/>
       <w:r>
         <w:rPr>
           <w:rFonts w:ascii="宋体" w:eastAsia="宋体" w:hAnsi="宋体"/>
@@ -15807,7 +18498,7 @@
         </w:rPr>
         <w:t>,2010,43:3051-3057.</w:t>
       </w:r>
-      <w:bookmarkEnd w:id="6"/>
+      <w:bookmarkEnd w:id="8"/>
     </w:p>
     <w:p>
       <w:pPr>
@@ -15849,25 +18540,7 @@
           <w:sz w:val="24"/>
           <w:szCs w:val="24"/>
         </w:rPr>
-        <w:t>.一种基于自适应波峰检测的MEMS</w:t>
-      </w:r>
-      <w:proofErr w:type="gramStart"/>
-      <w:r>
-        <w:rPr>
-          <w:rFonts w:ascii="宋体" w:eastAsia="宋体" w:hAnsi="宋体"/>
-          <w:sz w:val="24"/>
-          <w:szCs w:val="24"/>
-        </w:rPr>
-        <w:t>计步算法</w:t>
-      </w:r>
-      <w:proofErr w:type="gramEnd"/>
-      <w:r>
-        <w:rPr>
-          <w:rFonts w:ascii="宋体" w:eastAsia="宋体" w:hAnsi="宋体"/>
-          <w:sz w:val="24"/>
-          <w:szCs w:val="24"/>
-        </w:rPr>
-        <w:t>[J].中国惯性技术学报,2015,第3期</w:t>
+        <w:t>.一种基于自适应波峰检测的MEMS计步算法[J].中国惯性技术学报,2015,第3期</w:t>
       </w:r>
       <w:r>
         <w:rPr>
@@ -15902,7 +18575,7 @@
           <w:szCs w:val="24"/>
         </w:rPr>
       </w:pPr>
-      <w:bookmarkStart w:id="7" w:name="_Ref450258835"/>
+      <w:bookmarkStart w:id="9" w:name="_Ref450258835"/>
       <w:r>
         <w:rPr>
           <w:rFonts w:ascii="宋体" w:eastAsia="宋体" w:hAnsi="宋体" w:hint="eastAsia"/>
@@ -15953,7 +18626,7 @@
         </w:rPr>
         <w:t>60-61.</w:t>
       </w:r>
-      <w:bookmarkEnd w:id="7"/>
+      <w:bookmarkEnd w:id="9"/>
     </w:p>
     <w:p>
       <w:pPr>
@@ -15971,7 +18644,7 @@
           <w:szCs w:val="24"/>
         </w:rPr>
       </w:pPr>
-      <w:bookmarkStart w:id="8" w:name="_Ref450259245"/>
+      <w:bookmarkStart w:id="10" w:name="_Ref450259245"/>
       <w:r>
         <w:rPr>
           <w:rFonts w:ascii="宋体" w:eastAsia="宋体" w:hAnsi="宋体" w:hint="eastAsia"/>
@@ -16004,7 +18677,7 @@
         </w:rPr>
         <w:t>202,204.</w:t>
       </w:r>
-      <w:bookmarkEnd w:id="8"/>
+      <w:bookmarkEnd w:id="10"/>
     </w:p>
     <w:p>
       <w:pPr>
@@ -16022,7 +18695,7 @@
           <w:szCs w:val="24"/>
         </w:rPr>
       </w:pPr>
-      <w:bookmarkStart w:id="9" w:name="_Ref450261725"/>
+      <w:bookmarkStart w:id="11" w:name="_Ref450261725"/>
       <w:r>
         <w:rPr>
           <w:rFonts w:ascii="宋体" w:eastAsia="宋体" w:hAnsi="宋体" w:hint="eastAsia"/>
@@ -16055,7 +18728,7 @@
         </w:rPr>
         <w:t>.</w:t>
       </w:r>
-      <w:bookmarkEnd w:id="9"/>
+      <w:bookmarkEnd w:id="11"/>
     </w:p>
     <w:p>
       <w:pPr>
@@ -16073,7 +18746,7 @@
           <w:szCs w:val="24"/>
         </w:rPr>
       </w:pPr>
-      <w:bookmarkStart w:id="10" w:name="_Ref450344387"/>
+      <w:bookmarkStart w:id="12" w:name="_Ref450344387"/>
       <w:r>
         <w:rPr>
           <w:rFonts w:ascii="宋体" w:eastAsia="宋体" w:hAnsi="宋体" w:hint="eastAsia"/>
@@ -16114,7 +18787,7 @@
         </w:rPr>
         <w:t>:6-7.</w:t>
       </w:r>
-      <w:bookmarkEnd w:id="10"/>
+      <w:bookmarkEnd w:id="12"/>
     </w:p>
     <w:p>
       <w:pPr>
@@ -16132,7 +18805,7 @@
           <w:szCs w:val="24"/>
         </w:rPr>
       </w:pPr>
-      <w:bookmarkStart w:id="11" w:name="_Ref450343982"/>
+      <w:bookmarkStart w:id="13" w:name="_Ref450343982"/>
       <w:r>
         <w:rPr>
           <w:rFonts w:ascii="宋体" w:eastAsia="宋体" w:hAnsi="宋体" w:hint="eastAsia"/>
@@ -16207,7 +18880,7 @@
         </w:rPr>
         <w:t>:1-2.</w:t>
       </w:r>
-      <w:bookmarkEnd w:id="11"/>
+      <w:bookmarkEnd w:id="13"/>
     </w:p>
     <w:p>
       <w:pPr>
@@ -16225,7 +18898,7 @@
           <w:szCs w:val="24"/>
         </w:rPr>
       </w:pPr>
-      <w:bookmarkStart w:id="12" w:name="_Ref450346398"/>
+      <w:bookmarkStart w:id="14" w:name="_Ref450346398"/>
       <w:r>
         <w:rPr>
           <w:rFonts w:ascii="宋体" w:eastAsia="宋体" w:hAnsi="宋体" w:hint="eastAsia"/>
@@ -16354,7 +19027,7 @@
         </w:rPr>
         <w:t>.</w:t>
       </w:r>
-      <w:bookmarkEnd w:id="12"/>
+      <w:bookmarkEnd w:id="14"/>
     </w:p>
     <w:p>
       <w:pPr>
@@ -16372,7 +19045,7 @@
           <w:szCs w:val="24"/>
         </w:rPr>
       </w:pPr>
-      <w:bookmarkStart w:id="13" w:name="_Ref450347525"/>
+      <w:bookmarkStart w:id="15" w:name="_Ref450347525"/>
       <w:r>
         <w:rPr>
           <w:rFonts w:ascii="宋体" w:eastAsia="宋体" w:hAnsi="宋体" w:hint="eastAsia"/>
@@ -16413,7 +19086,7 @@
         </w:rPr>
         <w:t>:4-6.</w:t>
       </w:r>
-      <w:bookmarkEnd w:id="13"/>
+      <w:bookmarkEnd w:id="15"/>
     </w:p>
     <w:p>
       <w:pPr>
@@ -16431,7 +19104,7 @@
           <w:szCs w:val="24"/>
         </w:rPr>
       </w:pPr>
-      <w:bookmarkStart w:id="14" w:name="_Ref450349957"/>
+      <w:bookmarkStart w:id="16" w:name="_Ref450349957"/>
       <w:r>
         <w:rPr>
           <w:rFonts w:ascii="宋体" w:eastAsia="宋体" w:hAnsi="宋体" w:hint="eastAsia"/>
@@ -16542,7 +19215,7 @@
         </w:rPr>
         <w:t>.</w:t>
       </w:r>
-      <w:bookmarkEnd w:id="14"/>
+      <w:bookmarkEnd w:id="16"/>
     </w:p>
     <w:p>
       <w:pPr>
@@ -16560,7 +19233,7 @@
           <w:szCs w:val="24"/>
         </w:rPr>
       </w:pPr>
-      <w:bookmarkStart w:id="15" w:name="_Ref450349966"/>
+      <w:bookmarkStart w:id="17" w:name="_Ref450349966"/>
       <w:r>
         <w:rPr>
           <w:rFonts w:ascii="宋体" w:eastAsia="宋体" w:hAnsi="宋体" w:hint="eastAsia"/>
@@ -16663,7 +19336,7 @@
         </w:rPr>
         <w:t>,v1.3:2016-03-01/2016-03-21.</w:t>
       </w:r>
-      <w:bookmarkEnd w:id="15"/>
+      <w:bookmarkEnd w:id="17"/>
     </w:p>
     <w:p>
       <w:pPr>
@@ -16681,7 +19354,7 @@
           <w:szCs w:val="24"/>
         </w:rPr>
       </w:pPr>
-      <w:bookmarkStart w:id="16" w:name="_Ref450518605"/>
+      <w:bookmarkStart w:id="18" w:name="_Ref450518605"/>
       <w:proofErr w:type="gramStart"/>
       <w:r>
         <w:rPr>
@@ -16708,7 +19381,7 @@
         </w:rPr>
         <w:t>.</w:t>
       </w:r>
-      <w:bookmarkEnd w:id="16"/>
+      <w:bookmarkEnd w:id="18"/>
     </w:p>
     <w:p>
       <w:pPr>
@@ -16726,7 +19399,7 @@
           <w:szCs w:val="24"/>
         </w:rPr>
       </w:pPr>
-      <w:bookmarkStart w:id="17" w:name="_Ref450518793"/>
+      <w:bookmarkStart w:id="19" w:name="_Ref450518793"/>
       <w:r>
         <w:rPr>
           <w:rFonts w:ascii="宋体" w:eastAsia="宋体" w:hAnsi="宋体" w:hint="eastAsia"/>
@@ -16751,7 +19424,7 @@
         </w:rPr>
         <w:t>:49-51:57.</w:t>
       </w:r>
-      <w:bookmarkEnd w:id="17"/>
+      <w:bookmarkEnd w:id="19"/>
     </w:p>
     <w:p>
       <w:pPr>
@@ -16769,7 +19442,7 @@
           <w:szCs w:val="24"/>
         </w:rPr>
       </w:pPr>
-      <w:bookmarkStart w:id="18" w:name="_Ref450520629"/>
+      <w:bookmarkStart w:id="20" w:name="_Ref450520629"/>
       <w:r>
         <w:rPr>
           <w:rFonts w:ascii="宋体" w:eastAsia="宋体" w:hAnsi="宋体" w:hint="eastAsia"/>
@@ -16838,7 +19511,7 @@
         </w:rPr>
         <w:t>.</w:t>
       </w:r>
-      <w:bookmarkEnd w:id="18"/>
+      <w:bookmarkEnd w:id="20"/>
     </w:p>
     <w:p>
       <w:pPr>
@@ -16856,7 +19529,7 @@
           <w:szCs w:val="24"/>
         </w:rPr>
       </w:pPr>
-      <w:bookmarkStart w:id="19" w:name="_Ref450599726"/>
+      <w:bookmarkStart w:id="21" w:name="_Ref450599726"/>
       <w:proofErr w:type="gramStart"/>
       <w:r>
         <w:rPr>
@@ -16899,7 +19572,7 @@
         </w:rPr>
         <w:t>:8.</w:t>
       </w:r>
-      <w:bookmarkEnd w:id="19"/>
+      <w:bookmarkEnd w:id="21"/>
     </w:p>
     <w:p>
       <w:pPr>
@@ -16917,7 +19590,7 @@
           <w:szCs w:val="24"/>
         </w:rPr>
       </w:pPr>
-      <w:bookmarkStart w:id="20" w:name="_Ref450602654"/>
+      <w:bookmarkStart w:id="22" w:name="_Ref450602654"/>
       <w:proofErr w:type="spellStart"/>
       <w:r>
         <w:rPr>
@@ -17035,7 +19708,7 @@
         </w:rPr>
         <w:t>7.</w:t>
       </w:r>
-      <w:bookmarkEnd w:id="20"/>
+      <w:bookmarkEnd w:id="22"/>
     </w:p>
     <w:p>
       <w:pPr>
@@ -17053,7 +19726,7 @@
           <w:szCs w:val="24"/>
         </w:rPr>
       </w:pPr>
-      <w:bookmarkStart w:id="21" w:name="_Ref450603206"/>
+      <w:bookmarkStart w:id="23" w:name="_Ref450603206"/>
       <w:r>
         <w:rPr>
           <w:rFonts w:ascii="宋体" w:eastAsia="宋体" w:hAnsi="宋体"/>
@@ -17140,7 +19813,7 @@
         </w:rPr>
         <w:t>.</w:t>
       </w:r>
-      <w:bookmarkEnd w:id="21"/>
+      <w:bookmarkEnd w:id="23"/>
     </w:p>
     <w:p>
       <w:pPr>
@@ -17210,7 +19883,7 @@
           <w:szCs w:val="24"/>
         </w:rPr>
       </w:pPr>
-      <w:bookmarkStart w:id="22" w:name="_Ref450644514"/>
+      <w:bookmarkStart w:id="24" w:name="_Ref450644514"/>
       <w:r>
         <w:rPr>
           <w:rFonts w:ascii="宋体" w:eastAsia="宋体" w:hAnsi="宋体" w:hint="eastAsia"/>
@@ -17278,7 +19951,7 @@
         </w:rPr>
         <w:t>.</w:t>
       </w:r>
-      <w:bookmarkEnd w:id="22"/>
+      <w:bookmarkEnd w:id="24"/>
     </w:p>
     <w:p>
       <w:pPr>
@@ -17341,7 +20014,7 @@
       </w:pPr>
     </w:p>
     <w:sectPr>
-      <w:footerReference w:type="default" r:id="rId17"/>
+      <w:footerReference w:type="default" r:id="rId27"/>
       <w:footnotePr>
         <w:numRestart w:val="eachPage"/>
       </w:footnotePr>
@@ -17476,7 +20149,7 @@
         <w:szCs w:val="21"/>
         <w:lang w:val="zh-CN"/>
       </w:rPr>
-      <w:t>29</w:t>
+      <w:t>33</w:t>
     </w:r>
     <w:r>
       <w:rPr>
@@ -17769,7 +20442,7 @@
         <w:pStyle w:val="a8"/>
         <w:ind w:left="158" w:hangingChars="75" w:hanging="158"/>
         <w:rPr>
-          <w:rFonts w:ascii="宋体" w:eastAsia="宋体" w:hAnsi="宋体" w:hint="eastAsia"/>
+          <w:rFonts w:ascii="宋体" w:eastAsia="宋体" w:hAnsi="宋体"/>
           <w:sz w:val="21"/>
         </w:rPr>
       </w:pPr>
@@ -17859,7 +20532,7 @@
         <w:pStyle w:val="a8"/>
         <w:ind w:left="158" w:hangingChars="75" w:hanging="158"/>
         <w:rPr>
-          <w:rFonts w:ascii="宋体" w:eastAsia="宋体" w:hAnsi="宋体" w:hint="eastAsia"/>
+          <w:rFonts w:ascii="宋体" w:eastAsia="宋体" w:hAnsi="宋体"/>
           <w:sz w:val="21"/>
         </w:rPr>
       </w:pPr>
@@ -23025,6 +25698,16 @@
       </w:tblBorders>
     </w:tblPr>
   </w:style>
+  <w:style w:type="paragraph" w:styleId="11">
+    <w:name w:val="toc 1"/>
+    <w:basedOn w:val="a"/>
+    <w:next w:val="a"/>
+    <w:autoRedefine/>
+    <w:uiPriority w:val="39"/>
+    <w:semiHidden/>
+    <w:unhideWhenUsed/>
+    <w:rsid w:val="00CA4F94"/>
+  </w:style>
 </w:styles>
 </file>
 
@@ -23294,7 +25977,7 @@
 </file>
 
 <file path=customXml/itemProps1.xml><?xml version="1.0" encoding="utf-8"?>
-<ds:datastoreItem xmlns:ds="http://schemas.openxmlformats.org/officeDocument/2006/customXml" ds:itemID="{720400C6-B4A9-411C-85D4-85990EAE049F}">
+<ds:datastoreItem xmlns:ds="http://schemas.openxmlformats.org/officeDocument/2006/customXml" ds:itemID="{42FECE23-2264-4BD5-8241-628BD25015AC}">
   <ds:schemaRefs>
     <ds:schemaRef ds:uri="http://schemas.openxmlformats.org/officeDocument/2006/bibliography"/>
   </ds:schemaRefs>

</xml_diff>